<commit_message>
Finished initial version of Ubuntu install guide
</commit_message>
<xml_diff>
--- a/Server Setup/pgAdmin4 Web Installation Procedure.docx
+++ b/Server Setup/pgAdmin4 Web Installation Procedure.docx
@@ -233,29 +233,9 @@
         <w:rPr>
           <w:rFonts w:ascii="Times New Roman" w:hAnsi="Times New Roman" w:cs="Times New Roman"/>
         </w:rPr>
-        <w:t xml:space="preserve">Python </w:t>
-      </w:r>
-      <w:commentRangeStart w:id="0"/>
-      <w:r>
-        <w:rPr>
-          <w:rFonts w:ascii="Times New Roman" w:hAnsi="Times New Roman" w:cs="Times New Roman"/>
-        </w:rPr>
-        <w:t xml:space="preserve">2.7.13 </w:t>
-      </w:r>
-      <w:commentRangeEnd w:id="0"/>
-      <w:r>
-        <w:rPr>
-          <w:rStyle w:val="CommentReference"/>
-        </w:rPr>
-        <w:commentReference w:id="0"/>
-      </w:r>
-      <w:r>
-        <w:rPr>
-          <w:rFonts w:ascii="Times New Roman" w:hAnsi="Times New Roman" w:cs="Times New Roman"/>
-        </w:rPr>
-        <w:t>from (</w:t>
-      </w:r>
-      <w:hyperlink r:id="rId12" w:history="1">
+        <w:t>Python 2.7.13 from (</w:t>
+      </w:r>
+      <w:hyperlink r:id="rId10" w:history="1">
         <w:r>
           <w:rPr>
             <w:rStyle w:val="Hyperlink"/>
@@ -310,14 +290,86 @@
         <w:rPr>
           <w:rFonts w:ascii="Times New Roman" w:hAnsi="Times New Roman" w:cs="Times New Roman"/>
         </w:rPr>
-        <w:t>Install python-2.7.13.msi</w:t>
-      </w:r>
-      <w:commentRangeStart w:id="1"/>
-      <w:r>
-        <w:rPr>
-          <w:rFonts w:ascii="Times New Roman" w:hAnsi="Times New Roman" w:cs="Times New Roman"/>
-        </w:rPr>
-        <w:t>,</w:t>
+        <w:t>Run</w:t>
+      </w:r>
+      <w:r>
+        <w:rPr>
+          <w:rFonts w:ascii="Times New Roman" w:hAnsi="Times New Roman" w:cs="Times New Roman"/>
+        </w:rPr>
+        <w:t xml:space="preserve"> python-2.7.13.msi</w:t>
+      </w:r>
+      <w:r>
+        <w:rPr>
+          <w:rFonts w:ascii="Times New Roman" w:hAnsi="Times New Roman" w:cs="Times New Roman"/>
+        </w:rPr>
+        <w:t>.  On the “Customize Python 2.7.13” screen, find the “Add python.exe to Path” item (it should be the last one).  Click it, and select “Will be installed on local hard drive”.  Make sure your install options match the following screenshot before continuing:</w:t>
+      </w:r>
+      <w:r>
+        <w:rPr>
+          <w:rFonts w:ascii="Times New Roman" w:hAnsi="Times New Roman" w:cs="Times New Roman"/>
+        </w:rPr>
+        <w:br/>
+      </w:r>
+      <w:r>
+        <w:rPr>
+          <w:rFonts w:ascii="Times New Roman" w:hAnsi="Times New Roman" w:cs="Times New Roman"/>
+          <w:noProof/>
+        </w:rPr>
+        <w:drawing>
+          <wp:inline distT="0" distB="0" distL="0" distR="0" wp14:anchorId="5E5CF448" wp14:editId="6548A229">
+            <wp:extent cx="4714875" cy="4067175"/>
+            <wp:effectExtent l="0" t="0" r="9525" b="9525"/>
+            <wp:docPr id="1" name="Picture 1" descr="C:\Users\srrol\AppData\Local\Microsoft\Windows\INetCache\Content.Word\2017-06-08.png"/>
+            <wp:cNvGraphicFramePr>
+              <a:graphicFrameLocks xmlns:a="http://schemas.openxmlformats.org/drawingml/2006/main" noChangeAspect="1"/>
+            </wp:cNvGraphicFramePr>
+            <a:graphic xmlns:a="http://schemas.openxmlformats.org/drawingml/2006/main">
+              <a:graphicData uri="http://schemas.openxmlformats.org/drawingml/2006/picture">
+                <pic:pic xmlns:pic="http://schemas.openxmlformats.org/drawingml/2006/picture">
+                  <pic:nvPicPr>
+                    <pic:cNvPr id="0" name="Picture 1" descr="C:\Users\srrol\AppData\Local\Microsoft\Windows\INetCache\Content.Word\2017-06-08.png"/>
+                    <pic:cNvPicPr>
+                      <a:picLocks noChangeAspect="1" noChangeArrowheads="1"/>
+                    </pic:cNvPicPr>
+                  </pic:nvPicPr>
+                  <pic:blipFill>
+                    <a:blip r:embed="rId11">
+                      <a:extLst>
+                        <a:ext uri="{28A0092B-C50C-407E-A947-70E740481C1C}">
+                          <a14:useLocalDpi xmlns:a14="http://schemas.microsoft.com/office/drawing/2010/main" val="0"/>
+                        </a:ext>
+                      </a:extLst>
+                    </a:blip>
+                    <a:srcRect/>
+                    <a:stretch>
+                      <a:fillRect/>
+                    </a:stretch>
+                  </pic:blipFill>
+                  <pic:spPr bwMode="auto">
+                    <a:xfrm>
+                      <a:off x="0" y="0"/>
+                      <a:ext cx="4714875" cy="4067175"/>
+                    </a:xfrm>
+                    <a:prstGeom prst="rect">
+                      <a:avLst/>
+                    </a:prstGeom>
+                    <a:noFill/>
+                    <a:ln>
+                      <a:noFill/>
+                    </a:ln>
+                  </pic:spPr>
+                </pic:pic>
+              </a:graphicData>
+            </a:graphic>
+          </wp:inline>
+        </w:drawing>
+      </w:r>
+      <w:r>
+        <w:rPr>
+          <w:rFonts w:ascii="Times New Roman" w:hAnsi="Times New Roman" w:cs="Times New Roman"/>
+        </w:rPr>
+        <w:br/>
+        <w:t>Follow the remainder of the onscreen prompts.</w:t>
       </w:r>
       <w:r>
         <w:rPr>
@@ -325,59 +377,53 @@
         </w:rPr>
         <w:t xml:space="preserve"> </w:t>
       </w:r>
-      <w:r>
-        <w:rPr>
-          <w:rFonts w:ascii="Times New Roman" w:hAnsi="Times New Roman" w:cs="Times New Roman"/>
-        </w:rPr>
-        <w:t>selecting</w:t>
-      </w:r>
-      <w:r>
-        <w:rPr>
-          <w:rFonts w:ascii="Times New Roman" w:hAnsi="Times New Roman" w:cs="Times New Roman"/>
-        </w:rPr>
-        <w:t xml:space="preserve"> the option to add python to your system path</w:t>
-      </w:r>
-      <w:commentRangeEnd w:id="1"/>
-      <w:r>
-        <w:rPr>
-          <w:rStyle w:val="CommentReference"/>
-        </w:rPr>
-        <w:commentReference w:id="1"/>
-      </w:r>
-    </w:p>
-    <w:p>
-      <w:pPr>
-        <w:pStyle w:val="ListParagraph"/>
-        <w:numPr>
-          <w:ilvl w:val="0"/>
-          <w:numId w:val="1"/>
-        </w:numPr>
-        <w:rPr>
-          <w:rFonts w:ascii="Times New Roman" w:hAnsi="Times New Roman" w:cs="Times New Roman"/>
-        </w:rPr>
-      </w:pPr>
-      <w:r>
-        <w:rPr>
-          <w:rFonts w:ascii="Times New Roman" w:hAnsi="Times New Roman" w:cs="Times New Roman"/>
-        </w:rPr>
-        <w:t>Install VCForPython27.msi</w:t>
-      </w:r>
-    </w:p>
-    <w:p>
-      <w:pPr>
-        <w:pStyle w:val="ListParagraph"/>
-        <w:numPr>
-          <w:ilvl w:val="0"/>
-          <w:numId w:val="1"/>
-        </w:numPr>
-        <w:rPr>
-          <w:rFonts w:ascii="Times New Roman" w:hAnsi="Times New Roman" w:cs="Times New Roman"/>
-        </w:rPr>
-      </w:pPr>
-      <w:r>
-        <w:rPr>
-          <w:rFonts w:ascii="Times New Roman" w:hAnsi="Times New Roman" w:cs="Times New Roman"/>
-        </w:rPr>
+    </w:p>
+    <w:p>
+      <w:pPr>
+        <w:pStyle w:val="ListParagraph"/>
+        <w:numPr>
+          <w:ilvl w:val="0"/>
+          <w:numId w:val="1"/>
+        </w:numPr>
+        <w:rPr>
+          <w:rFonts w:ascii="Times New Roman" w:hAnsi="Times New Roman" w:cs="Times New Roman"/>
+        </w:rPr>
+      </w:pPr>
+      <w:r>
+        <w:rPr>
+          <w:rFonts w:ascii="Times New Roman" w:hAnsi="Times New Roman" w:cs="Times New Roman"/>
+        </w:rPr>
+        <w:t>Run</w:t>
+      </w:r>
+      <w:r>
+        <w:rPr>
+          <w:rFonts w:ascii="Times New Roman" w:hAnsi="Times New Roman" w:cs="Times New Roman"/>
+        </w:rPr>
+        <w:t xml:space="preserve"> VCForPython27.msi</w:t>
+      </w:r>
+      <w:r>
+        <w:rPr>
+          <w:rFonts w:ascii="Times New Roman" w:hAnsi="Times New Roman" w:cs="Times New Roman"/>
+        </w:rPr>
+        <w:t xml:space="preserve"> and follow the onscreen prompts</w:t>
+      </w:r>
+    </w:p>
+    <w:p>
+      <w:pPr>
+        <w:pStyle w:val="ListParagraph"/>
+        <w:numPr>
+          <w:ilvl w:val="0"/>
+          <w:numId w:val="1"/>
+        </w:numPr>
+        <w:rPr>
+          <w:rFonts w:ascii="Times New Roman" w:hAnsi="Times New Roman" w:cs="Times New Roman"/>
+        </w:rPr>
+      </w:pPr>
+      <w:r>
+        <w:rPr>
+          <w:rFonts w:ascii="Times New Roman" w:hAnsi="Times New Roman" w:cs="Times New Roman"/>
+        </w:rPr>
+        <w:lastRenderedPageBreak/>
         <w:t xml:space="preserve">Extract the contents of </w:t>
       </w:r>
       <w:r>
@@ -516,14 +562,7 @@
         <w:rPr>
           <w:rFonts w:ascii="Courier New" w:hAnsi="Courier New" w:cs="Courier New"/>
         </w:rPr>
-        <w:t xml:space="preserve">pip install </w:t>
-      </w:r>
-      <w:commentRangeStart w:id="2"/>
-      <w:r>
-        <w:rPr>
-          <w:rFonts w:ascii="Courier New" w:hAnsi="Courier New" w:cs="Courier New"/>
-        </w:rPr>
-        <w:t>pbr</w:t>
+        <w:t>pip install pbr</w:t>
       </w:r>
       <w:r>
         <w:rPr>
@@ -531,12 +570,23 @@
         </w:rPr>
         <w:t xml:space="preserve">” </w:t>
       </w:r>
-      <w:commentRangeEnd w:id="2"/>
-      <w:r>
-        <w:rPr>
-          <w:rStyle w:val="CommentReference"/>
-        </w:rPr>
-        <w:commentReference w:id="2"/>
+      <w:r>
+        <w:rPr>
+          <w:rFonts w:ascii="Times New Roman" w:hAnsi="Times New Roman" w:cs="Times New Roman"/>
+        </w:rPr>
+        <w:t>and “</w:t>
+      </w:r>
+      <w:r>
+        <w:rPr>
+          <w:rFonts w:ascii="Courier New" w:hAnsi="Courier New" w:cs="Courier New"/>
+        </w:rPr>
+        <w:t>pip install six</w:t>
+      </w:r>
+      <w:r>
+        <w:rPr>
+          <w:rFonts w:ascii="Times New Roman" w:hAnsi="Times New Roman" w:cs="Times New Roman"/>
+        </w:rPr>
+        <w:t xml:space="preserve">” </w:t>
       </w:r>
       <w:r>
         <w:rPr>
@@ -592,7 +642,6 @@
           <w:rFonts w:ascii="Times New Roman" w:hAnsi="Times New Roman" w:cs="Times New Roman"/>
         </w:rPr>
       </w:pPr>
-      <w:commentRangeStart w:id="3"/>
       <w:r>
         <w:rPr>
           <w:rFonts w:ascii="Times New Roman" w:hAnsi="Times New Roman" w:cs="Times New Roman"/>
@@ -635,13 +684,6 @@
         </w:rPr>
         <w:t>”</w:t>
       </w:r>
-      <w:commentRangeEnd w:id="3"/>
-      <w:r>
-        <w:rPr>
-          <w:rStyle w:val="CommentReference"/>
-        </w:rPr>
-        <w:commentReference w:id="3"/>
-      </w:r>
     </w:p>
     <w:p>
       <w:pPr>
@@ -660,7 +702,7 @@
         </w:rPr>
         <w:t>Next, we will install the pgAdmin4 Python Wheel.  Various versions can be found here (</w:t>
       </w:r>
-      <w:hyperlink r:id="rId13" w:history="1">
+      <w:hyperlink r:id="rId12" w:history="1">
         <w:r>
           <w:rPr>
             <w:rStyle w:val="Hyperlink"/>
@@ -699,7 +741,7 @@
         </w:rPr>
         <w:t xml:space="preserve">pip install </w:t>
       </w:r>
-      <w:hyperlink r:id="rId14" w:history="1">
+      <w:hyperlink r:id="rId13" w:history="1">
         <w:r>
           <w:rPr>
             <w:rStyle w:val="Hyperlink"/>
@@ -857,7 +899,6 @@
               <w:rPr>
                 <w:rFonts w:ascii="Courier New" w:hAnsi="Courier New" w:cs="Courier New"/>
               </w:rPr>
-              <w:lastRenderedPageBreak/>
               <w:t xml:space="preserve">        os.path.join(fs_short_path(env('APPDATA')), u"pgAdmin")</w:t>
             </w:r>
           </w:p>
@@ -918,15 +959,7 @@
         <w:rPr>
           <w:rFonts w:ascii="Times New Roman" w:hAnsi="Times New Roman" w:cs="Times New Roman"/>
         </w:rPr>
-        <w:lastRenderedPageBreak/>
-        <w:t xml:space="preserve">Delete this block, </w:t>
-      </w:r>
-      <w:commentRangeStart w:id="4"/>
-      <w:r>
-        <w:rPr>
-          <w:rFonts w:ascii="Times New Roman" w:hAnsi="Times New Roman" w:cs="Times New Roman"/>
-        </w:rPr>
-        <w:t>and in its place enter the line “</w:t>
+        <w:t>Delete this block, and in its place enter the line “</w:t>
       </w:r>
       <w:r>
         <w:rPr>
@@ -940,13 +973,6 @@
         </w:rPr>
         <w:t>”</w:t>
       </w:r>
-      <w:commentRangeEnd w:id="4"/>
-      <w:r>
-        <w:rPr>
-          <w:rStyle w:val="CommentReference"/>
-        </w:rPr>
-        <w:commentReference w:id="4"/>
-      </w:r>
       <w:r>
         <w:rPr>
           <w:rFonts w:ascii="Times New Roman" w:hAnsi="Times New Roman" w:cs="Times New Roman"/>
@@ -965,7 +991,6 @@
           <w:rFonts w:ascii="Times New Roman" w:hAnsi="Times New Roman" w:cs="Times New Roman"/>
         </w:rPr>
       </w:pPr>
-      <w:commentRangeStart w:id="5"/>
       <w:r>
         <w:rPr>
           <w:rFonts w:ascii="Times New Roman" w:hAnsi="Times New Roman" w:cs="Times New Roman"/>
@@ -989,13 +1014,6 @@
           <w:rFonts w:ascii="Times New Roman" w:hAnsi="Times New Roman" w:cs="Times New Roman"/>
         </w:rPr>
         <w:t>”</w:t>
-      </w:r>
-      <w:commentRangeEnd w:id="5"/>
-      <w:r>
-        <w:rPr>
-          <w:rStyle w:val="CommentReference"/>
-        </w:rPr>
-        <w:commentReference w:id="5"/>
       </w:r>
       <w:r>
         <w:rPr>
@@ -1173,14 +1191,9 @@
       </w:pPr>
       <w:r>
         <w:rPr>
-          <w:rStyle w:val="CommentReference"/>
-        </w:rPr>
-        <w:commentReference w:id="6"/>
-      </w:r>
-      <w:r>
-        <w:rPr>
-          <w:rFonts w:ascii="Times New Roman" w:hAnsi="Times New Roman" w:cs="Times New Roman"/>
-        </w:rPr>
+          <w:rFonts w:ascii="Times New Roman" w:hAnsi="Times New Roman" w:cs="Times New Roman"/>
+        </w:rPr>
+        <w:lastRenderedPageBreak/>
         <w:t>R</w:t>
       </w:r>
       <w:r>
@@ -1556,7 +1569,7 @@
         </w:rPr>
         <w:t xml:space="preserve">Open a web browser, and navigate to </w:t>
       </w:r>
-      <w:hyperlink r:id="rId15" w:history="1">
+      <w:hyperlink r:id="rId14" w:history="1">
         <w:r>
           <w:rPr>
             <w:rStyle w:val="Hyperlink"/>
@@ -1661,7 +1674,6 @@
         <w:rPr>
           <w:rFonts w:ascii="Times New Roman" w:hAnsi="Times New Roman" w:cs="Times New Roman"/>
         </w:rPr>
-        <w:lastRenderedPageBreak/>
         <w:t>Run “httpd -k start”</w:t>
       </w:r>
     </w:p>
@@ -1694,19 +1706,47 @@
           <w:rFonts w:ascii="Times New Roman" w:hAnsi="Times New Roman" w:cs="Times New Roman"/>
         </w:rPr>
       </w:pPr>
-      <w:commentRangeStart w:id="7"/>
-      <w:r>
-        <w:rPr>
-          <w:rFonts w:ascii="Times New Roman" w:hAnsi="Times New Roman" w:cs="Times New Roman"/>
-        </w:rPr>
-        <w:t>Open the start menu, and type firewall.  Then, select the Windows Firewall with Advanced Security option.</w:t>
-      </w:r>
-      <w:commentRangeEnd w:id="7"/>
-      <w:r>
-        <w:rPr>
-          <w:rStyle w:val="CommentReference"/>
-        </w:rPr>
-        <w:commentReference w:id="7"/>
+      <w:r>
+        <w:rPr>
+          <w:rFonts w:ascii="Times New Roman" w:hAnsi="Times New Roman" w:cs="Times New Roman"/>
+        </w:rPr>
+        <w:t xml:space="preserve">Open </w:t>
+      </w:r>
+      <w:r>
+        <w:rPr>
+          <w:rFonts w:ascii="Times New Roman" w:hAnsi="Times New Roman" w:cs="Times New Roman"/>
+        </w:rPr>
+        <w:t xml:space="preserve">the </w:t>
+      </w:r>
+      <w:r>
+        <w:rPr>
+          <w:rFonts w:ascii="Times New Roman" w:hAnsi="Times New Roman" w:cs="Times New Roman"/>
+        </w:rPr>
+        <w:t>start</w:t>
+      </w:r>
+      <w:r>
+        <w:rPr>
+          <w:rFonts w:ascii="Times New Roman" w:hAnsi="Times New Roman" w:cs="Times New Roman"/>
+        </w:rPr>
+        <w:t xml:space="preserve"> menu, and select </w:t>
+      </w:r>
+      <w:r>
+        <w:rPr>
+          <w:rFonts w:ascii="Times New Roman" w:hAnsi="Times New Roman" w:cs="Times New Roman"/>
+        </w:rPr>
+        <w:t>Window Administrative Tools -&gt; Windows Firewall with Advanced Security</w:t>
+      </w:r>
+      <w:r>
+        <w:rPr>
+          <w:rFonts w:ascii="Times New Roman" w:hAnsi="Times New Roman" w:cs="Times New Roman"/>
+        </w:rPr>
+        <w:t>.</w:t>
+      </w:r>
+      <w:r>
+        <w:rPr>
+          <w:rFonts w:ascii="Times New Roman" w:hAnsi="Times New Roman" w:cs="Times New Roman"/>
+        </w:rPr>
+        <w:t xml:space="preserve"> </w:t>
       </w:r>
     </w:p>
     <w:p>
@@ -1766,21 +1806,7 @@
         <w:rPr>
           <w:rFonts w:ascii="Times New Roman" w:hAnsi="Times New Roman" w:cs="Times New Roman"/>
         </w:rPr>
-        <w:t xml:space="preserve"> 80 in specific local ports,</w:t>
-      </w:r>
-      <w:commentRangeStart w:id="8"/>
-      <w:r>
-        <w:rPr>
-          <w:rFonts w:ascii="Times New Roman" w:hAnsi="Times New Roman" w:cs="Times New Roman"/>
-        </w:rPr>
-        <w:t xml:space="preserve"> click next</w:t>
-      </w:r>
-      <w:commentRangeEnd w:id="8"/>
-      <w:r>
-        <w:rPr>
-          <w:rStyle w:val="CommentReference"/>
-        </w:rPr>
-        <w:commentReference w:id="8"/>
+        <w:t xml:space="preserve"> 80 in specific local ports, click next</w:t>
       </w:r>
       <w:r>
         <w:rPr>
@@ -1806,117 +1832,17 @@
         </w:rPr>
         <w:t>Click next until you reach enter name, and enter apache, then click finish</w:t>
       </w:r>
-    </w:p>
-    <w:p>
-      <w:pPr>
-        <w:pStyle w:val="ListParagraph"/>
-        <w:numPr>
-          <w:ilvl w:val="0"/>
-          <w:numId w:val="3"/>
-        </w:numPr>
-        <w:rPr>
-          <w:rFonts w:ascii="Times New Roman" w:hAnsi="Times New Roman" w:cs="Times New Roman"/>
-        </w:rPr>
-      </w:pPr>
-      <w:r>
-        <w:rPr>
-          <w:rFonts w:ascii="Times New Roman" w:hAnsi="Times New Roman" w:cs="Times New Roman"/>
-        </w:rPr>
-        <w:t xml:space="preserve">Note </w:t>
-      </w:r>
-      <w:commentRangeStart w:id="9"/>
-      <w:r>
-        <w:rPr>
-          <w:rFonts w:ascii="Times New Roman" w:hAnsi="Times New Roman" w:cs="Times New Roman"/>
-        </w:rPr>
-        <w:t>– To connect to Postgres instances running on different machines,</w:t>
-      </w:r>
-      <w:commentRangeEnd w:id="9"/>
-      <w:r>
-        <w:rPr>
-          <w:rStyle w:val="CommentReference"/>
-        </w:rPr>
-        <w:commentReference w:id="9"/>
-      </w:r>
-      <w:r>
-        <w:rPr>
-          <w:rFonts w:ascii="Times New Roman" w:hAnsi="Times New Roman" w:cs="Times New Roman"/>
-        </w:rPr>
-        <w:t xml:space="preserve"> the pg_hba.conf file must be configured correctly on the server</w:t>
-      </w:r>
-    </w:p>
-    <w:p>
-      <w:pPr>
-        <w:pStyle w:val="ListParagraph"/>
-        <w:numPr>
-          <w:ilvl w:val="0"/>
-          <w:numId w:val="3"/>
-        </w:numPr>
-        <w:rPr>
-          <w:rFonts w:ascii="Times New Roman" w:hAnsi="Times New Roman" w:cs="Times New Roman"/>
-        </w:rPr>
-      </w:pPr>
-      <w:r>
-        <w:rPr>
-          <w:rFonts w:ascii="Times New Roman" w:hAnsi="Times New Roman" w:cs="Times New Roman"/>
-        </w:rPr>
-        <w:t>For example, the line “</w:t>
-      </w:r>
-      <w:r>
-        <w:rPr>
-          <w:rFonts w:ascii="Times New Roman" w:hAnsi="Times New Roman" w:cs="Times New Roman"/>
-        </w:rPr>
-        <w:t>hostssl all             all             10.0.0.5/32             md5</w:t>
-      </w:r>
-      <w:r>
-        <w:rPr>
-          <w:rFonts w:ascii="Times New Roman" w:hAnsi="Times New Roman" w:cs="Times New Roman"/>
-        </w:rPr>
-        <w:t>”</w:t>
-      </w:r>
-      <w:r>
-        <w:rPr>
-          <w:rFonts w:ascii="Times New Roman" w:hAnsi="Times New Roman" w:cs="Times New Roman"/>
-        </w:rPr>
-        <w:t xml:space="preserve"> allows ssl connections from valid users from the ip 10.0.0.5 to connect to any database</w:t>
-      </w:r>
-    </w:p>
-    <w:p>
-      <w:pPr>
-        <w:pStyle w:val="ListParagraph"/>
-        <w:numPr>
-          <w:ilvl w:val="0"/>
-          <w:numId w:val="3"/>
-        </w:numPr>
-        <w:rPr>
-          <w:rFonts w:ascii="Times New Roman" w:hAnsi="Times New Roman" w:cs="Times New Roman"/>
-        </w:rPr>
-      </w:pPr>
-      <w:r>
-        <w:rPr>
-          <w:rFonts w:ascii="Times New Roman" w:hAnsi="Times New Roman" w:cs="Times New Roman"/>
-        </w:rPr>
-        <w:t xml:space="preserve">Additionally, </w:t>
-      </w:r>
-      <w:commentRangeStart w:id="10"/>
-      <w:r>
-        <w:rPr>
-          <w:rFonts w:ascii="Times New Roman" w:hAnsi="Times New Roman" w:cs="Times New Roman"/>
-        </w:rPr>
-        <w:t>the correct listen address must be set in postgresql.conf</w:t>
-      </w:r>
-      <w:commentRangeEnd w:id="10"/>
-      <w:r>
-        <w:rPr>
-          <w:rStyle w:val="CommentReference"/>
-        </w:rPr>
-        <w:commentReference w:id="10"/>
-      </w:r>
-      <w:r>
-        <w:rPr>
-          <w:rFonts w:ascii="Times New Roman" w:hAnsi="Times New Roman" w:cs="Times New Roman"/>
-        </w:rPr>
-        <w:t xml:space="preserve"> by modifying the line </w:t>
+      <w:r>
+        <w:rPr>
+          <w:rFonts w:ascii="Times New Roman" w:hAnsi="Times New Roman" w:cs="Times New Roman"/>
+        </w:rPr>
+        <w:br/>
+      </w:r>
+      <w:r>
+        <w:rPr>
+          <w:rFonts w:ascii="Times New Roman" w:hAnsi="Times New Roman" w:cs="Times New Roman"/>
+        </w:rPr>
+        <w:br w:type="page"/>
       </w:r>
     </w:p>
     <w:p>
@@ -1935,6 +1861,7 @@
           <w:sz w:val="32"/>
           <w:szCs w:val="32"/>
         </w:rPr>
+        <w:lastRenderedPageBreak/>
         <w:t>Ubuntu Server 16.04:</w:t>
       </w:r>
     </w:p>
@@ -1971,25 +1898,19 @@
         <w:rPr>
           <w:rFonts w:ascii="Times New Roman" w:hAnsi="Times New Roman" w:cs="Times New Roman"/>
         </w:rPr>
-        <w:t>Run “sudo apt install apache2</w:t>
-      </w:r>
-      <w:r>
-        <w:rPr>
-          <w:rFonts w:ascii="Times New Roman" w:hAnsi="Times New Roman" w:cs="Times New Roman"/>
-        </w:rPr>
-        <w:t xml:space="preserve"> python-pip virtualenvwrapper </w:t>
-      </w:r>
-      <w:r>
-        <w:rPr>
-          <w:rFonts w:ascii="Times New Roman" w:hAnsi="Times New Roman" w:cs="Times New Roman"/>
-        </w:rPr>
-        <w:t>libapache2-mod-wsgi</w:t>
-      </w:r>
-      <w:r>
-        <w:rPr>
-          <w:rFonts w:ascii="Times New Roman" w:hAnsi="Times New Roman" w:cs="Times New Roman"/>
-        </w:rPr>
-        <w:t xml:space="preserve"> build-essential</w:t>
+        <w:t>Run “</w:t>
+      </w:r>
+      <w:r>
+        <w:rPr>
+          <w:rFonts w:ascii="Courier New" w:hAnsi="Courier New" w:cs="Courier New"/>
+        </w:rPr>
+        <w:t>sudo apt install apache2</w:t>
+      </w:r>
+      <w:r>
+        <w:rPr>
+          <w:rFonts w:ascii="Courier New" w:hAnsi="Courier New" w:cs="Courier New"/>
+        </w:rPr>
+        <w:t xml:space="preserve"> python-pip virtualenvwrapper libapache2-mod-wsgi build-essential</w:t>
       </w:r>
       <w:r>
         <w:rPr>
@@ -2019,13 +1940,19 @@
         <w:rPr>
           <w:rFonts w:ascii="Times New Roman" w:hAnsi="Times New Roman" w:cs="Times New Roman"/>
         </w:rPr>
-        <w:t xml:space="preserve">Run “wget </w:t>
-      </w:r>
-      <w:hyperlink r:id="rId16" w:history="1">
+        <w:t>Run “</w:t>
+      </w:r>
+      <w:r>
+        <w:rPr>
+          <w:rFonts w:ascii="Courier New" w:hAnsi="Courier New" w:cs="Courier New"/>
+        </w:rPr>
+        <w:t xml:space="preserve">wget </w:t>
+      </w:r>
+      <w:hyperlink r:id="rId15" w:history="1">
         <w:r>
           <w:rPr>
             <w:rStyle w:val="Hyperlink"/>
-            <w:rFonts w:ascii="Times New Roman" w:hAnsi="Times New Roman" w:cs="Times New Roman"/>
+            <w:rFonts w:ascii="Courier New" w:hAnsi="Courier New" w:cs="Courier New"/>
           </w:rPr>
           <w:t>http://oscg-downloads.s3.amazonaws.com/packages/postgresql-9.6.3-1-x64-bigsql.deb</w:t>
         </w:r>
@@ -2052,37 +1979,91 @@
         <w:rPr>
           <w:rFonts w:ascii="Times New Roman" w:hAnsi="Times New Roman" w:cs="Times New Roman"/>
         </w:rPr>
-        <w:t xml:space="preserve">Run “sudo dpkg-i </w:t>
-      </w:r>
-      <w:r>
-        <w:rPr>
-          <w:rFonts w:ascii="Times New Roman" w:hAnsi="Times New Roman" w:cs="Times New Roman"/>
-        </w:rPr>
-        <w:t>postgresql-9.6.3-1-x64-bigsql.deb</w:t>
-      </w:r>
-      <w:r>
-        <w:rPr>
-          <w:rFonts w:ascii="Times New Roman" w:hAnsi="Times New Roman" w:cs="Times New Roman"/>
-        </w:rPr>
-        <w:t>”, then “sudo apt install -f” to install PostgreSQL</w:t>
-      </w:r>
-    </w:p>
-    <w:p>
-      <w:pPr>
-        <w:pStyle w:val="ListParagraph"/>
-        <w:numPr>
-          <w:ilvl w:val="0"/>
-          <w:numId w:val="1"/>
-        </w:numPr>
-        <w:rPr>
-          <w:rFonts w:ascii="Times New Roman" w:hAnsi="Times New Roman" w:cs="Times New Roman"/>
-        </w:rPr>
-      </w:pPr>
-      <w:r>
-        <w:rPr>
-          <w:rFonts w:ascii="Times New Roman" w:hAnsi="Times New Roman" w:cs="Times New Roman"/>
-        </w:rPr>
-        <w:t>Run “sudo /opt/postgresql/pgc init pg96” to initialize PostgreSQL.  Follow the on screen prompts to create the postgres user account</w:t>
+        <w:t>Run “</w:t>
+      </w:r>
+      <w:r>
+        <w:rPr>
+          <w:rFonts w:ascii="Courier New" w:hAnsi="Courier New" w:cs="Courier New"/>
+        </w:rPr>
+        <w:t>sudo dpkg-i postgresql-9.6.3-1-x64-bigsql.deb</w:t>
+      </w:r>
+      <w:r>
+        <w:rPr>
+          <w:rFonts w:ascii="Times New Roman" w:hAnsi="Times New Roman" w:cs="Times New Roman"/>
+        </w:rPr>
+        <w:t>”, then “</w:t>
+      </w:r>
+      <w:r>
+        <w:rPr>
+          <w:rFonts w:ascii="Courier New" w:hAnsi="Courier New" w:cs="Courier New"/>
+        </w:rPr>
+        <w:t>sudo apt install -f</w:t>
+      </w:r>
+      <w:r>
+        <w:rPr>
+          <w:rFonts w:ascii="Times New Roman" w:hAnsi="Times New Roman" w:cs="Times New Roman"/>
+        </w:rPr>
+        <w:t>” to install PostgreSQL</w:t>
+      </w:r>
+    </w:p>
+    <w:p>
+      <w:pPr>
+        <w:pStyle w:val="ListParagraph"/>
+        <w:numPr>
+          <w:ilvl w:val="0"/>
+          <w:numId w:val="1"/>
+        </w:numPr>
+        <w:rPr>
+          <w:rFonts w:ascii="Times New Roman" w:hAnsi="Times New Roman" w:cs="Times New Roman"/>
+        </w:rPr>
+      </w:pPr>
+      <w:r>
+        <w:rPr>
+          <w:rFonts w:ascii="Times New Roman" w:hAnsi="Times New Roman" w:cs="Times New Roman"/>
+        </w:rPr>
+        <w:t>Run “</w:t>
+      </w:r>
+      <w:r>
+        <w:rPr>
+          <w:rFonts w:ascii="Courier New" w:hAnsi="Courier New" w:cs="Courier New"/>
+        </w:rPr>
+        <w:t>sudo /opt/postgresql/pgc init pg96</w:t>
+      </w:r>
+      <w:r>
+        <w:rPr>
+          <w:rFonts w:ascii="Times New Roman" w:hAnsi="Times New Roman" w:cs="Times New Roman"/>
+        </w:rPr>
+        <w:t>” to initialize PostgreSQL.  Follow the on screen prompts to create the postgres user account</w:t>
+      </w:r>
+    </w:p>
+    <w:p>
+      <w:pPr>
+        <w:pStyle w:val="ListParagraph"/>
+        <w:numPr>
+          <w:ilvl w:val="0"/>
+          <w:numId w:val="1"/>
+        </w:numPr>
+        <w:rPr>
+          <w:rFonts w:ascii="Times New Roman" w:hAnsi="Times New Roman" w:cs="Times New Roman"/>
+        </w:rPr>
+      </w:pPr>
+      <w:r>
+        <w:rPr>
+          <w:rFonts w:ascii="Times New Roman" w:hAnsi="Times New Roman" w:cs="Times New Roman"/>
+        </w:rPr>
+        <w:t>Run “</w:t>
+      </w:r>
+      <w:r>
+        <w:rPr>
+          <w:rFonts w:ascii="Courier New" w:hAnsi="Courier New" w:cs="Courier New"/>
+        </w:rPr>
+        <w:t>sudo service postgresql96 start</w:t>
+      </w:r>
+      <w:r>
+        <w:rPr>
+          <w:rFonts w:ascii="Times New Roman" w:hAnsi="Times New Roman" w:cs="Times New Roman"/>
+        </w:rPr>
+        <w:t>” to start the Postgres server</w:t>
       </w:r>
     </w:p>
     <w:p>
@@ -2118,6 +2099,144 @@
         <w:rPr>
           <w:rFonts w:ascii="Times New Roman" w:hAnsi="Times New Roman" w:cs="Times New Roman"/>
         </w:rPr>
+        <w:t>Navigate to /var</w:t>
+      </w:r>
+    </w:p>
+    <w:p>
+      <w:pPr>
+        <w:pStyle w:val="ListParagraph"/>
+        <w:numPr>
+          <w:ilvl w:val="0"/>
+          <w:numId w:val="1"/>
+        </w:numPr>
+        <w:rPr>
+          <w:rFonts w:ascii="Times New Roman" w:hAnsi="Times New Roman" w:cs="Times New Roman"/>
+        </w:rPr>
+      </w:pPr>
+      <w:r>
+        <w:rPr>
+          <w:rFonts w:ascii="Times New Roman" w:hAnsi="Times New Roman" w:cs="Times New Roman"/>
+        </w:rPr>
+        <w:t>Run “</w:t>
+      </w:r>
+      <w:r>
+        <w:rPr>
+          <w:rFonts w:ascii="Courier New" w:hAnsi="Courier New" w:cs="Courier New"/>
+        </w:rPr>
+        <w:t>sudo mkdir pgadmin4</w:t>
+      </w:r>
+      <w:r>
+        <w:rPr>
+          <w:rFonts w:ascii="Times New Roman" w:hAnsi="Times New Roman" w:cs="Times New Roman"/>
+        </w:rPr>
+        <w:t>”</w:t>
+      </w:r>
+    </w:p>
+    <w:p>
+      <w:pPr>
+        <w:pStyle w:val="ListParagraph"/>
+        <w:numPr>
+          <w:ilvl w:val="0"/>
+          <w:numId w:val="1"/>
+        </w:numPr>
+        <w:rPr>
+          <w:rFonts w:ascii="Times New Roman" w:hAnsi="Times New Roman" w:cs="Times New Roman"/>
+        </w:rPr>
+      </w:pPr>
+      <w:r>
+        <w:rPr>
+          <w:rFonts w:ascii="Times New Roman" w:hAnsi="Times New Roman" w:cs="Times New Roman"/>
+        </w:rPr>
+        <w:t>Run “</w:t>
+      </w:r>
+      <w:r>
+        <w:rPr>
+          <w:rFonts w:ascii="Courier New" w:hAnsi="Courier New" w:cs="Courier New"/>
+        </w:rPr>
+        <w:t xml:space="preserve">sudo chown </w:t>
+      </w:r>
+      <w:r>
+        <w:rPr>
+          <w:rFonts w:ascii="Courier New" w:hAnsi="Courier New" w:cs="Courier New"/>
+        </w:rPr>
+        <w:t>&lt;</w:t>
+      </w:r>
+      <w:r>
+        <w:rPr>
+          <w:rFonts w:ascii="Courier New" w:hAnsi="Courier New" w:cs="Courier New"/>
+        </w:rPr>
+        <w:t>uname</w:t>
+      </w:r>
+      <w:r>
+        <w:rPr>
+          <w:rFonts w:ascii="Courier New" w:hAnsi="Courier New" w:cs="Courier New"/>
+        </w:rPr>
+        <w:t>&gt;</w:t>
+      </w:r>
+      <w:r>
+        <w:rPr>
+          <w:rFonts w:ascii="Courier New" w:hAnsi="Courier New" w:cs="Courier New"/>
+        </w:rPr>
+        <w:t>:</w:t>
+      </w:r>
+      <w:r>
+        <w:rPr>
+          <w:rFonts w:ascii="Courier New" w:hAnsi="Courier New" w:cs="Courier New"/>
+        </w:rPr>
+        <w:t>&lt;</w:t>
+      </w:r>
+      <w:r>
+        <w:rPr>
+          <w:rFonts w:ascii="Courier New" w:hAnsi="Courier New" w:cs="Courier New"/>
+        </w:rPr>
+        <w:t>uname</w:t>
+      </w:r>
+      <w:r>
+        <w:rPr>
+          <w:rFonts w:ascii="Courier New" w:hAnsi="Courier New" w:cs="Courier New"/>
+        </w:rPr>
+        <w:t>&gt;</w:t>
+      </w:r>
+      <w:r>
+        <w:rPr>
+          <w:rFonts w:ascii="Courier New" w:hAnsi="Courier New" w:cs="Courier New"/>
+        </w:rPr>
+        <w:t xml:space="preserve"> </w:t>
+      </w:r>
+      <w:r>
+        <w:rPr>
+          <w:rFonts w:ascii="Courier New" w:hAnsi="Courier New" w:cs="Courier New"/>
+        </w:rPr>
+        <w:t>pgadmin4</w:t>
+      </w:r>
+      <w:r>
+        <w:rPr>
+          <w:rFonts w:ascii="Times New Roman" w:hAnsi="Times New Roman" w:cs="Times New Roman"/>
+        </w:rPr>
+        <w:t>”</w:t>
+      </w:r>
+      <w:r>
+        <w:rPr>
+          <w:rFonts w:ascii="Times New Roman" w:hAnsi="Times New Roman" w:cs="Times New Roman"/>
+        </w:rPr>
+        <w:t>, where &lt;uname&gt; is the name of the current user</w:t>
+      </w:r>
+    </w:p>
+    <w:p>
+      <w:pPr>
+        <w:pStyle w:val="ListParagraph"/>
+        <w:numPr>
+          <w:ilvl w:val="0"/>
+          <w:numId w:val="1"/>
+        </w:numPr>
+        <w:rPr>
+          <w:rFonts w:ascii="Times New Roman" w:hAnsi="Times New Roman" w:cs="Times New Roman"/>
+        </w:rPr>
+      </w:pPr>
+      <w:r>
+        <w:rPr>
+          <w:rFonts w:ascii="Times New Roman" w:hAnsi="Times New Roman" w:cs="Times New Roman"/>
+        </w:rPr>
         <w:t>Navigate to /opt</w:t>
       </w:r>
     </w:p>
@@ -2136,30 +2255,54 @@
         <w:rPr>
           <w:rFonts w:ascii="Times New Roman" w:hAnsi="Times New Roman" w:cs="Times New Roman"/>
         </w:rPr>
-        <w:t>Run “sudo mkdir pgadmin4”, then “sudo chown &lt;uname&gt;:&lt;uname&gt; ./pgadmin4”, where &lt;uname&gt; is the name of the current user</w:t>
-      </w:r>
-    </w:p>
-    <w:p>
-      <w:pPr>
-        <w:pStyle w:val="ListParagraph"/>
-        <w:numPr>
-          <w:ilvl w:val="0"/>
-          <w:numId w:val="1"/>
-        </w:numPr>
-        <w:rPr>
-          <w:rFonts w:ascii="Times New Roman" w:hAnsi="Times New Roman" w:cs="Times New Roman"/>
-        </w:rPr>
-      </w:pPr>
-      <w:r>
-        <w:rPr>
-          <w:rFonts w:ascii="Times New Roman" w:hAnsi="Times New Roman" w:cs="Times New Roman"/>
-        </w:rPr>
         <w:t>Run “</w:t>
       </w:r>
       <w:r>
         <w:rPr>
           <w:rFonts w:ascii="Courier New" w:hAnsi="Courier New" w:cs="Courier New"/>
         </w:rPr>
+        <w:t>sudo mkdir pgadmin4”, th</w:t>
+      </w:r>
+      <w:r>
+        <w:rPr>
+          <w:rFonts w:ascii="Courier New" w:hAnsi="Courier New" w:cs="Courier New"/>
+        </w:rPr>
+        <w:t>en “sudo chown &lt;uname&gt;:&lt;uname&gt; .</w:t>
+      </w:r>
+      <w:r>
+        <w:rPr>
+          <w:rFonts w:ascii="Courier New" w:hAnsi="Courier New" w:cs="Courier New"/>
+        </w:rPr>
+        <w:t>/pgadmin4”,</w:t>
+      </w:r>
+      <w:r>
+        <w:rPr>
+          <w:rFonts w:ascii="Times New Roman" w:hAnsi="Times New Roman" w:cs="Times New Roman"/>
+        </w:rPr>
+        <w:t xml:space="preserve"> where &lt;uname&gt; is the name of the current user</w:t>
+      </w:r>
+    </w:p>
+    <w:p>
+      <w:pPr>
+        <w:pStyle w:val="ListParagraph"/>
+        <w:numPr>
+          <w:ilvl w:val="0"/>
+          <w:numId w:val="1"/>
+        </w:numPr>
+        <w:rPr>
+          <w:rFonts w:ascii="Times New Roman" w:hAnsi="Times New Roman" w:cs="Times New Roman"/>
+        </w:rPr>
+      </w:pPr>
+      <w:r>
+        <w:rPr>
+          <w:rFonts w:ascii="Times New Roman" w:hAnsi="Times New Roman" w:cs="Times New Roman"/>
+        </w:rPr>
+        <w:t>Run “</w:t>
+      </w:r>
+      <w:r>
+        <w:rPr>
+          <w:rFonts w:ascii="Courier New" w:hAnsi="Courier New" w:cs="Courier New"/>
+        </w:rPr>
         <w:t>virtualenv pgAdmin4</w:t>
       </w:r>
       <w:r>
@@ -2180,7 +2323,6 @@
           <w:rFonts w:ascii="Times New Roman" w:hAnsi="Times New Roman" w:cs="Times New Roman"/>
         </w:rPr>
       </w:pPr>
-      <w:commentRangeStart w:id="11"/>
       <w:r>
         <w:rPr>
           <w:rFonts w:ascii="Times New Roman" w:hAnsi="Times New Roman" w:cs="Times New Roman"/>
@@ -2213,7 +2355,7 @@
       </w:r>
       <w:r>
         <w:rPr>
-          <w:rFonts w:ascii="Times New Roman" w:hAnsi="Times New Roman" w:cs="Times New Roman"/>
+          <w:rFonts w:ascii="Courier New" w:hAnsi="Courier New" w:cs="Courier New"/>
         </w:rPr>
         <w:t>source ./</w:t>
       </w:r>
@@ -2229,13 +2371,8 @@
         </w:rPr>
         <w:t>”</w:t>
       </w:r>
-      <w:commentRangeEnd w:id="11"/>
-      <w:r>
-        <w:rPr>
-          <w:rStyle w:val="CommentReference"/>
-        </w:rPr>
-        <w:commentReference w:id="11"/>
-      </w:r>
+      <w:bookmarkStart w:id="0" w:name="_GoBack"/>
+      <w:bookmarkEnd w:id="0"/>
     </w:p>
     <w:p>
       <w:pPr>
@@ -2254,7 +2391,7 @@
         </w:rPr>
         <w:t>Next, we will install the pgAdmin4 Python Wheel.  Various versions can be found here (</w:t>
       </w:r>
-      <w:hyperlink r:id="rId17" w:history="1">
+      <w:hyperlink r:id="rId16" w:history="1">
         <w:r>
           <w:rPr>
             <w:rStyle w:val="Hyperlink"/>
@@ -2293,7 +2430,7 @@
         </w:rPr>
         <w:t xml:space="preserve">pip install </w:t>
       </w:r>
-      <w:hyperlink r:id="rId18" w:history="1">
+      <w:hyperlink r:id="rId17" w:history="1">
         <w:r>
           <w:rPr>
             <w:rStyle w:val="Hyperlink"/>
@@ -2330,51 +2467,7 @@
         <w:rPr>
           <w:rFonts w:ascii="Times New Roman" w:hAnsi="Times New Roman" w:cs="Times New Roman"/>
         </w:rPr>
-        <w:t>/opt/</w:t>
-      </w:r>
-      <w:r>
-        <w:rPr>
-          <w:rFonts w:ascii="Times New Roman" w:hAnsi="Times New Roman" w:cs="Times New Roman"/>
-        </w:rPr>
-        <w:t>pgAdmin4</w:t>
-      </w:r>
-      <w:r>
-        <w:rPr>
-          <w:rFonts w:ascii="Times New Roman" w:hAnsi="Times New Roman" w:cs="Times New Roman"/>
-        </w:rPr>
-        <w:t>/l</w:t>
-      </w:r>
-      <w:r>
-        <w:rPr>
-          <w:rFonts w:ascii="Times New Roman" w:hAnsi="Times New Roman" w:cs="Times New Roman"/>
-        </w:rPr>
-        <w:t>ib</w:t>
-      </w:r>
-      <w:r>
-        <w:rPr>
-          <w:rFonts w:ascii="Times New Roman" w:hAnsi="Times New Roman" w:cs="Times New Roman"/>
-        </w:rPr>
-        <w:t>/</w:t>
-      </w:r>
-      <w:r>
-        <w:rPr>
-          <w:rFonts w:ascii="Times New Roman" w:hAnsi="Times New Roman" w:cs="Times New Roman"/>
-        </w:rPr>
-        <w:t>site-packages</w:t>
-      </w:r>
-      <w:r>
-        <w:rPr>
-          <w:rFonts w:ascii="Times New Roman" w:hAnsi="Times New Roman" w:cs="Times New Roman"/>
-        </w:rPr>
-        <w:t>/</w:t>
-      </w:r>
-      <w:bookmarkStart w:id="12" w:name="_GoBack"/>
-      <w:bookmarkEnd w:id="12"/>
-      <w:r>
-        <w:rPr>
-          <w:rFonts w:ascii="Times New Roman" w:hAnsi="Times New Roman" w:cs="Times New Roman"/>
-        </w:rPr>
-        <w:t>pgadmin4</w:t>
+        <w:t>/opt/pgadmin4/lib/python2.7/site-packages/pgadmin4</w:t>
       </w:r>
     </w:p>
     <w:p>
@@ -2469,7 +2562,6 @@
               <w:rPr>
                 <w:rFonts w:ascii="Courier New" w:hAnsi="Courier New" w:cs="Courier New"/>
               </w:rPr>
-              <w:lastRenderedPageBreak/>
               <w:t xml:space="preserve">    # Use the short path on windows</w:t>
             </w:r>
           </w:p>
@@ -2535,6 +2627,7 @@
               <w:rPr>
                 <w:rFonts w:ascii="Courier New" w:hAnsi="Courier New" w:cs="Courier New"/>
               </w:rPr>
+              <w:lastRenderedPageBreak/>
               <w:t xml:space="preserve">    DATA_DIR = os.path.realpath(os.path.expanduser(u'~/.pgadmin/'))</w:t>
             </w:r>
           </w:p>
@@ -2557,20 +2650,13 @@
           <w:rFonts w:ascii="Times New Roman" w:hAnsi="Times New Roman" w:cs="Times New Roman"/>
         </w:rPr>
         <w:lastRenderedPageBreak/>
-        <w:t xml:space="preserve">Delete this block, </w:t>
-      </w:r>
-      <w:commentRangeStart w:id="13"/>
-      <w:r>
-        <w:rPr>
-          <w:rFonts w:ascii="Times New Roman" w:hAnsi="Times New Roman" w:cs="Times New Roman"/>
-        </w:rPr>
-        <w:t>and in its place enter the line “</w:t>
-      </w:r>
-      <w:r>
-        <w:rPr>
-          <w:rFonts w:ascii="Courier New" w:hAnsi="Courier New" w:cs="Courier New"/>
-        </w:rPr>
-        <w:t>DATA_DIR = 'C:\pgAdmin4\storage'</w:t>
+        <w:t>Delete this block, and in its place enter the line “</w:t>
+      </w:r>
+      <w:r>
+        <w:rPr>
+          <w:rFonts w:ascii="Courier New" w:hAnsi="Courier New" w:cs="Courier New"/>
+        </w:rPr>
+        <w:t>DATA_DIR = '/var/pgadmin4'</w:t>
       </w:r>
       <w:r>
         <w:rPr>
@@ -2578,32 +2664,30 @@
         </w:rPr>
         <w:t>”</w:t>
       </w:r>
-      <w:commentRangeEnd w:id="13"/>
-      <w:r>
-        <w:rPr>
-          <w:rStyle w:val="CommentReference"/>
-        </w:rPr>
-        <w:commentReference w:id="13"/>
-      </w:r>
-      <w:r>
-        <w:rPr>
-          <w:rFonts w:ascii="Times New Roman" w:hAnsi="Times New Roman" w:cs="Times New Roman"/>
-        </w:rPr>
-        <w:t xml:space="preserve">  Close and save the file.</w:t>
-      </w:r>
-    </w:p>
-    <w:p>
-      <w:pPr>
-        <w:pStyle w:val="ListParagraph"/>
-        <w:numPr>
-          <w:ilvl w:val="0"/>
-          <w:numId w:val="1"/>
-        </w:numPr>
-        <w:rPr>
-          <w:rFonts w:ascii="Times New Roman" w:hAnsi="Times New Roman" w:cs="Times New Roman"/>
-        </w:rPr>
-      </w:pPr>
-      <w:commentRangeStart w:id="14"/>
+      <w:r>
+        <w:rPr>
+          <w:rFonts w:ascii="Courier New" w:hAnsi="Courier New" w:cs="Courier New"/>
+        </w:rPr>
+        <w:t xml:space="preserve"> </w:t>
+      </w:r>
+      <w:r>
+        <w:rPr>
+          <w:rFonts w:ascii="Times New Roman" w:hAnsi="Times New Roman" w:cs="Times New Roman"/>
+        </w:rPr>
+        <w:t>Close and save the file.</w:t>
+      </w:r>
+    </w:p>
+    <w:p>
+      <w:pPr>
+        <w:pStyle w:val="ListParagraph"/>
+        <w:numPr>
+          <w:ilvl w:val="0"/>
+          <w:numId w:val="1"/>
+        </w:numPr>
+        <w:rPr>
+          <w:rFonts w:ascii="Times New Roman" w:hAnsi="Times New Roman" w:cs="Times New Roman"/>
+        </w:rPr>
+      </w:pPr>
       <w:r>
         <w:rPr>
           <w:rFonts w:ascii="Times New Roman" w:hAnsi="Times New Roman" w:cs="Times New Roman"/>
@@ -2620,128 +2704,187 @@
         <w:rPr>
           <w:rFonts w:ascii="Times New Roman" w:hAnsi="Times New Roman" w:cs="Times New Roman"/>
         </w:rPr>
+        <w:t>” in the command prompt</w:t>
+      </w:r>
+    </w:p>
+    <w:p>
+      <w:pPr>
+        <w:pStyle w:val="ListParagraph"/>
+        <w:numPr>
+          <w:ilvl w:val="0"/>
+          <w:numId w:val="1"/>
+        </w:numPr>
+        <w:rPr>
+          <w:rFonts w:ascii="Times New Roman" w:hAnsi="Times New Roman" w:cs="Times New Roman"/>
+        </w:rPr>
+      </w:pPr>
+      <w:r>
+        <w:rPr>
+          <w:rFonts w:ascii="Times New Roman" w:hAnsi="Times New Roman" w:cs="Times New Roman"/>
+        </w:rPr>
+        <w:t>Enter an email address and password when prompted.  This will create the initial administrator account.</w:t>
+      </w:r>
+    </w:p>
+    <w:p>
+      <w:pPr>
+        <w:pStyle w:val="ListParagraph"/>
+        <w:numPr>
+          <w:ilvl w:val="0"/>
+          <w:numId w:val="1"/>
+        </w:numPr>
+        <w:rPr>
+          <w:rFonts w:ascii="Times New Roman" w:hAnsi="Times New Roman" w:cs="Times New Roman"/>
+        </w:rPr>
+      </w:pPr>
+      <w:r>
+        <w:rPr>
+          <w:rFonts w:ascii="Times New Roman" w:hAnsi="Times New Roman" w:cs="Times New Roman"/>
+        </w:rPr>
+        <w:t xml:space="preserve">In the </w:t>
+      </w:r>
+      <w:r>
+        <w:rPr>
+          <w:rFonts w:ascii="Times New Roman" w:hAnsi="Times New Roman" w:cs="Times New Roman"/>
+        </w:rPr>
+        <w:t>C:\pgAdmin4\Lib\site-packages\pgadmin4</w:t>
+      </w:r>
+      <w:r>
+        <w:rPr>
+          <w:rFonts w:ascii="Times New Roman" w:hAnsi="Times New Roman" w:cs="Times New Roman"/>
+        </w:rPr>
+        <w:t xml:space="preserve"> folder, open pgAdmin4.wsgi in a text editor</w:t>
+      </w:r>
+    </w:p>
+    <w:p>
+      <w:pPr>
+        <w:pStyle w:val="ListParagraph"/>
+        <w:numPr>
+          <w:ilvl w:val="0"/>
+          <w:numId w:val="1"/>
+        </w:numPr>
+        <w:rPr>
+          <w:rFonts w:ascii="Times New Roman" w:hAnsi="Times New Roman" w:cs="Times New Roman"/>
+        </w:rPr>
+      </w:pPr>
+      <w:r>
+        <w:rPr>
+          <w:rFonts w:ascii="Times New Roman" w:hAnsi="Times New Roman" w:cs="Times New Roman"/>
+        </w:rPr>
+        <w:t>Under import sys, add the lines “</w:t>
+      </w:r>
+      <w:r>
+        <w:rPr>
+          <w:rFonts w:ascii="Courier New" w:hAnsi="Courier New" w:cs="Courier New"/>
+        </w:rPr>
+        <w:t>activate_this = ’/</w:t>
+      </w:r>
+      <w:r>
+        <w:rPr>
+          <w:rFonts w:ascii="Courier New" w:hAnsi="Courier New" w:cs="Courier New"/>
+        </w:rPr>
+        <w:t>opt/pgadmin4/bin/</w:t>
+      </w:r>
+      <w:r>
+        <w:rPr>
+          <w:rFonts w:ascii="Courier New" w:hAnsi="Courier New" w:cs="Courier New"/>
+        </w:rPr>
+        <w:t>activate_this.py'</w:t>
+      </w:r>
+      <w:r>
+        <w:rPr>
+          <w:rFonts w:ascii="Times New Roman" w:hAnsi="Times New Roman" w:cs="Times New Roman"/>
+        </w:rPr>
+        <w:t>” and “</w:t>
+      </w:r>
+      <w:r>
+        <w:rPr>
+          <w:rFonts w:ascii="Courier New" w:hAnsi="Courier New" w:cs="Courier New"/>
+        </w:rPr>
+        <w:t>execfile(activate_this, dict(__file__=activate_this))</w:t>
+      </w:r>
+      <w:r>
+        <w:rPr>
+          <w:rFonts w:ascii="Times New Roman" w:hAnsi="Times New Roman" w:cs="Times New Roman"/>
+        </w:rPr>
         <w:t>”</w:t>
       </w:r>
-      <w:commentRangeEnd w:id="14"/>
-      <w:r>
-        <w:rPr>
-          <w:rStyle w:val="CommentReference"/>
-        </w:rPr>
-        <w:commentReference w:id="14"/>
-      </w:r>
-      <w:r>
-        <w:rPr>
-          <w:rFonts w:ascii="Times New Roman" w:hAnsi="Times New Roman" w:cs="Times New Roman"/>
-        </w:rPr>
-        <w:t xml:space="preserve"> in the command prompt</w:t>
-      </w:r>
-    </w:p>
-    <w:p>
-      <w:pPr>
-        <w:pStyle w:val="ListParagraph"/>
-        <w:numPr>
-          <w:ilvl w:val="0"/>
-          <w:numId w:val="1"/>
-        </w:numPr>
-        <w:rPr>
-          <w:rFonts w:ascii="Times New Roman" w:hAnsi="Times New Roman" w:cs="Times New Roman"/>
-        </w:rPr>
-      </w:pPr>
-      <w:r>
-        <w:rPr>
-          <w:rFonts w:ascii="Times New Roman" w:hAnsi="Times New Roman" w:cs="Times New Roman"/>
-        </w:rPr>
-        <w:t>Enter an email address and password when prompted.  This will create the initial administrator account.</w:t>
-      </w:r>
-    </w:p>
-    <w:p>
-      <w:pPr>
-        <w:pStyle w:val="ListParagraph"/>
-        <w:numPr>
-          <w:ilvl w:val="0"/>
-          <w:numId w:val="1"/>
-        </w:numPr>
-        <w:rPr>
-          <w:rFonts w:ascii="Times New Roman" w:hAnsi="Times New Roman" w:cs="Times New Roman"/>
-        </w:rPr>
-      </w:pPr>
-      <w:r>
-        <w:rPr>
-          <w:rFonts w:ascii="Times New Roman" w:hAnsi="Times New Roman" w:cs="Times New Roman"/>
-        </w:rPr>
-        <w:t xml:space="preserve">In the </w:t>
-      </w:r>
-      <w:r>
-        <w:rPr>
-          <w:rFonts w:ascii="Times New Roman" w:hAnsi="Times New Roman" w:cs="Times New Roman"/>
-        </w:rPr>
-        <w:t>C:\pgAdmin4\Lib\site-packages\pgadmin4</w:t>
-      </w:r>
-      <w:r>
-        <w:rPr>
-          <w:rFonts w:ascii="Times New Roman" w:hAnsi="Times New Roman" w:cs="Times New Roman"/>
-        </w:rPr>
-        <w:t xml:space="preserve"> folder, open pgAdmin4.wsgi in a text editor</w:t>
-      </w:r>
-    </w:p>
-    <w:p>
-      <w:pPr>
-        <w:pStyle w:val="ListParagraph"/>
-        <w:numPr>
-          <w:ilvl w:val="0"/>
-          <w:numId w:val="1"/>
-        </w:numPr>
-        <w:rPr>
-          <w:rFonts w:ascii="Times New Roman" w:hAnsi="Times New Roman" w:cs="Times New Roman"/>
-        </w:rPr>
-      </w:pPr>
-      <w:r>
-        <w:rPr>
-          <w:rFonts w:ascii="Times New Roman" w:hAnsi="Times New Roman" w:cs="Times New Roman"/>
-        </w:rPr>
-        <w:t>Under import sys, add the lines “</w:t>
-      </w:r>
-      <w:r>
-        <w:rPr>
-          <w:rFonts w:ascii="Courier New" w:hAnsi="Courier New" w:cs="Courier New"/>
-        </w:rPr>
-        <w:t>activate_this = 'C:/pgAdmin4/Scripts /activate_this.py'</w:t>
-      </w:r>
-      <w:r>
-        <w:rPr>
-          <w:rFonts w:ascii="Times New Roman" w:hAnsi="Times New Roman" w:cs="Times New Roman"/>
-        </w:rPr>
-        <w:t>” and “</w:t>
-      </w:r>
-      <w:r>
-        <w:rPr>
-          <w:rFonts w:ascii="Courier New" w:hAnsi="Courier New" w:cs="Courier New"/>
-        </w:rPr>
-        <w:t>execfile(activate_this, dict(__file__=activate_this))</w:t>
-      </w:r>
-      <w:r>
-        <w:rPr>
-          <w:rFonts w:ascii="Times New Roman" w:hAnsi="Times New Roman" w:cs="Times New Roman"/>
+    </w:p>
+    <w:p>
+      <w:pPr>
+        <w:pStyle w:val="ListParagraph"/>
+        <w:numPr>
+          <w:ilvl w:val="0"/>
+          <w:numId w:val="1"/>
+        </w:numPr>
+        <w:rPr>
+          <w:rFonts w:ascii="Times New Roman" w:hAnsi="Times New Roman" w:cs="Times New Roman"/>
+        </w:rPr>
+      </w:pPr>
+      <w:r>
+        <w:rPr>
+          <w:rFonts w:ascii="Times New Roman" w:hAnsi="Times New Roman" w:cs="Times New Roman"/>
+        </w:rPr>
+        <w:t>Save and close pgAdmin4.wsgi</w:t>
+      </w:r>
+    </w:p>
+    <w:p>
+      <w:pPr>
+        <w:pStyle w:val="ListParagraph"/>
+        <w:numPr>
+          <w:ilvl w:val="0"/>
+          <w:numId w:val="1"/>
+        </w:numPr>
+        <w:rPr>
+          <w:rFonts w:ascii="Times New Roman" w:hAnsi="Times New Roman" w:cs="Times New Roman"/>
+        </w:rPr>
+      </w:pPr>
+      <w:r>
+        <w:rPr>
+          <w:rFonts w:ascii="Times New Roman" w:hAnsi="Times New Roman" w:cs="Times New Roman"/>
+        </w:rPr>
+        <w:t>Return to /var and run “</w:t>
+      </w:r>
+      <w:r>
+        <w:rPr>
+          <w:rFonts w:ascii="Courier New" w:hAnsi="Courier New" w:cs="Courier New"/>
+        </w:rPr>
+        <w:t xml:space="preserve">sudo chown </w:t>
+      </w:r>
+      <w:r>
+        <w:rPr>
+          <w:rFonts w:ascii="Courier New" w:hAnsi="Courier New" w:cs="Courier New"/>
+        </w:rPr>
+        <w:t xml:space="preserve">-R </w:t>
+      </w:r>
+      <w:r>
+        <w:rPr>
+          <w:rFonts w:ascii="Courier New" w:hAnsi="Courier New" w:cs="Courier New"/>
+        </w:rPr>
+        <w:t>www-data</w:t>
+      </w:r>
+      <w:r>
+        <w:rPr>
+          <w:rFonts w:ascii="Courier New" w:hAnsi="Courier New" w:cs="Courier New"/>
+        </w:rPr>
+        <w:t>:</w:t>
+      </w:r>
+      <w:r>
+        <w:rPr>
+          <w:rFonts w:ascii="Courier New" w:hAnsi="Courier New" w:cs="Courier New"/>
+        </w:rPr>
+        <w:t>www-data</w:t>
+      </w:r>
+      <w:r>
+        <w:rPr>
+          <w:rFonts w:ascii="Courier New" w:hAnsi="Courier New" w:cs="Courier New"/>
+        </w:rPr>
+        <w:t xml:space="preserve"> pgadmin4</w:t>
+      </w:r>
+      <w:r>
+        <w:rPr>
+          <w:rFonts w:ascii="Courier New" w:hAnsi="Courier New" w:cs="Courier New"/>
         </w:rPr>
         <w:t>”</w:t>
-      </w:r>
-    </w:p>
-    <w:p>
-      <w:pPr>
-        <w:pStyle w:val="ListParagraph"/>
-        <w:numPr>
-          <w:ilvl w:val="0"/>
-          <w:numId w:val="1"/>
-        </w:numPr>
-        <w:rPr>
-          <w:rFonts w:ascii="Times New Roman" w:hAnsi="Times New Roman" w:cs="Times New Roman"/>
-        </w:rPr>
-      </w:pPr>
-      <w:r>
-        <w:rPr>
-          <w:rFonts w:ascii="Times New Roman" w:hAnsi="Times New Roman" w:cs="Times New Roman"/>
-        </w:rPr>
-        <w:t>Save and close pgAdmin4.wsgi</w:t>
       </w:r>
     </w:p>
     <w:p>
@@ -2777,187 +2920,91 @@
         <w:rPr>
           <w:rFonts w:ascii="Times New Roman" w:hAnsi="Times New Roman" w:cs="Times New Roman"/>
         </w:rPr>
-        <w:t>Extract the mod_wsgi-windows-4.4.12.tar.gz file, and navigate to mod_wsgi-windows-4.4.12.tar\mod_wsgi-windows-4.4.12\Apache24-win32-VC9\modules</w:t>
-      </w:r>
-    </w:p>
-    <w:p>
-      <w:pPr>
-        <w:pStyle w:val="ListParagraph"/>
-        <w:numPr>
-          <w:ilvl w:val="0"/>
-          <w:numId w:val="1"/>
-        </w:numPr>
-        <w:rPr>
-          <w:rFonts w:ascii="Times New Roman" w:hAnsi="Times New Roman" w:cs="Times New Roman"/>
-        </w:rPr>
-      </w:pPr>
-      <w:r>
-        <w:rPr>
-          <w:rStyle w:val="CommentReference"/>
-        </w:rPr>
-        <w:commentReference w:id="15"/>
-      </w:r>
-      <w:r>
-        <w:rPr>
-          <w:rFonts w:ascii="Times New Roman" w:hAnsi="Times New Roman" w:cs="Times New Roman"/>
-        </w:rPr>
-        <w:t>R</w:t>
-      </w:r>
-      <w:r>
-        <w:rPr>
-          <w:rFonts w:ascii="Times New Roman" w:hAnsi="Times New Roman" w:cs="Times New Roman"/>
-        </w:rPr>
-        <w:t>ename mod_wsgi-py27-VC9.so to mod_wsgi.so and copy it to C:\Apache24\modules</w:t>
-      </w:r>
-    </w:p>
-    <w:p>
-      <w:pPr>
-        <w:pStyle w:val="ListParagraph"/>
-        <w:numPr>
-          <w:ilvl w:val="0"/>
-          <w:numId w:val="1"/>
-        </w:numPr>
-        <w:rPr>
-          <w:rFonts w:ascii="Times New Roman" w:hAnsi="Times New Roman" w:cs="Times New Roman"/>
-        </w:rPr>
-      </w:pPr>
-      <w:r>
-        <w:rPr>
-          <w:rFonts w:ascii="Times New Roman" w:hAnsi="Times New Roman" w:cs="Times New Roman"/>
-        </w:rPr>
-        <w:t>Navigate to C:\Apache24\conf and open httpd.conf in a text editor</w:t>
-      </w:r>
-    </w:p>
-    <w:p>
-      <w:pPr>
-        <w:pStyle w:val="ListParagraph"/>
-        <w:numPr>
-          <w:ilvl w:val="0"/>
-          <w:numId w:val="1"/>
-        </w:numPr>
-        <w:rPr>
-          <w:rFonts w:ascii="Times New Roman" w:hAnsi="Times New Roman" w:cs="Times New Roman"/>
-        </w:rPr>
-      </w:pPr>
-      <w:r>
-        <w:rPr>
-          <w:rFonts w:ascii="Times New Roman" w:hAnsi="Times New Roman" w:cs="Times New Roman"/>
-        </w:rPr>
-        <w:t>There should be a section with many LoadModule statements.  At the end of these, add the line “</w:t>
-      </w:r>
-      <w:r>
-        <w:rPr>
-          <w:rFonts w:ascii="Courier New" w:hAnsi="Courier New" w:cs="Courier New"/>
-        </w:rPr>
-        <w:t>LoadModule wsgi_module modules/mod_wsgi.so</w:t>
-      </w:r>
-      <w:r>
-        <w:rPr>
-          <w:rFonts w:ascii="Times New Roman" w:hAnsi="Times New Roman" w:cs="Times New Roman"/>
-        </w:rPr>
-        <w:t>”</w:t>
-      </w:r>
-    </w:p>
-    <w:p>
-      <w:pPr>
-        <w:pStyle w:val="ListParagraph"/>
-        <w:numPr>
-          <w:ilvl w:val="0"/>
-          <w:numId w:val="1"/>
-        </w:numPr>
-        <w:rPr>
-          <w:rFonts w:ascii="Times New Roman" w:hAnsi="Times New Roman" w:cs="Times New Roman"/>
-        </w:rPr>
-      </w:pPr>
-      <w:r>
-        <w:rPr>
-          <w:rFonts w:ascii="Times New Roman" w:hAnsi="Times New Roman" w:cs="Times New Roman"/>
-        </w:rPr>
-        <w:t>Find the line “</w:t>
-      </w:r>
-      <w:r>
-        <w:rPr>
-          <w:rFonts w:ascii="Courier New" w:hAnsi="Courier New" w:cs="Courier New"/>
-        </w:rPr>
-        <w:t>DocumentRoot "${SRVROOT}/htdocs"</w:t>
-      </w:r>
-      <w:r>
-        <w:rPr>
-          <w:rFonts w:ascii="Times New Roman" w:hAnsi="Times New Roman" w:cs="Times New Roman"/>
-        </w:rPr>
-        <w:t>” and replace it with “</w:t>
-      </w:r>
-      <w:r>
-        <w:rPr>
-          <w:rFonts w:ascii="Courier New" w:hAnsi="Courier New" w:cs="Courier New"/>
-        </w:rPr>
-        <w:t>DocumentRoot "C:\pgAdmin4\Lib\site-packages\pgadmin4"</w:t>
-      </w:r>
-      <w:r>
-        <w:rPr>
-          <w:rFonts w:ascii="Times New Roman" w:hAnsi="Times New Roman" w:cs="Times New Roman"/>
-        </w:rPr>
-        <w:t>”</w:t>
-      </w:r>
-    </w:p>
-    <w:p>
-      <w:pPr>
-        <w:pStyle w:val="ListParagraph"/>
-        <w:numPr>
-          <w:ilvl w:val="0"/>
-          <w:numId w:val="1"/>
-        </w:numPr>
-        <w:rPr>
-          <w:rFonts w:ascii="Times New Roman" w:hAnsi="Times New Roman" w:cs="Times New Roman"/>
-        </w:rPr>
-      </w:pPr>
-      <w:r>
-        <w:rPr>
-          <w:rFonts w:ascii="Times New Roman" w:hAnsi="Times New Roman" w:cs="Times New Roman"/>
-        </w:rPr>
-        <w:t xml:space="preserve">Then, delete the entire block immediately below, starting with </w:t>
-      </w:r>
-      <w:r>
-        <w:rPr>
-          <w:rFonts w:ascii="Courier New" w:hAnsi="Courier New" w:cs="Courier New"/>
-        </w:rPr>
-        <w:t>“&lt;Directory "${SRVROOT}/htdocs”&gt;</w:t>
-      </w:r>
-      <w:r>
-        <w:rPr>
-          <w:rFonts w:ascii="Times New Roman" w:hAnsi="Times New Roman" w:cs="Times New Roman"/>
-        </w:rPr>
-        <w:t>” and ending with “</w:t>
-      </w:r>
-      <w:r>
-        <w:rPr>
-          <w:rFonts w:ascii="Courier New" w:hAnsi="Courier New" w:cs="Courier New"/>
-        </w:rPr>
-        <w:t>&lt;/Directory&gt;</w:t>
-      </w:r>
-      <w:r>
-        <w:rPr>
-          <w:rFonts w:ascii="Times New Roman" w:hAnsi="Times New Roman" w:cs="Times New Roman"/>
-        </w:rPr>
-        <w:t>”</w:t>
-      </w:r>
-    </w:p>
-    <w:p>
-      <w:pPr>
-        <w:pStyle w:val="ListParagraph"/>
-        <w:numPr>
-          <w:ilvl w:val="0"/>
-          <w:numId w:val="1"/>
-        </w:numPr>
-        <w:rPr>
-          <w:rFonts w:ascii="Times New Roman" w:hAnsi="Times New Roman" w:cs="Times New Roman"/>
-        </w:rPr>
-      </w:pPr>
-      <w:r>
-        <w:rPr>
-          <w:rFonts w:ascii="Times New Roman" w:hAnsi="Times New Roman" w:cs="Times New Roman"/>
-        </w:rPr>
-        <w:t>Then, below the DocumentRoot line, paste the following block:</w:t>
+        <w:t>Navigate to /var/www</w:t>
+      </w:r>
+    </w:p>
+    <w:p>
+      <w:pPr>
+        <w:pStyle w:val="ListParagraph"/>
+        <w:numPr>
+          <w:ilvl w:val="0"/>
+          <w:numId w:val="1"/>
+        </w:numPr>
+        <w:rPr>
+          <w:rFonts w:ascii="Times New Roman" w:hAnsi="Times New Roman" w:cs="Times New Roman"/>
+        </w:rPr>
+      </w:pPr>
+      <w:r>
+        <w:rPr>
+          <w:rFonts w:ascii="Times New Roman" w:hAnsi="Times New Roman" w:cs="Times New Roman"/>
+        </w:rPr>
+        <w:t>Run “</w:t>
+      </w:r>
+      <w:r>
+        <w:rPr>
+          <w:rFonts w:ascii="Courier New" w:hAnsi="Courier New" w:cs="Courier New"/>
+        </w:rPr>
+        <w:t>sudo ln -s /opt/pgadmin4/lib/python2.7/site-packages/pgadmin4 pgadmin4”</w:t>
+      </w:r>
+    </w:p>
+    <w:p>
+      <w:pPr>
+        <w:pStyle w:val="ListParagraph"/>
+        <w:numPr>
+          <w:ilvl w:val="0"/>
+          <w:numId w:val="1"/>
+        </w:numPr>
+        <w:rPr>
+          <w:rFonts w:ascii="Times New Roman" w:hAnsi="Times New Roman" w:cs="Times New Roman"/>
+        </w:rPr>
+      </w:pPr>
+      <w:r>
+        <w:rPr>
+          <w:rFonts w:ascii="Times New Roman" w:hAnsi="Times New Roman" w:cs="Times New Roman"/>
+        </w:rPr>
+        <w:t xml:space="preserve">Navigate to </w:t>
+      </w:r>
+      <w:r>
+        <w:rPr>
+          <w:rFonts w:ascii="Times New Roman" w:hAnsi="Times New Roman" w:cs="Times New Roman"/>
+        </w:rPr>
+        <w:t>/etc/apache2/sites-available</w:t>
+      </w:r>
+    </w:p>
+    <w:p>
+      <w:pPr>
+        <w:pStyle w:val="ListParagraph"/>
+        <w:numPr>
+          <w:ilvl w:val="0"/>
+          <w:numId w:val="1"/>
+        </w:numPr>
+        <w:rPr>
+          <w:rFonts w:ascii="Times New Roman" w:hAnsi="Times New Roman" w:cs="Times New Roman"/>
+        </w:rPr>
+      </w:pPr>
+      <w:r>
+        <w:rPr>
+          <w:rFonts w:ascii="Times New Roman" w:hAnsi="Times New Roman" w:cs="Times New Roman"/>
+        </w:rPr>
+        <w:t>Create a text file called pgadmin4.conf, and open it</w:t>
+      </w:r>
+    </w:p>
+    <w:p>
+      <w:pPr>
+        <w:pStyle w:val="ListParagraph"/>
+        <w:numPr>
+          <w:ilvl w:val="0"/>
+          <w:numId w:val="1"/>
+        </w:numPr>
+        <w:rPr>
+          <w:rFonts w:ascii="Times New Roman" w:hAnsi="Times New Roman" w:cs="Times New Roman"/>
+        </w:rPr>
+      </w:pPr>
+      <w:r>
+        <w:rPr>
+          <w:rFonts w:ascii="Times New Roman" w:hAnsi="Times New Roman" w:cs="Times New Roman"/>
+        </w:rPr>
+        <w:t xml:space="preserve"> Paste the following into the file</w:t>
       </w:r>
     </w:p>
     <w:tbl>
@@ -2977,6 +3024,7 @@
           </w:tcPr>
           <w:p>
             <w:pPr>
+              <w:ind w:left="360"/>
               <w:rPr>
                 <w:rFonts w:ascii="Courier New" w:hAnsi="Courier New" w:cs="Courier New"/>
               </w:rPr>
@@ -2990,6 +3038,7 @@
           </w:p>
           <w:p>
             <w:pPr>
+              <w:ind w:left="360"/>
               <w:rPr>
                 <w:rFonts w:ascii="Courier New" w:hAnsi="Courier New" w:cs="Courier New"/>
               </w:rPr>
@@ -2998,11 +3047,20 @@
               <w:rPr>
                 <w:rFonts w:ascii="Courier New" w:hAnsi="Courier New" w:cs="Courier New"/>
               </w:rPr>
-              <w:t xml:space="preserve">    ServerName pgadmin.example.com</w:t>
+              <w:t xml:space="preserve">    ServerName pgadmin.local</w:t>
             </w:r>
           </w:p>
           <w:p>
             <w:pPr>
+              <w:ind w:left="360"/>
+              <w:rPr>
+                <w:rFonts w:ascii="Courier New" w:hAnsi="Courier New" w:cs="Courier New"/>
+              </w:rPr>
+            </w:pPr>
+          </w:p>
+          <w:p>
+            <w:pPr>
+              <w:ind w:left="360"/>
               <w:rPr>
                 <w:rFonts w:ascii="Courier New" w:hAnsi="Courier New" w:cs="Courier New"/>
               </w:rPr>
@@ -3011,11 +3069,12 @@
               <w:rPr>
                 <w:rFonts w:ascii="Courier New" w:hAnsi="Courier New" w:cs="Courier New"/>
               </w:rPr>
-              <w:t xml:space="preserve">    WSGIScriptAlias / "C:\pgAdmin4\Lib\site-packages\pgadmin4\pgAdmin4.wsgi"</w:t>
+              <w:t xml:space="preserve">    WSGIDaemonProcess pgadmin processes=1 threads=25</w:t>
             </w:r>
           </w:p>
           <w:p>
             <w:pPr>
+              <w:ind w:left="360"/>
               <w:rPr>
                 <w:rFonts w:ascii="Courier New" w:hAnsi="Courier New" w:cs="Courier New"/>
               </w:rPr>
@@ -3024,11 +3083,20 @@
               <w:rPr>
                 <w:rFonts w:ascii="Courier New" w:hAnsi="Courier New" w:cs="Courier New"/>
               </w:rPr>
-              <w:t xml:space="preserve">    &lt;Directory "C:\pgAdmin4\Lib\site-packages\pgadmin4"&gt;</w:t>
+              <w:t xml:space="preserve">    WSGIScriptAlias / /var/www/pgadmin4/pgAdmin4.wsgi</w:t>
             </w:r>
           </w:p>
           <w:p>
             <w:pPr>
+              <w:ind w:left="360"/>
+              <w:rPr>
+                <w:rFonts w:ascii="Courier New" w:hAnsi="Courier New" w:cs="Courier New"/>
+              </w:rPr>
+            </w:pPr>
+          </w:p>
+          <w:p>
+            <w:pPr>
+              <w:ind w:left="360"/>
               <w:rPr>
                 <w:rFonts w:ascii="Courier New" w:hAnsi="Courier New" w:cs="Courier New"/>
               </w:rPr>
@@ -3037,11 +3105,54 @@
               <w:rPr>
                 <w:rFonts w:ascii="Courier New" w:hAnsi="Courier New" w:cs="Courier New"/>
               </w:rPr>
-              <w:t xml:space="preserve">           Require all granted</w:t>
+              <w:t xml:space="preserve">    &lt;Directory /var/www/pgadmin4&gt;</w:t>
             </w:r>
           </w:p>
           <w:p>
             <w:pPr>
+              <w:ind w:left="360"/>
+              <w:rPr>
+                <w:rFonts w:ascii="Courier New" w:hAnsi="Courier New" w:cs="Courier New"/>
+              </w:rPr>
+            </w:pPr>
+            <w:r>
+              <w:rPr>
+                <w:rFonts w:ascii="Courier New" w:hAnsi="Courier New" w:cs="Courier New"/>
+              </w:rPr>
+              <w:t xml:space="preserve">        WSGIProcessGroup pgadmin</w:t>
+            </w:r>
+          </w:p>
+          <w:p>
+            <w:pPr>
+              <w:ind w:left="360"/>
+              <w:rPr>
+                <w:rFonts w:ascii="Courier New" w:hAnsi="Courier New" w:cs="Courier New"/>
+              </w:rPr>
+            </w:pPr>
+            <w:r>
+              <w:rPr>
+                <w:rFonts w:ascii="Courier New" w:hAnsi="Courier New" w:cs="Courier New"/>
+              </w:rPr>
+              <w:t xml:space="preserve">        WSGIApplicationGroup %{GLOBAL}</w:t>
+            </w:r>
+          </w:p>
+          <w:p>
+            <w:pPr>
+              <w:ind w:left="360"/>
+              <w:rPr>
+                <w:rFonts w:ascii="Courier New" w:hAnsi="Courier New" w:cs="Courier New"/>
+              </w:rPr>
+            </w:pPr>
+            <w:r>
+              <w:rPr>
+                <w:rFonts w:ascii="Courier New" w:hAnsi="Courier New" w:cs="Courier New"/>
+              </w:rPr>
+              <w:t xml:space="preserve">        Require all granted</w:t>
+            </w:r>
+          </w:p>
+          <w:p>
+            <w:pPr>
+              <w:ind w:left="360"/>
               <w:rPr>
                 <w:rFonts w:ascii="Courier New" w:hAnsi="Courier New" w:cs="Courier New"/>
               </w:rPr>
@@ -3055,6 +3166,7 @@
           </w:p>
           <w:p>
             <w:pPr>
+              <w:ind w:left="360"/>
               <w:rPr>
                 <w:rFonts w:ascii="Times New Roman" w:hAnsi="Times New Roman" w:cs="Times New Roman"/>
               </w:rPr>
@@ -3084,403 +3196,109 @@
         <w:rPr>
           <w:rFonts w:ascii="Times New Roman" w:hAnsi="Times New Roman" w:cs="Times New Roman"/>
         </w:rPr>
-        <w:t>Save and close httpd.conf</w:t>
-      </w:r>
-    </w:p>
-    <w:p>
-      <w:pPr>
-        <w:pStyle w:val="ListParagraph"/>
-        <w:numPr>
-          <w:ilvl w:val="0"/>
-          <w:numId w:val="1"/>
-        </w:numPr>
-        <w:rPr>
-          <w:rFonts w:ascii="Times New Roman" w:hAnsi="Times New Roman" w:cs="Times New Roman"/>
-        </w:rPr>
-      </w:pPr>
-      <w:r>
-        <w:rPr>
-          <w:rFonts w:ascii="Times New Roman" w:hAnsi="Times New Roman" w:cs="Times New Roman"/>
-        </w:rPr>
-        <w:t>Open a command prompt, and navigate to C:\apache24\bin</w:t>
-      </w:r>
-    </w:p>
-    <w:p>
-      <w:pPr>
-        <w:pStyle w:val="ListParagraph"/>
-        <w:numPr>
-          <w:ilvl w:val="0"/>
-          <w:numId w:val="1"/>
-        </w:numPr>
-        <w:rPr>
-          <w:rFonts w:ascii="Times New Roman" w:hAnsi="Times New Roman" w:cs="Times New Roman"/>
-        </w:rPr>
-      </w:pPr>
-      <w:r>
-        <w:rPr>
-          <w:rFonts w:ascii="Times New Roman" w:hAnsi="Times New Roman" w:cs="Times New Roman"/>
-        </w:rPr>
-        <w:t>Run “httpd”</w:t>
-      </w:r>
-    </w:p>
-    <w:p>
-      <w:pPr>
-        <w:pStyle w:val="ListParagraph"/>
-        <w:numPr>
-          <w:ilvl w:val="0"/>
-          <w:numId w:val="1"/>
-        </w:numPr>
-        <w:rPr>
-          <w:rFonts w:ascii="Times New Roman" w:hAnsi="Times New Roman" w:cs="Times New Roman"/>
-        </w:rPr>
-      </w:pPr>
-      <w:r>
-        <w:rPr>
-          <w:rFonts w:ascii="Times New Roman" w:hAnsi="Times New Roman" w:cs="Times New Roman"/>
-        </w:rPr>
-        <w:t xml:space="preserve">Open a web browser, and navigate to </w:t>
-      </w:r>
-      <w:hyperlink r:id="rId19" w:history="1">
-        <w:r>
-          <w:rPr>
-            <w:rStyle w:val="Hyperlink"/>
-            <w:rFonts w:ascii="Times New Roman" w:hAnsi="Times New Roman" w:cs="Times New Roman"/>
-          </w:rPr>
-          <w:t>http://127.0.0.1</w:t>
-        </w:r>
-      </w:hyperlink>
-    </w:p>
-    <w:p>
-      <w:pPr>
-        <w:pStyle w:val="ListParagraph"/>
-        <w:numPr>
-          <w:ilvl w:val="0"/>
-          <w:numId w:val="1"/>
-        </w:numPr>
-        <w:rPr>
-          <w:rFonts w:ascii="Times New Roman" w:hAnsi="Times New Roman" w:cs="Times New Roman"/>
-        </w:rPr>
-      </w:pPr>
-      <w:r>
-        <w:rPr>
-          <w:rFonts w:ascii="Times New Roman" w:hAnsi="Times New Roman" w:cs="Times New Roman"/>
-        </w:rPr>
-        <w:t>pgAdmin should load</w:t>
-      </w:r>
-    </w:p>
-    <w:p>
-      <w:pPr>
-        <w:ind w:left="360"/>
-        <w:rPr>
-          <w:rFonts w:ascii="Times New Roman" w:hAnsi="Times New Roman" w:cs="Times New Roman"/>
-          <w:sz w:val="30"/>
-          <w:szCs w:val="30"/>
-        </w:rPr>
-      </w:pPr>
-      <w:r>
-        <w:rPr>
-          <w:rFonts w:ascii="Times New Roman" w:hAnsi="Times New Roman" w:cs="Times New Roman"/>
-          <w:sz w:val="30"/>
-          <w:szCs w:val="30"/>
-        </w:rPr>
-        <w:t>Part 4 – Additional Apache Configuration and Notes</w:t>
-      </w:r>
-    </w:p>
-    <w:p>
-      <w:pPr>
-        <w:pStyle w:val="ListParagraph"/>
-        <w:numPr>
-          <w:ilvl w:val="0"/>
-          <w:numId w:val="3"/>
-        </w:numPr>
-        <w:rPr>
-          <w:rFonts w:ascii="Times New Roman" w:hAnsi="Times New Roman" w:cs="Times New Roman"/>
-        </w:rPr>
-      </w:pPr>
-      <w:r>
-        <w:rPr>
-          <w:rFonts w:ascii="Times New Roman" w:hAnsi="Times New Roman" w:cs="Times New Roman"/>
-        </w:rPr>
-        <w:lastRenderedPageBreak/>
-        <w:t>Close the web browser, and press control-c in the command prompt to close apache</w:t>
-      </w:r>
-    </w:p>
-    <w:p>
-      <w:pPr>
-        <w:pStyle w:val="ListParagraph"/>
-        <w:numPr>
-          <w:ilvl w:val="0"/>
-          <w:numId w:val="3"/>
-        </w:numPr>
-        <w:rPr>
-          <w:rFonts w:ascii="Times New Roman" w:hAnsi="Times New Roman" w:cs="Times New Roman"/>
-        </w:rPr>
-      </w:pPr>
-      <w:r>
-        <w:rPr>
-          <w:rFonts w:ascii="Times New Roman" w:hAnsi="Times New Roman" w:cs="Times New Roman"/>
-        </w:rPr>
-        <w:t>Run “httpd -k install”</w:t>
-      </w:r>
-    </w:p>
-    <w:p>
-      <w:pPr>
-        <w:pStyle w:val="ListParagraph"/>
-        <w:numPr>
-          <w:ilvl w:val="0"/>
-          <w:numId w:val="3"/>
-        </w:numPr>
-        <w:rPr>
-          <w:rFonts w:ascii="Times New Roman" w:hAnsi="Times New Roman" w:cs="Times New Roman"/>
-        </w:rPr>
-      </w:pPr>
-      <w:r>
-        <w:rPr>
-          <w:rFonts w:ascii="Times New Roman" w:hAnsi="Times New Roman" w:cs="Times New Roman"/>
-        </w:rPr>
-        <w:t>Run “httpd -k start”</w:t>
-      </w:r>
-    </w:p>
-    <w:p>
-      <w:pPr>
-        <w:pStyle w:val="ListParagraph"/>
-        <w:numPr>
-          <w:ilvl w:val="0"/>
-          <w:numId w:val="3"/>
-        </w:numPr>
-        <w:rPr>
-          <w:rFonts w:ascii="Times New Roman" w:hAnsi="Times New Roman" w:cs="Times New Roman"/>
-        </w:rPr>
-      </w:pPr>
-      <w:r>
-        <w:rPr>
-          <w:rFonts w:ascii="Times New Roman" w:hAnsi="Times New Roman" w:cs="Times New Roman"/>
-        </w:rPr>
-        <w:t>Now Apache is running as an autostart service in windows</w:t>
-      </w:r>
-    </w:p>
-    <w:p>
-      <w:pPr>
-        <w:pStyle w:val="ListParagraph"/>
-        <w:numPr>
-          <w:ilvl w:val="0"/>
-          <w:numId w:val="3"/>
-        </w:numPr>
-        <w:rPr>
-          <w:rFonts w:ascii="Times New Roman" w:hAnsi="Times New Roman" w:cs="Times New Roman"/>
-        </w:rPr>
-      </w:pPr>
-      <w:commentRangeStart w:id="16"/>
-      <w:r>
-        <w:rPr>
-          <w:rFonts w:ascii="Times New Roman" w:hAnsi="Times New Roman" w:cs="Times New Roman"/>
-        </w:rPr>
-        <w:t>Open the start menu, and type firewall.  Then, select the Windows Firewall with Advanced Security option.</w:t>
-      </w:r>
-      <w:commentRangeEnd w:id="16"/>
-      <w:r>
-        <w:rPr>
-          <w:rStyle w:val="CommentReference"/>
-        </w:rPr>
-        <w:commentReference w:id="16"/>
-      </w:r>
-    </w:p>
-    <w:p>
-      <w:pPr>
-        <w:pStyle w:val="ListParagraph"/>
-        <w:numPr>
-          <w:ilvl w:val="0"/>
-          <w:numId w:val="3"/>
-        </w:numPr>
-        <w:rPr>
-          <w:rFonts w:ascii="Times New Roman" w:hAnsi="Times New Roman" w:cs="Times New Roman"/>
-        </w:rPr>
-      </w:pPr>
-      <w:r>
-        <w:rPr>
-          <w:rFonts w:ascii="Times New Roman" w:hAnsi="Times New Roman" w:cs="Times New Roman"/>
-        </w:rPr>
-        <w:t>Click inbound rules, then new rule</w:t>
-      </w:r>
-    </w:p>
-    <w:p>
-      <w:pPr>
-        <w:pStyle w:val="ListParagraph"/>
-        <w:numPr>
-          <w:ilvl w:val="0"/>
-          <w:numId w:val="3"/>
-        </w:numPr>
-        <w:rPr>
-          <w:rFonts w:ascii="Times New Roman" w:hAnsi="Times New Roman" w:cs="Times New Roman"/>
-        </w:rPr>
-      </w:pPr>
-      <w:r>
-        <w:rPr>
-          <w:rFonts w:ascii="Times New Roman" w:hAnsi="Times New Roman" w:cs="Times New Roman"/>
-        </w:rPr>
-        <w:t>Select port, click next</w:t>
-      </w:r>
-    </w:p>
-    <w:p>
-      <w:pPr>
-        <w:pStyle w:val="ListParagraph"/>
-        <w:numPr>
-          <w:ilvl w:val="0"/>
-          <w:numId w:val="3"/>
-        </w:numPr>
-        <w:rPr>
-          <w:rFonts w:ascii="Times New Roman" w:hAnsi="Times New Roman" w:cs="Times New Roman"/>
-        </w:rPr>
-      </w:pPr>
-      <w:r>
-        <w:rPr>
-          <w:rFonts w:ascii="Times New Roman" w:hAnsi="Times New Roman" w:cs="Times New Roman"/>
-        </w:rPr>
-        <w:t>Enter 80 in specific local ports,</w:t>
-      </w:r>
-      <w:commentRangeStart w:id="17"/>
-      <w:r>
-        <w:rPr>
-          <w:rFonts w:ascii="Times New Roman" w:hAnsi="Times New Roman" w:cs="Times New Roman"/>
-        </w:rPr>
-        <w:t xml:space="preserve"> click next</w:t>
-      </w:r>
-      <w:commentRangeEnd w:id="17"/>
-      <w:r>
-        <w:rPr>
-          <w:rStyle w:val="CommentReference"/>
-        </w:rPr>
-        <w:commentReference w:id="17"/>
-      </w:r>
-      <w:r>
-        <w:rPr>
-          <w:rFonts w:ascii="Times New Roman" w:hAnsi="Times New Roman" w:cs="Times New Roman"/>
-        </w:rPr>
-        <w:t>, leaving TCP selected</w:t>
-      </w:r>
-    </w:p>
-    <w:p>
-      <w:pPr>
-        <w:pStyle w:val="ListParagraph"/>
-        <w:numPr>
-          <w:ilvl w:val="0"/>
-          <w:numId w:val="3"/>
-        </w:numPr>
-        <w:rPr>
-          <w:rFonts w:ascii="Times New Roman" w:hAnsi="Times New Roman" w:cs="Times New Roman"/>
-        </w:rPr>
-      </w:pPr>
-      <w:r>
-        <w:rPr>
-          <w:rFonts w:ascii="Times New Roman" w:hAnsi="Times New Roman" w:cs="Times New Roman"/>
-        </w:rPr>
-        <w:t>Click next until you reach enter name, and enter apache, then click finish</w:t>
-      </w:r>
-    </w:p>
-    <w:p>
-      <w:pPr>
-        <w:pStyle w:val="ListParagraph"/>
-        <w:numPr>
-          <w:ilvl w:val="0"/>
-          <w:numId w:val="3"/>
-        </w:numPr>
-        <w:rPr>
-          <w:rFonts w:ascii="Times New Roman" w:hAnsi="Times New Roman" w:cs="Times New Roman"/>
-        </w:rPr>
-      </w:pPr>
-      <w:r>
-        <w:rPr>
-          <w:rFonts w:ascii="Times New Roman" w:hAnsi="Times New Roman" w:cs="Times New Roman"/>
-        </w:rPr>
-        <w:t xml:space="preserve">Note </w:t>
-      </w:r>
-      <w:commentRangeStart w:id="18"/>
-      <w:r>
-        <w:rPr>
-          <w:rFonts w:ascii="Times New Roman" w:hAnsi="Times New Roman" w:cs="Times New Roman"/>
-        </w:rPr>
-        <w:t>– To connect to Postgres instances running on different machines,</w:t>
-      </w:r>
-      <w:commentRangeEnd w:id="18"/>
-      <w:r>
-        <w:rPr>
-          <w:rStyle w:val="CommentReference"/>
-        </w:rPr>
-        <w:commentReference w:id="18"/>
-      </w:r>
-      <w:r>
-        <w:rPr>
-          <w:rFonts w:ascii="Times New Roman" w:hAnsi="Times New Roman" w:cs="Times New Roman"/>
-        </w:rPr>
-        <w:t xml:space="preserve"> the pg_hba.conf file must be configured correctly on the server</w:t>
-      </w:r>
-    </w:p>
-    <w:p>
-      <w:pPr>
-        <w:pStyle w:val="ListParagraph"/>
-        <w:numPr>
-          <w:ilvl w:val="0"/>
-          <w:numId w:val="3"/>
-        </w:numPr>
-        <w:rPr>
-          <w:rFonts w:ascii="Times New Roman" w:hAnsi="Times New Roman" w:cs="Times New Roman"/>
-        </w:rPr>
-      </w:pPr>
-      <w:r>
-        <w:rPr>
-          <w:rFonts w:ascii="Times New Roman" w:hAnsi="Times New Roman" w:cs="Times New Roman"/>
-        </w:rPr>
-        <w:t>For example, the line “</w:t>
-      </w:r>
-      <w:r>
-        <w:rPr>
-          <w:rFonts w:ascii="Times New Roman" w:hAnsi="Times New Roman" w:cs="Times New Roman"/>
-        </w:rPr>
-        <w:t>hostssl all             all             10.0.0.5/32             md5</w:t>
-      </w:r>
-      <w:r>
-        <w:rPr>
-          <w:rFonts w:ascii="Times New Roman" w:hAnsi="Times New Roman" w:cs="Times New Roman"/>
-        </w:rPr>
-        <w:t>” allows ssl connections from valid users from the ip 10.0.0.5 to connect to any database</w:t>
-      </w:r>
-    </w:p>
-    <w:p>
-      <w:pPr>
-        <w:pStyle w:val="ListParagraph"/>
-        <w:numPr>
-          <w:ilvl w:val="0"/>
-          <w:numId w:val="3"/>
-        </w:numPr>
-        <w:rPr>
-          <w:rFonts w:ascii="Times New Roman" w:hAnsi="Times New Roman" w:cs="Times New Roman"/>
-        </w:rPr>
-      </w:pPr>
-      <w:r>
-        <w:rPr>
-          <w:rFonts w:ascii="Times New Roman" w:hAnsi="Times New Roman" w:cs="Times New Roman"/>
-        </w:rPr>
-        <w:t xml:space="preserve">Additionally, </w:t>
-      </w:r>
-      <w:commentRangeStart w:id="19"/>
-      <w:r>
-        <w:rPr>
-          <w:rFonts w:ascii="Times New Roman" w:hAnsi="Times New Roman" w:cs="Times New Roman"/>
-        </w:rPr>
-        <w:t>the correct listen address must be set in postgresql.conf</w:t>
-      </w:r>
-      <w:commentRangeEnd w:id="19"/>
-      <w:r>
-        <w:rPr>
-          <w:rStyle w:val="CommentReference"/>
-        </w:rPr>
-        <w:commentReference w:id="19"/>
-      </w:r>
-      <w:r>
-        <w:rPr>
-          <w:rFonts w:ascii="Times New Roman" w:hAnsi="Times New Roman" w:cs="Times New Roman"/>
-        </w:rPr>
-        <w:t xml:space="preserve"> by modifying the line </w:t>
+        <w:t>Save and close pgadmin4.conf</w:t>
+      </w:r>
+    </w:p>
+    <w:p>
+      <w:pPr>
+        <w:pStyle w:val="ListParagraph"/>
+        <w:numPr>
+          <w:ilvl w:val="0"/>
+          <w:numId w:val="1"/>
+        </w:numPr>
+        <w:rPr>
+          <w:rFonts w:ascii="Times New Roman" w:hAnsi="Times New Roman" w:cs="Times New Roman"/>
+        </w:rPr>
+      </w:pPr>
+      <w:r>
+        <w:rPr>
+          <w:rFonts w:ascii="Times New Roman" w:hAnsi="Times New Roman" w:cs="Times New Roman"/>
+        </w:rPr>
+        <w:t>Run “</w:t>
+      </w:r>
+      <w:r>
+        <w:rPr>
+          <w:rFonts w:ascii="Times New Roman" w:hAnsi="Times New Roman" w:cs="Times New Roman"/>
+        </w:rPr>
+        <w:t>sudo a2dissite 000-default.conf</w:t>
+      </w:r>
+      <w:r>
+        <w:rPr>
+          <w:rFonts w:ascii="Times New Roman" w:hAnsi="Times New Roman" w:cs="Times New Roman"/>
+        </w:rPr>
+        <w:t>”</w:t>
+      </w:r>
+    </w:p>
+    <w:p>
+      <w:pPr>
+        <w:pStyle w:val="ListParagraph"/>
+        <w:numPr>
+          <w:ilvl w:val="0"/>
+          <w:numId w:val="1"/>
+        </w:numPr>
+        <w:rPr>
+          <w:rFonts w:ascii="Times New Roman" w:hAnsi="Times New Roman" w:cs="Times New Roman"/>
+        </w:rPr>
+      </w:pPr>
+      <w:r>
+        <w:rPr>
+          <w:rFonts w:ascii="Times New Roman" w:hAnsi="Times New Roman" w:cs="Times New Roman"/>
+        </w:rPr>
+        <w:t>Run “</w:t>
+      </w:r>
+      <w:r>
+        <w:rPr>
+          <w:rFonts w:ascii="Times New Roman" w:hAnsi="Times New Roman" w:cs="Times New Roman"/>
+        </w:rPr>
+        <w:t>sudo a2ensite pgadmin4.conf</w:t>
+      </w:r>
+      <w:r>
+        <w:rPr>
+          <w:rFonts w:ascii="Times New Roman" w:hAnsi="Times New Roman" w:cs="Times New Roman"/>
+        </w:rPr>
+        <w:t>”</w:t>
+      </w:r>
+    </w:p>
+    <w:p>
+      <w:pPr>
+        <w:pStyle w:val="ListParagraph"/>
+        <w:numPr>
+          <w:ilvl w:val="0"/>
+          <w:numId w:val="1"/>
+        </w:numPr>
+        <w:rPr>
+          <w:rFonts w:ascii="Times New Roman" w:hAnsi="Times New Roman" w:cs="Times New Roman"/>
+        </w:rPr>
+      </w:pPr>
+      <w:r>
+        <w:rPr>
+          <w:rFonts w:ascii="Times New Roman" w:hAnsi="Times New Roman" w:cs="Times New Roman"/>
+        </w:rPr>
+        <w:t>Run sudo service apache2 restart</w:t>
+      </w:r>
+    </w:p>
+    <w:p>
+      <w:pPr>
+        <w:pStyle w:val="ListParagraph"/>
+        <w:numPr>
+          <w:ilvl w:val="0"/>
+          <w:numId w:val="1"/>
+        </w:numPr>
+        <w:rPr>
+          <w:rFonts w:ascii="Times New Roman" w:hAnsi="Times New Roman" w:cs="Times New Roman"/>
+        </w:rPr>
+      </w:pPr>
+      <w:r>
+        <w:rPr>
+          <w:rFonts w:ascii="Times New Roman" w:hAnsi="Times New Roman" w:cs="Times New Roman"/>
+        </w:rPr>
+        <w:t>Open a web browser and navigate to your server’s IP or URL.  pgAdmin should load</w:t>
+      </w:r>
+      <w:r>
+        <w:rPr>
+          <w:rFonts w:ascii="Times New Roman" w:hAnsi="Times New Roman" w:cs="Times New Roman"/>
+        </w:rPr>
+        <w:t>.</w:t>
       </w:r>
     </w:p>
     <w:p>
@@ -3513,374 +3331,6 @@
     </w:sectPr>
   </w:body>
 </w:document>
-</file>
-
-<file path=word/comments.xml><?xml version="1.0" encoding="utf-8"?>
-<w:comments xmlns:wpc="http://schemas.microsoft.com/office/word/2010/wordprocessingCanvas" xmlns:cx="http://schemas.microsoft.com/office/drawing/2014/chartex" xmlns:cx1="http://schemas.microsoft.com/office/drawing/2015/9/8/chartex" xmlns:cx2="http://schemas.microsoft.com/office/drawing/2015/10/21/chartex" xmlns:cx3="http://schemas.microsoft.com/office/drawing/2016/5/9/chartex" xmlns:cx4="http://schemas.microsoft.com/office/drawing/2016/5/10/chartex" xmlns:cx5="http://schemas.microsoft.com/office/drawing/2016/5/11/chartex" xmlns:cx6="http://schemas.microsoft.com/office/drawing/2016/5/12/chartex" xmlns:cx7="http://schemas.microsoft.com/office/drawing/2016/5/13/chartex" xmlns:cx8="http://schemas.microsoft.com/office/drawing/2016/5/14/chartex" xmlns:mc="http://schemas.openxmlformats.org/markup-compatibility/2006" xmlns:aink="http://schemas.microsoft.com/office/drawing/2016/ink" xmlns:o="urn:schemas-microsoft-com:office:office" xmlns:r="http://schemas.openxmlformats.org/officeDocument/2006/relationships" xmlns:m="http://schemas.openxmlformats.org/officeDocument/2006/math" xmlns:v="urn:schemas-microsoft-com:vml" xmlns:wp14="http://schemas.microsoft.com/office/word/2010/wordprocessingDrawing" xmlns:wp="http://schemas.openxmlformats.org/drawingml/2006/wordprocessingDrawing" xmlns:w10="urn:schemas-microsoft-com:office:word" xmlns:w="http://schemas.openxmlformats.org/wordprocessingml/2006/main" xmlns:w14="http://schemas.microsoft.com/office/word/2010/wordml" xmlns:w15="http://schemas.microsoft.com/office/word/2012/wordml" xmlns:w16se="http://schemas.microsoft.com/office/word/2015/wordml/symex" xmlns:wpg="http://schemas.microsoft.com/office/word/2010/wordprocessingGroup" xmlns:wpi="http://schemas.microsoft.com/office/word/2010/wordprocessingInk" xmlns:wne="http://schemas.microsoft.com/office/word/2006/wordml" xmlns:wps="http://schemas.microsoft.com/office/word/2010/wordprocessingShape" mc:Ignorable="w14 w15 w16se wp14">
-  <w:comment w:id="0" w:author="Andrew Figueroa" w:date="2017-06-05T22:00:00Z" w:initials="AF">
-    <w:p>
-      <w:pPr>
-        <w:pStyle w:val="CommentText"/>
-      </w:pPr>
-      <w:r>
-        <w:rPr>
-          <w:rStyle w:val="CommentReference"/>
-        </w:rPr>
-        <w:annotationRef/>
-      </w:r>
-      <w:r>
-        <w:t>2.7.13 ?</w:t>
-      </w:r>
-    </w:p>
-  </w:comment>
-  <w:comment w:id="1" w:author="Andrew Figueroa" w:date="2017-06-05T22:01:00Z" w:initials="AF">
-    <w:p>
-      <w:pPr>
-        <w:pStyle w:val="CommentText"/>
-      </w:pPr>
-      <w:r>
-        <w:rPr>
-          <w:rStyle w:val="CommentReference"/>
-        </w:rPr>
-        <w:annotationRef/>
-      </w:r>
-      <w:r>
-        <w:t>Option is somewhat hidden and not in an expected form (i.e. you would expect it to be a checkbox, but instead it is listed as a "feature") It might be worthwhile to add a screenshot.</w:t>
-      </w:r>
-    </w:p>
-  </w:comment>
-  <w:comment w:id="2" w:author="Andrew Figueroa" w:date="2017-06-05T22:04:00Z" w:initials="AF">
-    <w:p>
-      <w:pPr>
-        <w:pStyle w:val="CommentText"/>
-        <w:pBdr>
-          <w:bottom w:val="single" w:sz="6" w:space="1" w:color="auto"/>
-        </w:pBdr>
-      </w:pPr>
-      <w:r>
-        <w:rPr>
-          <w:rStyle w:val="CommentReference"/>
-        </w:rPr>
-        <w:annotationRef/>
-      </w:r>
-    </w:p>
-    <w:p>
-      <w:pPr>
-        <w:pStyle w:val="CommentText"/>
-      </w:pPr>
-    </w:p>
-    <w:p>
-      <w:pPr>
-        <w:pStyle w:val="CommentText"/>
-      </w:pPr>
-      <w:r>
-        <w:t xml:space="preserve">I had a different dependency missing, and had to run </w:t>
-      </w:r>
-      <w:r>
-        <w:rPr>
-          <w:rFonts w:ascii="Consolas" w:hAnsi="Consolas"/>
-        </w:rPr>
-        <w:t>"pip install six"</w:t>
-      </w:r>
-    </w:p>
-  </w:comment>
-  <w:comment w:id="3" w:author="Andrew Figueroa" w:date="2017-06-05T22:03:00Z" w:initials="AF">
-    <w:p>
-      <w:pPr>
-        <w:pStyle w:val="CommentText"/>
-      </w:pPr>
-      <w:r>
-        <w:rPr>
-          <w:rStyle w:val="CommentReference"/>
-        </w:rPr>
-        <w:annotationRef/>
-      </w:r>
-      <w:r>
-        <w:t>Might want to specify that this is through the command prompt, rather than Win Explorer</w:t>
-      </w:r>
-    </w:p>
-  </w:comment>
-  <w:comment w:id="4" w:author="Andrew Figueroa" w:date="2017-06-05T22:05:00Z" w:initials="AF">
-    <w:p>
-      <w:pPr>
-        <w:pStyle w:val="CommentText"/>
-      </w:pPr>
-      <w:r>
-        <w:rPr>
-          <w:rStyle w:val="CommentReference"/>
-        </w:rPr>
-        <w:annotationRef/>
-      </w:r>
-      <w:r>
-        <w:t>Remind users to save?</w:t>
-      </w:r>
-    </w:p>
-  </w:comment>
-  <w:comment w:id="5" w:author="Andrew Figueroa" w:date="2017-06-05T22:05:00Z" w:initials="AF">
-    <w:p>
-      <w:pPr>
-        <w:pStyle w:val="CommentText"/>
-      </w:pPr>
-      <w:r>
-        <w:rPr>
-          <w:rStyle w:val="CommentReference"/>
-        </w:rPr>
-        <w:annotationRef/>
-      </w:r>
-      <w:r>
-        <w:t>Again, might want to clarify this is in the command prompt</w:t>
-      </w:r>
-    </w:p>
-  </w:comment>
-  <w:comment w:id="6" w:author="Andrew Figueroa" w:date="2017-06-05T22:06:00Z" w:initials="AF">
-    <w:p>
-      <w:pPr>
-        <w:pStyle w:val="CommentText"/>
-      </w:pPr>
-      <w:r>
-        <w:rPr>
-          <w:rStyle w:val="CommentReference"/>
-        </w:rPr>
-        <w:annotationRef/>
-      </w:r>
-      <w:r>
-        <w:t>rmv "Copy"</w:t>
-      </w:r>
-    </w:p>
-  </w:comment>
-  <w:comment w:id="7" w:author="Andrew Figueroa" w:date="2017-06-05T22:06:00Z" w:initials="AF">
-    <w:p>
-      <w:pPr>
-        <w:pStyle w:val="CommentText"/>
-      </w:pPr>
-      <w:r>
-        <w:rPr>
-          <w:rStyle w:val="CommentReference"/>
-        </w:rPr>
-        <w:annotationRef/>
-      </w:r>
-      <w:r>
-        <w:t>Sometimes Windows search seems to take an extremely long time to load. Might just want to direct users to:</w:t>
-      </w:r>
-    </w:p>
-    <w:p>
-      <w:pPr>
-        <w:pStyle w:val="CommentText"/>
-      </w:pPr>
-      <w:r>
-        <w:t>Open start -&gt; Click Window Administrative Tools -&gt; Windows Firewall with Advanced Security</w:t>
-      </w:r>
-    </w:p>
-  </w:comment>
-  <w:comment w:id="8" w:author="Andrew Figueroa" w:date="2017-06-05T22:08:00Z" w:initials="AF">
-    <w:p>
-      <w:pPr>
-        <w:pStyle w:val="CommentText"/>
-      </w:pPr>
-      <w:r>
-        <w:rPr>
-          <w:rStyle w:val="CommentReference"/>
-        </w:rPr>
-        <w:annotationRef/>
-      </w:r>
-      <w:r>
-        <w:t>+ "leaving TCP selected"</w:t>
-      </w:r>
-    </w:p>
-  </w:comment>
-  <w:comment w:id="9" w:author="Andrew Figueroa" w:date="2017-06-05T22:09:00Z" w:initials="AF">
-    <w:p>
-      <w:pPr>
-        <w:pStyle w:val="CommentText"/>
-      </w:pPr>
-      <w:r>
-        <w:rPr>
-          <w:rStyle w:val="CommentReference"/>
-        </w:rPr>
-        <w:annotationRef/>
-      </w:r>
-      <w:r>
-        <w:t>Might be better reworded to "To allow connections from Postgres clients running on diff…"</w:t>
-      </w:r>
-    </w:p>
-  </w:comment>
-  <w:comment w:id="10" w:author="Andrew Figueroa" w:date="2017-06-05T22:10:00Z" w:initials="AF">
-    <w:p>
-      <w:pPr>
-        <w:pStyle w:val="CommentText"/>
-      </w:pPr>
-      <w:r>
-        <w:rPr>
-          <w:rStyle w:val="CommentReference"/>
-        </w:rPr>
-        <w:annotationRef/>
-      </w:r>
-      <w:r>
-        <w:t>How?</w:t>
-      </w:r>
-    </w:p>
-  </w:comment>
-  <w:comment w:id="11" w:author="Andrew Figueroa" w:date="2017-06-05T22:03:00Z" w:initials="AF">
-    <w:p>
-      <w:pPr>
-        <w:pStyle w:val="CommentText"/>
-      </w:pPr>
-      <w:r>
-        <w:rPr>
-          <w:rStyle w:val="CommentReference"/>
-        </w:rPr>
-        <w:annotationRef/>
-      </w:r>
-      <w:r>
-        <w:t>Might want to specify that this is through the command prompt, rather than Win Explorer</w:t>
-      </w:r>
-    </w:p>
-  </w:comment>
-  <w:comment w:id="13" w:author="Andrew Figueroa" w:date="2017-06-05T22:05:00Z" w:initials="AF">
-    <w:p>
-      <w:pPr>
-        <w:pStyle w:val="CommentText"/>
-      </w:pPr>
-      <w:r>
-        <w:rPr>
-          <w:rStyle w:val="CommentReference"/>
-        </w:rPr>
-        <w:annotationRef/>
-      </w:r>
-      <w:r>
-        <w:t>Remind users to save?</w:t>
-      </w:r>
-    </w:p>
-  </w:comment>
-  <w:comment w:id="14" w:author="Andrew Figueroa" w:date="2017-06-05T22:05:00Z" w:initials="AF">
-    <w:p>
-      <w:pPr>
-        <w:pStyle w:val="CommentText"/>
-      </w:pPr>
-      <w:r>
-        <w:rPr>
-          <w:rStyle w:val="CommentReference"/>
-        </w:rPr>
-        <w:annotationRef/>
-      </w:r>
-      <w:r>
-        <w:t>Again, might want to clarify this is in the command prompt</w:t>
-      </w:r>
-    </w:p>
-  </w:comment>
-  <w:comment w:id="15" w:author="Andrew Figueroa" w:date="2017-06-05T22:06:00Z" w:initials="AF">
-    <w:p>
-      <w:pPr>
-        <w:pStyle w:val="CommentText"/>
-      </w:pPr>
-      <w:r>
-        <w:rPr>
-          <w:rStyle w:val="CommentReference"/>
-        </w:rPr>
-        <w:annotationRef/>
-      </w:r>
-      <w:r>
-        <w:t>rmv "Copy"</w:t>
-      </w:r>
-    </w:p>
-  </w:comment>
-  <w:comment w:id="16" w:author="Andrew Figueroa" w:date="2017-06-05T22:06:00Z" w:initials="AF">
-    <w:p>
-      <w:pPr>
-        <w:pStyle w:val="CommentText"/>
-      </w:pPr>
-      <w:r>
-        <w:rPr>
-          <w:rStyle w:val="CommentReference"/>
-        </w:rPr>
-        <w:annotationRef/>
-      </w:r>
-      <w:r>
-        <w:t>Sometimes Windows search seems to take an extremely long time to load. Might just want to direct users to:</w:t>
-      </w:r>
-    </w:p>
-    <w:p>
-      <w:pPr>
-        <w:pStyle w:val="CommentText"/>
-      </w:pPr>
-      <w:r>
-        <w:t>Open start -&gt; Click Window Administrative Tools -&gt; Windows Firewall with Advanced Security</w:t>
-      </w:r>
-    </w:p>
-  </w:comment>
-  <w:comment w:id="17" w:author="Andrew Figueroa" w:date="2017-06-05T22:08:00Z" w:initials="AF">
-    <w:p>
-      <w:pPr>
-        <w:pStyle w:val="CommentText"/>
-      </w:pPr>
-      <w:r>
-        <w:rPr>
-          <w:rStyle w:val="CommentReference"/>
-        </w:rPr>
-        <w:annotationRef/>
-      </w:r>
-      <w:r>
-        <w:t>+ "leaving TCP selected"</w:t>
-      </w:r>
-    </w:p>
-  </w:comment>
-  <w:comment w:id="18" w:author="Andrew Figueroa" w:date="2017-06-05T22:09:00Z" w:initials="AF">
-    <w:p>
-      <w:pPr>
-        <w:pStyle w:val="CommentText"/>
-      </w:pPr>
-      <w:r>
-        <w:rPr>
-          <w:rStyle w:val="CommentReference"/>
-        </w:rPr>
-        <w:annotationRef/>
-      </w:r>
-      <w:r>
-        <w:t>Might be better reworded to "To allow connections from Postgres clients running on diff…"</w:t>
-      </w:r>
-    </w:p>
-  </w:comment>
-  <w:comment w:id="19" w:author="Andrew Figueroa" w:date="2017-06-05T22:10:00Z" w:initials="AF">
-    <w:p>
-      <w:pPr>
-        <w:pStyle w:val="CommentText"/>
-      </w:pPr>
-      <w:r>
-        <w:rPr>
-          <w:rStyle w:val="CommentReference"/>
-        </w:rPr>
-        <w:annotationRef/>
-      </w:r>
-      <w:r>
-        <w:t>How?</w:t>
-      </w:r>
-    </w:p>
-  </w:comment>
-</w:comments>
-</file>
-
-<file path=word/commentsExtended.xml><?xml version="1.0" encoding="utf-8"?>
-<w15:commentsEx xmlns:wpc="http://schemas.microsoft.com/office/word/2010/wordprocessingCanvas" xmlns:cx="http://schemas.microsoft.com/office/drawing/2014/chartex" xmlns:cx1="http://schemas.microsoft.com/office/drawing/2015/9/8/chartex" xmlns:cx2="http://schemas.microsoft.com/office/drawing/2015/10/21/chartex" xmlns:cx3="http://schemas.microsoft.com/office/drawing/2016/5/9/chartex" xmlns:cx4="http://schemas.microsoft.com/office/drawing/2016/5/10/chartex" xmlns:cx5="http://schemas.microsoft.com/office/drawing/2016/5/11/chartex" xmlns:cx6="http://schemas.microsoft.com/office/drawing/2016/5/12/chartex" xmlns:cx7="http://schemas.microsoft.com/office/drawing/2016/5/13/chartex" xmlns:cx8="http://schemas.microsoft.com/office/drawing/2016/5/14/chartex" xmlns:mc="http://schemas.openxmlformats.org/markup-compatibility/2006" xmlns:aink="http://schemas.microsoft.com/office/drawing/2016/ink" xmlns:o="urn:schemas-microsoft-com:office:office" xmlns:r="http://schemas.openxmlformats.org/officeDocument/2006/relationships" xmlns:m="http://schemas.openxmlformats.org/officeDocument/2006/math" xmlns:v="urn:schemas-microsoft-com:vml" xmlns:wp14="http://schemas.microsoft.com/office/word/2010/wordprocessingDrawing" xmlns:wp="http://schemas.openxmlformats.org/drawingml/2006/wordprocessingDrawing" xmlns:w10="urn:schemas-microsoft-com:office:word" xmlns:w="http://schemas.openxmlformats.org/wordprocessingml/2006/main" xmlns:w14="http://schemas.microsoft.com/office/word/2010/wordml" xmlns:w15="http://schemas.microsoft.com/office/word/2012/wordml" xmlns:w16se="http://schemas.microsoft.com/office/word/2015/wordml/symex" xmlns:wpg="http://schemas.microsoft.com/office/word/2010/wordprocessingGroup" xmlns:wpi="http://schemas.microsoft.com/office/word/2010/wordprocessingInk" xmlns:wne="http://schemas.microsoft.com/office/word/2006/wordml" xmlns:wps="http://schemas.microsoft.com/office/word/2010/wordprocessingShape" mc:Ignorable="w14 w15 w16se wp14">
-  <w15:commentEx w15:paraId="1313AE76" w15:done="1"/>
-  <w15:commentEx w15:paraId="4D1C4689" w15:done="0"/>
-  <w15:commentEx w15:paraId="7A204B2B" w15:done="0"/>
-  <w15:commentEx w15:paraId="4E5B5998" w15:done="1"/>
-  <w15:commentEx w15:paraId="6612D40A" w15:done="1"/>
-  <w15:commentEx w15:paraId="44184173" w15:done="1"/>
-  <w15:commentEx w15:paraId="388F0E18" w15:done="1"/>
-  <w15:commentEx w15:paraId="662549A4" w15:done="1"/>
-  <w15:commentEx w15:paraId="4AA5CDE0" w15:done="1"/>
-  <w15:commentEx w15:paraId="3E052573" w15:done="1"/>
-  <w15:commentEx w15:paraId="3FAF5F78" w15:done="1"/>
-  <w15:commentEx w15:paraId="31278563" w15:done="1"/>
-  <w15:commentEx w15:paraId="5434EF32" w15:done="1"/>
-  <w15:commentEx w15:paraId="0DC92EE7" w15:done="1"/>
-  <w15:commentEx w15:paraId="7A19104F" w15:done="1"/>
-  <w15:commentEx w15:paraId="6E07253C" w15:done="1"/>
-  <w15:commentEx w15:paraId="232C7093" w15:done="1"/>
-  <w15:commentEx w15:paraId="7AE781F4" w15:done="1"/>
-  <w15:commentEx w15:paraId="1E716395" w15:done="1"/>
-</w15:commentsEx>
 </file>
 
 <file path=word/numbering.xml><?xml version="1.0" encoding="utf-8"?>
@@ -4350,14 +3800,6 @@
     <w:abstractNumId w:val="1"/>
   </w:num>
 </w:numbering>
-</file>
-
-<file path=word/people.xml><?xml version="1.0" encoding="utf-8"?>
-<w15:people xmlns:wpc="http://schemas.microsoft.com/office/word/2010/wordprocessingCanvas" xmlns:cx="http://schemas.microsoft.com/office/drawing/2014/chartex" xmlns:cx1="http://schemas.microsoft.com/office/drawing/2015/9/8/chartex" xmlns:cx2="http://schemas.microsoft.com/office/drawing/2015/10/21/chartex" xmlns:cx3="http://schemas.microsoft.com/office/drawing/2016/5/9/chartex" xmlns:cx4="http://schemas.microsoft.com/office/drawing/2016/5/10/chartex" xmlns:cx5="http://schemas.microsoft.com/office/drawing/2016/5/11/chartex" xmlns:cx6="http://schemas.microsoft.com/office/drawing/2016/5/12/chartex" xmlns:cx7="http://schemas.microsoft.com/office/drawing/2016/5/13/chartex" xmlns:cx8="http://schemas.microsoft.com/office/drawing/2016/5/14/chartex" xmlns:mc="http://schemas.openxmlformats.org/markup-compatibility/2006" xmlns:aink="http://schemas.microsoft.com/office/drawing/2016/ink" xmlns:o="urn:schemas-microsoft-com:office:office" xmlns:r="http://schemas.openxmlformats.org/officeDocument/2006/relationships" xmlns:m="http://schemas.openxmlformats.org/officeDocument/2006/math" xmlns:v="urn:schemas-microsoft-com:vml" xmlns:wp14="http://schemas.microsoft.com/office/word/2010/wordprocessingDrawing" xmlns:wp="http://schemas.openxmlformats.org/drawingml/2006/wordprocessingDrawing" xmlns:w10="urn:schemas-microsoft-com:office:word" xmlns:w="http://schemas.openxmlformats.org/wordprocessingml/2006/main" xmlns:w14="http://schemas.microsoft.com/office/word/2010/wordml" xmlns:w15="http://schemas.microsoft.com/office/word/2012/wordml" xmlns:w16se="http://schemas.microsoft.com/office/word/2015/wordml/symex" xmlns:wpg="http://schemas.microsoft.com/office/word/2010/wordprocessingGroup" xmlns:wpi="http://schemas.microsoft.com/office/word/2010/wordprocessingInk" xmlns:wne="http://schemas.microsoft.com/office/word/2006/wordml" xmlns:wps="http://schemas.microsoft.com/office/word/2010/wordprocessingShape" mc:Ignorable="w14 w15 w16se wp14">
-  <w15:person w15:author="Andrew Figueroa">
-    <w15:presenceInfo w15:providerId="None" w15:userId="Andrew Figueroa"/>
-  </w15:person>
-</w15:people>
 </file>
 
 <file path=word/styles.xml><?xml version="1.0" encoding="utf-8"?>
@@ -5246,6 +4688,12 @@
 </file>
 
 <file path=customXml/item1.xml><?xml version="1.0" encoding="utf-8"?>
+<p:properties xmlns:p="http://schemas.microsoft.com/office/2006/metadata/properties" xmlns:xsi="http://www.w3.org/2001/XMLSchema-instance" xmlns:pc="http://schemas.microsoft.com/office/infopath/2007/PartnerControls">
+  <documentManagement/>
+</p:properties>
+</file>
+
+<file path=customXml/item2.xml><?xml version="1.0" encoding="utf-8"?>
 <ct:contentTypeSchema xmlns:ct="http://schemas.microsoft.com/office/2006/metadata/contentType" xmlns:ma="http://schemas.microsoft.com/office/2006/metadata/properties/metaAttributes" ct:_="" ma:_="" ma:contentTypeName="Document" ma:contentTypeID="0x010100499CC53D7816A949B59CDEEB5E82AC49" ma:contentTypeVersion="0" ma:contentTypeDescription="Create a new document." ma:contentTypeScope="" ma:versionID="e730106ca7cc978ed89d61719dfc373a">
   <xsd:schema xmlns:xsd="http://www.w3.org/2001/XMLSchema" xmlns:xs="http://www.w3.org/2001/XMLSchema" xmlns:p="http://schemas.microsoft.com/office/2006/metadata/properties" targetNamespace="http://schemas.microsoft.com/office/2006/metadata/properties" ma:root="true" ma:fieldsID="9751564fb6238a88a1c694cf074b3dfa">
     <xsd:element name="properties">
@@ -5359,12 +4807,6 @@
 </ct:contentTypeSchema>
 </file>
 
-<file path=customXml/item2.xml><?xml version="1.0" encoding="utf-8"?>
-<p:properties xmlns:p="http://schemas.microsoft.com/office/2006/metadata/properties" xmlns:xsi="http://www.w3.org/2001/XMLSchema-instance" xmlns:pc="http://schemas.microsoft.com/office/infopath/2007/PartnerControls">
-  <documentManagement/>
-</p:properties>
-</file>
-
 <file path=customXml/item3.xml><?xml version="1.0" encoding="utf-8"?>
 <?mso-contentType ?>
 <FormTemplates xmlns="http://schemas.microsoft.com/sharepoint/v3/contenttype/forms">
@@ -5375,6 +4817,15 @@
 </file>
 
 <file path=customXml/itemProps1.xml><?xml version="1.0" encoding="utf-8"?>
+<ds:datastoreItem xmlns:ds="http://schemas.openxmlformats.org/officeDocument/2006/customXml" ds:itemID="{0ACEAE77-619A-4730-A048-E0881B24FB63}">
+  <ds:schemaRefs>
+    <ds:schemaRef ds:uri="http://schemas.microsoft.com/office/2006/metadata/properties"/>
+    <ds:schemaRef ds:uri="http://schemas.microsoft.com/office/infopath/2007/PartnerControls"/>
+  </ds:schemaRefs>
+</ds:datastoreItem>
+</file>
+
+<file path=customXml/itemProps2.xml><?xml version="1.0" encoding="utf-8"?>
 <ds:datastoreItem xmlns:ds="http://schemas.openxmlformats.org/officeDocument/2006/customXml" ds:itemID="{FA802626-6376-4338-9B56-488BAC35B195}">
   <ds:schemaRefs>
     <ds:schemaRef ds:uri="http://schemas.microsoft.com/office/2006/metadata/contentType"/>
@@ -5390,15 +4841,6 @@
 </ds:datastoreItem>
 </file>
 
-<file path=customXml/itemProps2.xml><?xml version="1.0" encoding="utf-8"?>
-<ds:datastoreItem xmlns:ds="http://schemas.openxmlformats.org/officeDocument/2006/customXml" ds:itemID="{0ACEAE77-619A-4730-A048-E0881B24FB63}">
-  <ds:schemaRefs>
-    <ds:schemaRef ds:uri="http://schemas.microsoft.com/office/2006/metadata/properties"/>
-    <ds:schemaRef ds:uri="http://schemas.microsoft.com/office/infopath/2007/PartnerControls"/>
-  </ds:schemaRefs>
-</ds:datastoreItem>
-</file>
-
 <file path=customXml/itemProps3.xml><?xml version="1.0" encoding="utf-8"?>
 <ds:datastoreItem xmlns:ds="http://schemas.openxmlformats.org/officeDocument/2006/customXml" ds:itemID="{4D5B7E4F-FB3F-4EF4-9A41-DB5245439073}">
   <ds:schemaRefs>

</xml_diff>

<commit_message>
Initial version of Ubuntu setup script
</commit_message>
<xml_diff>
--- a/Server Setup/pgAdmin4 Web Installation Procedure.docx
+++ b/Server Setup/pgAdmin4 Web Installation Procedure.docx
@@ -170,7 +170,21 @@
         <w:rPr>
           <w:rFonts w:ascii="Times New Roman" w:hAnsi="Times New Roman" w:cs="Times New Roman"/>
         </w:rPr>
-        <w:t xml:space="preserve"> mod_wsgi and Python 2.7</w:t>
+        <w:t xml:space="preserve"> </w:t>
+      </w:r>
+      <w:proofErr w:type="spellStart"/>
+      <w:r>
+        <w:rPr>
+          <w:rFonts w:ascii="Times New Roman" w:hAnsi="Times New Roman" w:cs="Times New Roman"/>
+        </w:rPr>
+        <w:t>mod_wsgi</w:t>
+      </w:r>
+      <w:proofErr w:type="spellEnd"/>
+      <w:r>
+        <w:rPr>
+          <w:rFonts w:ascii="Times New Roman" w:hAnsi="Times New Roman" w:cs="Times New Roman"/>
+        </w:rPr>
+        <w:t xml:space="preserve"> and Python 2.7</w:t>
       </w:r>
       <w:r>
         <w:rPr>
@@ -194,7 +208,21 @@
         <w:rPr>
           <w:rFonts w:ascii="Times New Roman" w:hAnsi="Times New Roman" w:cs="Times New Roman"/>
         </w:rPr>
-        <w:t>Download the windows binary of mod_wsgi 4.4.12 from (</w:t>
+        <w:t xml:space="preserve">Download the windows binary of </w:t>
+      </w:r>
+      <w:proofErr w:type="spellStart"/>
+      <w:r>
+        <w:rPr>
+          <w:rFonts w:ascii="Times New Roman" w:hAnsi="Times New Roman" w:cs="Times New Roman"/>
+        </w:rPr>
+        <w:t>mod_wsgi</w:t>
+      </w:r>
+      <w:proofErr w:type="spellEnd"/>
+      <w:r>
+        <w:rPr>
+          <w:rFonts w:ascii="Times New Roman" w:hAnsi="Times New Roman" w:cs="Times New Roman"/>
+        </w:rPr>
+        <w:t xml:space="preserve"> 4.4.12 from (</w:t>
       </w:r>
       <w:hyperlink r:id="rId9" w:history="1">
         <w:r>
@@ -526,8 +554,16 @@
         <w:rPr>
           <w:rFonts w:ascii="Courier New" w:hAnsi="Courier New" w:cs="Courier New"/>
         </w:rPr>
-        <w:t>pip install virtualenvwrapper</w:t>
-      </w:r>
+        <w:t xml:space="preserve">pip install </w:t>
+      </w:r>
+      <w:proofErr w:type="spellStart"/>
+      <w:r>
+        <w:rPr>
+          <w:rFonts w:ascii="Courier New" w:hAnsi="Courier New" w:cs="Courier New"/>
+        </w:rPr>
+        <w:t>virtualenvwrapper</w:t>
+      </w:r>
+      <w:proofErr w:type="spellEnd"/>
       <w:r>
         <w:rPr>
           <w:rFonts w:ascii="Times New Roman" w:hAnsi="Times New Roman" w:cs="Times New Roman"/>
@@ -562,8 +598,16 @@
         <w:rPr>
           <w:rFonts w:ascii="Courier New" w:hAnsi="Courier New" w:cs="Courier New"/>
         </w:rPr>
-        <w:t>pip install pbr</w:t>
-      </w:r>
+        <w:t xml:space="preserve">pip install </w:t>
+      </w:r>
+      <w:proofErr w:type="spellStart"/>
+      <w:r>
+        <w:rPr>
+          <w:rFonts w:ascii="Courier New" w:hAnsi="Courier New" w:cs="Courier New"/>
+        </w:rPr>
+        <w:t>pbr</w:t>
+      </w:r>
+      <w:proofErr w:type="spellEnd"/>
       <w:r>
         <w:rPr>
           <w:rFonts w:ascii="Times New Roman" w:hAnsi="Times New Roman" w:cs="Times New Roman"/>
@@ -618,11 +662,19 @@
         </w:rPr>
         <w:t>Run “</w:t>
       </w:r>
-      <w:r>
-        <w:rPr>
-          <w:rFonts w:ascii="Courier New" w:hAnsi="Courier New" w:cs="Courier New"/>
-        </w:rPr>
-        <w:t>virtualenv pgAdmin4</w:t>
+      <w:proofErr w:type="spellStart"/>
+      <w:r>
+        <w:rPr>
+          <w:rFonts w:ascii="Courier New" w:hAnsi="Courier New" w:cs="Courier New"/>
+        </w:rPr>
+        <w:t>virtualenv</w:t>
+      </w:r>
+      <w:proofErr w:type="spellEnd"/>
+      <w:r>
+        <w:rPr>
+          <w:rFonts w:ascii="Courier New" w:hAnsi="Courier New" w:cs="Courier New"/>
+        </w:rPr>
+        <w:t xml:space="preserve"> pgAdmin4</w:t>
       </w:r>
       <w:r>
         <w:rPr>
@@ -886,7 +938,29 @@
               <w:rPr>
                 <w:rFonts w:ascii="Courier New" w:hAnsi="Courier New" w:cs="Courier New"/>
               </w:rPr>
-              <w:t xml:space="preserve">    DATA_DIR = os.path.realpath(</w:t>
+              <w:t xml:space="preserve">    DATA_DIR = </w:t>
+            </w:r>
+            <w:proofErr w:type="spellStart"/>
+            <w:proofErr w:type="gramStart"/>
+            <w:r>
+              <w:rPr>
+                <w:rFonts w:ascii="Courier New" w:hAnsi="Courier New" w:cs="Courier New"/>
+              </w:rPr>
+              <w:t>os.path</w:t>
+            </w:r>
+            <w:proofErr w:type="gramEnd"/>
+            <w:r>
+              <w:rPr>
+                <w:rFonts w:ascii="Courier New" w:hAnsi="Courier New" w:cs="Courier New"/>
+              </w:rPr>
+              <w:t>.realpath</w:t>
+            </w:r>
+            <w:proofErr w:type="spellEnd"/>
+            <w:r>
+              <w:rPr>
+                <w:rFonts w:ascii="Courier New" w:hAnsi="Courier New" w:cs="Courier New"/>
+              </w:rPr>
+              <w:t>(</w:t>
             </w:r>
           </w:p>
           <w:p>
@@ -899,7 +973,71 @@
               <w:rPr>
                 <w:rFonts w:ascii="Courier New" w:hAnsi="Courier New" w:cs="Courier New"/>
               </w:rPr>
-              <w:t xml:space="preserve">        os.path.join(fs_short_path(env('APPDATA')), u"pgAdmin")</w:t>
+              <w:t xml:space="preserve">        </w:t>
+            </w:r>
+            <w:proofErr w:type="spellStart"/>
+            <w:proofErr w:type="gramStart"/>
+            <w:r>
+              <w:rPr>
+                <w:rFonts w:ascii="Courier New" w:hAnsi="Courier New" w:cs="Courier New"/>
+              </w:rPr>
+              <w:t>os.path</w:t>
+            </w:r>
+            <w:proofErr w:type="gramEnd"/>
+            <w:r>
+              <w:rPr>
+                <w:rFonts w:ascii="Courier New" w:hAnsi="Courier New" w:cs="Courier New"/>
+              </w:rPr>
+              <w:t>.join</w:t>
+            </w:r>
+            <w:proofErr w:type="spellEnd"/>
+            <w:r>
+              <w:rPr>
+                <w:rFonts w:ascii="Courier New" w:hAnsi="Courier New" w:cs="Courier New"/>
+              </w:rPr>
+              <w:t>(</w:t>
+            </w:r>
+            <w:proofErr w:type="spellStart"/>
+            <w:r>
+              <w:rPr>
+                <w:rFonts w:ascii="Courier New" w:hAnsi="Courier New" w:cs="Courier New"/>
+              </w:rPr>
+              <w:t>fs_short_path</w:t>
+            </w:r>
+            <w:proofErr w:type="spellEnd"/>
+            <w:r>
+              <w:rPr>
+                <w:rFonts w:ascii="Courier New" w:hAnsi="Courier New" w:cs="Courier New"/>
+              </w:rPr>
+              <w:t>(</w:t>
+            </w:r>
+            <w:proofErr w:type="spellStart"/>
+            <w:r>
+              <w:rPr>
+                <w:rFonts w:ascii="Courier New" w:hAnsi="Courier New" w:cs="Courier New"/>
+              </w:rPr>
+              <w:t>env</w:t>
+            </w:r>
+            <w:proofErr w:type="spellEnd"/>
+            <w:r>
+              <w:rPr>
+                <w:rFonts w:ascii="Courier New" w:hAnsi="Courier New" w:cs="Courier New"/>
+              </w:rPr>
+              <w:t xml:space="preserve">('APPDATA')), </w:t>
+            </w:r>
+            <w:proofErr w:type="spellStart"/>
+            <w:r>
+              <w:rPr>
+                <w:rFonts w:ascii="Courier New" w:hAnsi="Courier New" w:cs="Courier New"/>
+              </w:rPr>
+              <w:t>u"pgAdmin</w:t>
+            </w:r>
+            <w:proofErr w:type="spellEnd"/>
+            <w:r>
+              <w:rPr>
+                <w:rFonts w:ascii="Courier New" w:hAnsi="Courier New" w:cs="Courier New"/>
+              </w:rPr>
+              <w:t>")</w:t>
             </w:r>
           </w:p>
           <w:p>
@@ -938,7 +1076,57 @@
               <w:rPr>
                 <w:rFonts w:ascii="Courier New" w:hAnsi="Courier New" w:cs="Courier New"/>
               </w:rPr>
-              <w:t xml:space="preserve">    DATA_DIR = os.path.realpath(os.path.expanduser(u'~/.pgadmin/'))</w:t>
+              <w:t xml:space="preserve">    DATA_DIR = </w:t>
+            </w:r>
+            <w:proofErr w:type="spellStart"/>
+            <w:proofErr w:type="gramStart"/>
+            <w:r>
+              <w:rPr>
+                <w:rFonts w:ascii="Courier New" w:hAnsi="Courier New" w:cs="Courier New"/>
+              </w:rPr>
+              <w:t>os.path</w:t>
+            </w:r>
+            <w:proofErr w:type="gramEnd"/>
+            <w:r>
+              <w:rPr>
+                <w:rFonts w:ascii="Courier New" w:hAnsi="Courier New" w:cs="Courier New"/>
+              </w:rPr>
+              <w:t>.realpath</w:t>
+            </w:r>
+            <w:proofErr w:type="spellEnd"/>
+            <w:r>
+              <w:rPr>
+                <w:rFonts w:ascii="Courier New" w:hAnsi="Courier New" w:cs="Courier New"/>
+              </w:rPr>
+              <w:t>(</w:t>
+            </w:r>
+            <w:proofErr w:type="spellStart"/>
+            <w:r>
+              <w:rPr>
+                <w:rFonts w:ascii="Courier New" w:hAnsi="Courier New" w:cs="Courier New"/>
+              </w:rPr>
+              <w:t>os.path.expanduser</w:t>
+            </w:r>
+            <w:proofErr w:type="spellEnd"/>
+            <w:r>
+              <w:rPr>
+                <w:rFonts w:ascii="Courier New" w:hAnsi="Courier New" w:cs="Courier New"/>
+              </w:rPr>
+              <w:t>(u'~/.</w:t>
+            </w:r>
+            <w:proofErr w:type="spellStart"/>
+            <w:r>
+              <w:rPr>
+                <w:rFonts w:ascii="Courier New" w:hAnsi="Courier New" w:cs="Courier New"/>
+              </w:rPr>
+              <w:t>pgadmin</w:t>
+            </w:r>
+            <w:proofErr w:type="spellEnd"/>
+            <w:r>
+              <w:rPr>
+                <w:rFonts w:ascii="Courier New" w:hAnsi="Courier New" w:cs="Courier New"/>
+              </w:rPr>
+              <w:t>/'))</w:t>
             </w:r>
           </w:p>
         </w:tc>
@@ -965,7 +1153,14 @@
         <w:rPr>
           <w:rFonts w:ascii="Courier New" w:hAnsi="Courier New" w:cs="Courier New"/>
         </w:rPr>
-        <w:t>DATA_DIR = 'C:\pgAdmin4\storage'</w:t>
+        <w:t>DATA_DIR = 'C:\pgAdmin4\storage</w:t>
+      </w:r>
+      <w:proofErr w:type="gramStart"/>
+      <w:r>
+        <w:rPr>
+          <w:rFonts w:ascii="Courier New" w:hAnsi="Courier New" w:cs="Courier New"/>
+        </w:rPr>
+        <w:t>'</w:t>
       </w:r>
       <w:r>
         <w:rPr>
@@ -977,7 +1172,14 @@
         <w:rPr>
           <w:rFonts w:ascii="Times New Roman" w:hAnsi="Times New Roman" w:cs="Times New Roman"/>
         </w:rPr>
-        <w:t xml:space="preserve">  Close and save the file.</w:t>
+        <w:t xml:space="preserve">  Close</w:t>
+      </w:r>
+      <w:proofErr w:type="gramEnd"/>
+      <w:r>
+        <w:rPr>
+          <w:rFonts w:ascii="Times New Roman" w:hAnsi="Times New Roman" w:cs="Times New Roman"/>
+        </w:rPr>
+        <w:t xml:space="preserve"> and save the file.</w:t>
       </w:r>
     </w:p>
     <w:p>
@@ -1087,11 +1289,19 @@
         </w:rPr>
         <w:t>Under import sys, add the lines “</w:t>
       </w:r>
-      <w:r>
-        <w:rPr>
-          <w:rFonts w:ascii="Courier New" w:hAnsi="Courier New" w:cs="Courier New"/>
-        </w:rPr>
-        <w:t>activate_this = 'C:/pgAdmin4/Scripts /activate_this.py</w:t>
+      <w:proofErr w:type="spellStart"/>
+      <w:r>
+        <w:rPr>
+          <w:rFonts w:ascii="Courier New" w:hAnsi="Courier New" w:cs="Courier New"/>
+        </w:rPr>
+        <w:t>activate_this</w:t>
+      </w:r>
+      <w:proofErr w:type="spellEnd"/>
+      <w:r>
+        <w:rPr>
+          <w:rFonts w:ascii="Courier New" w:hAnsi="Courier New" w:cs="Courier New"/>
+        </w:rPr>
+        <w:t xml:space="preserve"> = 'C:/pgAdmin4/Scripts /activate_this.py</w:t>
       </w:r>
       <w:r>
         <w:rPr>
@@ -1111,11 +1321,63 @@
         </w:rPr>
         <w:t xml:space="preserve"> and “</w:t>
       </w:r>
-      <w:r>
-        <w:rPr>
-          <w:rFonts w:ascii="Courier New" w:hAnsi="Courier New" w:cs="Courier New"/>
-        </w:rPr>
-        <w:t>execfile(activate_this, dict(__file__=activate_this))</w:t>
+      <w:proofErr w:type="spellStart"/>
+      <w:proofErr w:type="gramStart"/>
+      <w:r>
+        <w:rPr>
+          <w:rFonts w:ascii="Courier New" w:hAnsi="Courier New" w:cs="Courier New"/>
+        </w:rPr>
+        <w:t>execfile</w:t>
+      </w:r>
+      <w:proofErr w:type="spellEnd"/>
+      <w:r>
+        <w:rPr>
+          <w:rFonts w:ascii="Courier New" w:hAnsi="Courier New" w:cs="Courier New"/>
+        </w:rPr>
+        <w:t>(</w:t>
+      </w:r>
+      <w:proofErr w:type="spellStart"/>
+      <w:proofErr w:type="gramEnd"/>
+      <w:r>
+        <w:rPr>
+          <w:rFonts w:ascii="Courier New" w:hAnsi="Courier New" w:cs="Courier New"/>
+        </w:rPr>
+        <w:t>activate_this</w:t>
+      </w:r>
+      <w:proofErr w:type="spellEnd"/>
+      <w:r>
+        <w:rPr>
+          <w:rFonts w:ascii="Courier New" w:hAnsi="Courier New" w:cs="Courier New"/>
+        </w:rPr>
+        <w:t xml:space="preserve">, </w:t>
+      </w:r>
+      <w:proofErr w:type="spellStart"/>
+      <w:r>
+        <w:rPr>
+          <w:rFonts w:ascii="Courier New" w:hAnsi="Courier New" w:cs="Courier New"/>
+        </w:rPr>
+        <w:t>dict</w:t>
+      </w:r>
+      <w:proofErr w:type="spellEnd"/>
+      <w:r>
+        <w:rPr>
+          <w:rFonts w:ascii="Courier New" w:hAnsi="Courier New" w:cs="Courier New"/>
+        </w:rPr>
+        <w:t>(__file__=</w:t>
+      </w:r>
+      <w:proofErr w:type="spellStart"/>
+      <w:r>
+        <w:rPr>
+          <w:rFonts w:ascii="Courier New" w:hAnsi="Courier New" w:cs="Courier New"/>
+        </w:rPr>
+        <w:t>activate_this</w:t>
+      </w:r>
+      <w:proofErr w:type="spellEnd"/>
+      <w:r>
+        <w:rPr>
+          <w:rFonts w:ascii="Courier New" w:hAnsi="Courier New" w:cs="Courier New"/>
+        </w:rPr>
+        <w:t>))</w:t>
       </w:r>
       <w:r>
         <w:rPr>
@@ -1157,8 +1419,18 @@
           <w:sz w:val="30"/>
           <w:szCs w:val="30"/>
         </w:rPr>
-        <w:t>Part 3 – Running pgAdmin4 via Apache and mod_wsgi</w:t>
-      </w:r>
+        <w:t xml:space="preserve">Part 3 – Running pgAdmin4 via Apache and </w:t>
+      </w:r>
+      <w:proofErr w:type="spellStart"/>
+      <w:r>
+        <w:rPr>
+          <w:rFonts w:ascii="Times New Roman" w:hAnsi="Times New Roman" w:cs="Times New Roman"/>
+          <w:sz w:val="30"/>
+          <w:szCs w:val="30"/>
+        </w:rPr>
+        <w:t>mod_wsgi</w:t>
+      </w:r>
+      <w:proofErr w:type="spellEnd"/>
     </w:p>
     <w:p>
       <w:pPr>
@@ -1236,31 +1508,83 @@
         <w:rPr>
           <w:rFonts w:ascii="Times New Roman" w:hAnsi="Times New Roman" w:cs="Times New Roman"/>
         </w:rPr>
-        <w:t>Navigate to C:\Apache24\conf and open httpd.conf in a text editor</w:t>
-      </w:r>
-    </w:p>
-    <w:p>
-      <w:pPr>
-        <w:pStyle w:val="ListParagraph"/>
-        <w:numPr>
-          <w:ilvl w:val="0"/>
-          <w:numId w:val="1"/>
-        </w:numPr>
-        <w:rPr>
-          <w:rFonts w:ascii="Times New Roman" w:hAnsi="Times New Roman" w:cs="Times New Roman"/>
-        </w:rPr>
-      </w:pPr>
-      <w:r>
-        <w:rPr>
-          <w:rFonts w:ascii="Times New Roman" w:hAnsi="Times New Roman" w:cs="Times New Roman"/>
-        </w:rPr>
-        <w:t>There should be a section with many LoadModule statements.  At the end of these, add the line “</w:t>
-      </w:r>
-      <w:r>
-        <w:rPr>
-          <w:rFonts w:ascii="Courier New" w:hAnsi="Courier New" w:cs="Courier New"/>
-        </w:rPr>
-        <w:t>LoadModule wsgi_module modules/mod_wsgi.so</w:t>
+        <w:t xml:space="preserve">Navigate to C:\Apache24\conf and open </w:t>
+      </w:r>
+      <w:proofErr w:type="spellStart"/>
+      <w:proofErr w:type="gramStart"/>
+      <w:r>
+        <w:rPr>
+          <w:rFonts w:ascii="Times New Roman" w:hAnsi="Times New Roman" w:cs="Times New Roman"/>
+        </w:rPr>
+        <w:t>httpd.conf</w:t>
+      </w:r>
+      <w:proofErr w:type="spellEnd"/>
+      <w:proofErr w:type="gramEnd"/>
+      <w:r>
+        <w:rPr>
+          <w:rFonts w:ascii="Times New Roman" w:hAnsi="Times New Roman" w:cs="Times New Roman"/>
+        </w:rPr>
+        <w:t xml:space="preserve"> in a text editor</w:t>
+      </w:r>
+    </w:p>
+    <w:p>
+      <w:pPr>
+        <w:pStyle w:val="ListParagraph"/>
+        <w:numPr>
+          <w:ilvl w:val="0"/>
+          <w:numId w:val="1"/>
+        </w:numPr>
+        <w:rPr>
+          <w:rFonts w:ascii="Times New Roman" w:hAnsi="Times New Roman" w:cs="Times New Roman"/>
+        </w:rPr>
+      </w:pPr>
+      <w:r>
+        <w:rPr>
+          <w:rFonts w:ascii="Times New Roman" w:hAnsi="Times New Roman" w:cs="Times New Roman"/>
+        </w:rPr>
+        <w:t xml:space="preserve">There should be a section with many </w:t>
+      </w:r>
+      <w:proofErr w:type="spellStart"/>
+      <w:r>
+        <w:rPr>
+          <w:rFonts w:ascii="Times New Roman" w:hAnsi="Times New Roman" w:cs="Times New Roman"/>
+        </w:rPr>
+        <w:t>LoadModule</w:t>
+      </w:r>
+      <w:proofErr w:type="spellEnd"/>
+      <w:r>
+        <w:rPr>
+          <w:rFonts w:ascii="Times New Roman" w:hAnsi="Times New Roman" w:cs="Times New Roman"/>
+        </w:rPr>
+        <w:t xml:space="preserve"> statements.  At the end of these, add the line “</w:t>
+      </w:r>
+      <w:proofErr w:type="spellStart"/>
+      <w:r>
+        <w:rPr>
+          <w:rFonts w:ascii="Courier New" w:hAnsi="Courier New" w:cs="Courier New"/>
+        </w:rPr>
+        <w:t>LoadModule</w:t>
+      </w:r>
+      <w:proofErr w:type="spellEnd"/>
+      <w:r>
+        <w:rPr>
+          <w:rFonts w:ascii="Courier New" w:hAnsi="Courier New" w:cs="Courier New"/>
+        </w:rPr>
+        <w:t xml:space="preserve"> </w:t>
+      </w:r>
+      <w:proofErr w:type="spellStart"/>
+      <w:r>
+        <w:rPr>
+          <w:rFonts w:ascii="Courier New" w:hAnsi="Courier New" w:cs="Courier New"/>
+        </w:rPr>
+        <w:t>wsgi_module</w:t>
+      </w:r>
+      <w:proofErr w:type="spellEnd"/>
+      <w:r>
+        <w:rPr>
+          <w:rFonts w:ascii="Courier New" w:hAnsi="Courier New" w:cs="Courier New"/>
+        </w:rPr>
+        <w:t xml:space="preserve"> modules/mod_wsgi.so</w:t>
       </w:r>
       <w:r>
         <w:rPr>
@@ -1286,11 +1610,33 @@
         </w:rPr>
         <w:t>Find the line “</w:t>
       </w:r>
-      <w:r>
-        <w:rPr>
-          <w:rFonts w:ascii="Courier New" w:hAnsi="Courier New" w:cs="Courier New"/>
-        </w:rPr>
-        <w:t>DocumentRoot "${SRVROOT}/htdocs"</w:t>
+      <w:proofErr w:type="spellStart"/>
+      <w:r>
+        <w:rPr>
+          <w:rFonts w:ascii="Courier New" w:hAnsi="Courier New" w:cs="Courier New"/>
+        </w:rPr>
+        <w:t>DocumentRoot</w:t>
+      </w:r>
+      <w:proofErr w:type="spellEnd"/>
+      <w:r>
+        <w:rPr>
+          <w:rFonts w:ascii="Courier New" w:hAnsi="Courier New" w:cs="Courier New"/>
+        </w:rPr>
+        <w:t xml:space="preserve"> "${SRVROOT}/</w:t>
+      </w:r>
+      <w:proofErr w:type="spellStart"/>
+      <w:r>
+        <w:rPr>
+          <w:rFonts w:ascii="Courier New" w:hAnsi="Courier New" w:cs="Courier New"/>
+        </w:rPr>
+        <w:t>htdocs</w:t>
+      </w:r>
+      <w:proofErr w:type="spellEnd"/>
+      <w:r>
+        <w:rPr>
+          <w:rFonts w:ascii="Courier New" w:hAnsi="Courier New" w:cs="Courier New"/>
+        </w:rPr>
+        <w:t>"</w:t>
       </w:r>
       <w:r>
         <w:rPr>
@@ -1298,11 +1644,19 @@
         </w:rPr>
         <w:t>” and replace it with “</w:t>
       </w:r>
-      <w:r>
-        <w:rPr>
-          <w:rFonts w:ascii="Courier New" w:hAnsi="Courier New" w:cs="Courier New"/>
-        </w:rPr>
-        <w:t xml:space="preserve">DocumentRoot </w:t>
+      <w:proofErr w:type="spellStart"/>
+      <w:r>
+        <w:rPr>
+          <w:rFonts w:ascii="Courier New" w:hAnsi="Courier New" w:cs="Courier New"/>
+        </w:rPr>
+        <w:t>DocumentRoot</w:t>
+      </w:r>
+      <w:proofErr w:type="spellEnd"/>
+      <w:r>
+        <w:rPr>
+          <w:rFonts w:ascii="Courier New" w:hAnsi="Courier New" w:cs="Courier New"/>
+        </w:rPr>
+        <w:t xml:space="preserve"> </w:t>
       </w:r>
       <w:r>
         <w:rPr>
@@ -1350,7 +1704,21 @@
         <w:rPr>
           <w:rFonts w:ascii="Courier New" w:hAnsi="Courier New" w:cs="Courier New"/>
         </w:rPr>
-        <w:t>“&lt;Directory "${SRVROOT}/htdocs”&gt;</w:t>
+        <w:t>“&lt;Directory "${SRVROOT}/</w:t>
+      </w:r>
+      <w:proofErr w:type="spellStart"/>
+      <w:r>
+        <w:rPr>
+          <w:rFonts w:ascii="Courier New" w:hAnsi="Courier New" w:cs="Courier New"/>
+        </w:rPr>
+        <w:t>htdocs</w:t>
+      </w:r>
+      <w:proofErr w:type="spellEnd"/>
+      <w:r>
+        <w:rPr>
+          <w:rFonts w:ascii="Courier New" w:hAnsi="Courier New" w:cs="Courier New"/>
+        </w:rPr>
+        <w:t>”&gt;</w:t>
       </w:r>
       <w:r>
         <w:rPr>
@@ -1386,7 +1754,21 @@
         <w:rPr>
           <w:rFonts w:ascii="Times New Roman" w:hAnsi="Times New Roman" w:cs="Times New Roman"/>
         </w:rPr>
-        <w:t>Then, below the DocumentRoot line, paste the following block:</w:t>
+        <w:t xml:space="preserve">Then, below the </w:t>
+      </w:r>
+      <w:proofErr w:type="spellStart"/>
+      <w:r>
+        <w:rPr>
+          <w:rFonts w:ascii="Times New Roman" w:hAnsi="Times New Roman" w:cs="Times New Roman"/>
+        </w:rPr>
+        <w:t>DocumentRoot</w:t>
+      </w:r>
+      <w:proofErr w:type="spellEnd"/>
+      <w:r>
+        <w:rPr>
+          <w:rFonts w:ascii="Times New Roman" w:hAnsi="Times New Roman" w:cs="Times New Roman"/>
+        </w:rPr>
+        <w:t xml:space="preserve"> line, paste the following block:</w:t>
       </w:r>
     </w:p>
     <w:tbl>
@@ -1414,7 +1796,21 @@
               <w:rPr>
                 <w:rFonts w:ascii="Courier New" w:hAnsi="Courier New" w:cs="Courier New"/>
               </w:rPr>
-              <w:t>&lt;VirtualHost *&gt;</w:t>
+              <w:t>&lt;</w:t>
+            </w:r>
+            <w:proofErr w:type="spellStart"/>
+            <w:r>
+              <w:rPr>
+                <w:rFonts w:ascii="Courier New" w:hAnsi="Courier New" w:cs="Courier New"/>
+              </w:rPr>
+              <w:t>VirtualHost</w:t>
+            </w:r>
+            <w:proofErr w:type="spellEnd"/>
+            <w:r>
+              <w:rPr>
+                <w:rFonts w:ascii="Courier New" w:hAnsi="Courier New" w:cs="Courier New"/>
+              </w:rPr>
+              <w:t xml:space="preserve"> *&gt;</w:t>
             </w:r>
           </w:p>
           <w:p>
@@ -1427,7 +1823,21 @@
               <w:rPr>
                 <w:rFonts w:ascii="Courier New" w:hAnsi="Courier New" w:cs="Courier New"/>
               </w:rPr>
-              <w:t xml:space="preserve">    ServerName pgadmin.example.com</w:t>
+              <w:t xml:space="preserve">    </w:t>
+            </w:r>
+            <w:proofErr w:type="spellStart"/>
+            <w:r>
+              <w:rPr>
+                <w:rFonts w:ascii="Courier New" w:hAnsi="Courier New" w:cs="Courier New"/>
+              </w:rPr>
+              <w:t>ServerName</w:t>
+            </w:r>
+            <w:proofErr w:type="spellEnd"/>
+            <w:r>
+              <w:rPr>
+                <w:rFonts w:ascii="Courier New" w:hAnsi="Courier New" w:cs="Courier New"/>
+              </w:rPr>
+              <w:t xml:space="preserve"> pgadmin.example.com</w:t>
             </w:r>
           </w:p>
           <w:p>
@@ -1440,7 +1850,21 @@
               <w:rPr>
                 <w:rFonts w:ascii="Courier New" w:hAnsi="Courier New" w:cs="Courier New"/>
               </w:rPr>
-              <w:t xml:space="preserve">    WSGIScriptAlias / "C:\pgAdmin4\Lib\site-packages\pgadmin4\pgAdmin4.wsgi"</w:t>
+              <w:t xml:space="preserve">    </w:t>
+            </w:r>
+            <w:proofErr w:type="spellStart"/>
+            <w:r>
+              <w:rPr>
+                <w:rFonts w:ascii="Courier New" w:hAnsi="Courier New" w:cs="Courier New"/>
+              </w:rPr>
+              <w:t>WSGIScriptAlias</w:t>
+            </w:r>
+            <w:proofErr w:type="spellEnd"/>
+            <w:r>
+              <w:rPr>
+                <w:rFonts w:ascii="Courier New" w:hAnsi="Courier New" w:cs="Courier New"/>
+              </w:rPr>
+              <w:t xml:space="preserve"> / "C:\pgAdmin4\Lib\site-packages\pgadmin4\pgAdmin4.wsgi"</w:t>
             </w:r>
           </w:p>
           <w:p>
@@ -1492,7 +1916,21 @@
               <w:rPr>
                 <w:rFonts w:ascii="Courier New" w:hAnsi="Courier New" w:cs="Courier New"/>
               </w:rPr>
-              <w:t>&lt;/VirtualHost&gt;</w:t>
+              <w:t>&lt;/</w:t>
+            </w:r>
+            <w:proofErr w:type="spellStart"/>
+            <w:r>
+              <w:rPr>
+                <w:rFonts w:ascii="Courier New" w:hAnsi="Courier New" w:cs="Courier New"/>
+              </w:rPr>
+              <w:t>VirtualHost</w:t>
+            </w:r>
+            <w:proofErr w:type="spellEnd"/>
+            <w:r>
+              <w:rPr>
+                <w:rFonts w:ascii="Courier New" w:hAnsi="Courier New" w:cs="Courier New"/>
+              </w:rPr>
+              <w:t>&gt;</w:t>
             </w:r>
           </w:p>
         </w:tc>
@@ -1513,8 +1951,18 @@
         <w:rPr>
           <w:rFonts w:ascii="Times New Roman" w:hAnsi="Times New Roman" w:cs="Times New Roman"/>
         </w:rPr>
-        <w:t>Save and close httpd.conf</w:t>
-      </w:r>
+        <w:t xml:space="preserve">Save and close </w:t>
+      </w:r>
+      <w:proofErr w:type="spellStart"/>
+      <w:proofErr w:type="gramStart"/>
+      <w:r>
+        <w:rPr>
+          <w:rFonts w:ascii="Times New Roman" w:hAnsi="Times New Roman" w:cs="Times New Roman"/>
+        </w:rPr>
+        <w:t>httpd.conf</w:t>
+      </w:r>
+      <w:proofErr w:type="spellEnd"/>
+      <w:proofErr w:type="gramEnd"/>
     </w:p>
     <w:p>
       <w:pPr>
@@ -1549,7 +1997,21 @@
         <w:rPr>
           <w:rFonts w:ascii="Times New Roman" w:hAnsi="Times New Roman" w:cs="Times New Roman"/>
         </w:rPr>
-        <w:t>Run “httpd”</w:t>
+        <w:t>Run “</w:t>
+      </w:r>
+      <w:proofErr w:type="spellStart"/>
+      <w:r>
+        <w:rPr>
+          <w:rFonts w:ascii="Times New Roman" w:hAnsi="Times New Roman" w:cs="Times New Roman"/>
+        </w:rPr>
+        <w:t>httpd</w:t>
+      </w:r>
+      <w:proofErr w:type="spellEnd"/>
+      <w:r>
+        <w:rPr>
+          <w:rFonts w:ascii="Times New Roman" w:hAnsi="Times New Roman" w:cs="Times New Roman"/>
+        </w:rPr>
+        <w:t>”</w:t>
       </w:r>
     </w:p>
     <w:p>
@@ -1590,11 +2052,19 @@
           <w:rFonts w:ascii="Times New Roman" w:hAnsi="Times New Roman" w:cs="Times New Roman"/>
         </w:rPr>
       </w:pPr>
-      <w:r>
-        <w:rPr>
-          <w:rFonts w:ascii="Times New Roman" w:hAnsi="Times New Roman" w:cs="Times New Roman"/>
-        </w:rPr>
-        <w:t>pgAdmin should load</w:t>
+      <w:proofErr w:type="spellStart"/>
+      <w:r>
+        <w:rPr>
+          <w:rFonts w:ascii="Times New Roman" w:hAnsi="Times New Roman" w:cs="Times New Roman"/>
+        </w:rPr>
+        <w:t>pgAdmin</w:t>
+      </w:r>
+      <w:proofErr w:type="spellEnd"/>
+      <w:r>
+        <w:rPr>
+          <w:rFonts w:ascii="Times New Roman" w:hAnsi="Times New Roman" w:cs="Times New Roman"/>
+        </w:rPr>
+        <w:t xml:space="preserve"> should load</w:t>
       </w:r>
     </w:p>
     <w:p>
@@ -1656,7 +2126,21 @@
         <w:rPr>
           <w:rFonts w:ascii="Times New Roman" w:hAnsi="Times New Roman" w:cs="Times New Roman"/>
         </w:rPr>
-        <w:t>Run “httpd -k install”</w:t>
+        <w:t>Run “</w:t>
+      </w:r>
+      <w:proofErr w:type="spellStart"/>
+      <w:r>
+        <w:rPr>
+          <w:rFonts w:ascii="Times New Roman" w:hAnsi="Times New Roman" w:cs="Times New Roman"/>
+        </w:rPr>
+        <w:t>httpd</w:t>
+      </w:r>
+      <w:proofErr w:type="spellEnd"/>
+      <w:r>
+        <w:rPr>
+          <w:rFonts w:ascii="Times New Roman" w:hAnsi="Times New Roman" w:cs="Times New Roman"/>
+        </w:rPr>
+        <w:t xml:space="preserve"> -k install”</w:t>
       </w:r>
     </w:p>
     <w:p>
@@ -1674,7 +2158,21 @@
         <w:rPr>
           <w:rFonts w:ascii="Times New Roman" w:hAnsi="Times New Roman" w:cs="Times New Roman"/>
         </w:rPr>
-        <w:t>Run “httpd -k start”</w:t>
+        <w:t>Run “</w:t>
+      </w:r>
+      <w:proofErr w:type="spellStart"/>
+      <w:r>
+        <w:rPr>
+          <w:rFonts w:ascii="Times New Roman" w:hAnsi="Times New Roman" w:cs="Times New Roman"/>
+        </w:rPr>
+        <w:t>httpd</w:t>
+      </w:r>
+      <w:proofErr w:type="spellEnd"/>
+      <w:r>
+        <w:rPr>
+          <w:rFonts w:ascii="Times New Roman" w:hAnsi="Times New Roman" w:cs="Times New Roman"/>
+        </w:rPr>
+        <w:t xml:space="preserve"> -k start”</w:t>
       </w:r>
     </w:p>
     <w:p>
@@ -1692,7 +2190,21 @@
         <w:rPr>
           <w:rFonts w:ascii="Times New Roman" w:hAnsi="Times New Roman" w:cs="Times New Roman"/>
         </w:rPr>
-        <w:t>Now Apache is running as an autostart service in windows</w:t>
+        <w:t xml:space="preserve">Now Apache is running as an </w:t>
+      </w:r>
+      <w:proofErr w:type="spellStart"/>
+      <w:r>
+        <w:rPr>
+          <w:rFonts w:ascii="Times New Roman" w:hAnsi="Times New Roman" w:cs="Times New Roman"/>
+        </w:rPr>
+        <w:t>autostart</w:t>
+      </w:r>
+      <w:proofErr w:type="spellEnd"/>
+      <w:r>
+        <w:rPr>
+          <w:rFonts w:ascii="Times New Roman" w:hAnsi="Times New Roman" w:cs="Times New Roman"/>
+        </w:rPr>
+        <w:t xml:space="preserve"> service in windows</w:t>
       </w:r>
     </w:p>
     <w:p>
@@ -1900,17 +2412,39 @@
         </w:rPr>
         <w:t>Run “</w:t>
       </w:r>
-      <w:r>
-        <w:rPr>
-          <w:rFonts w:ascii="Courier New" w:hAnsi="Courier New" w:cs="Courier New"/>
-        </w:rPr>
-        <w:t>sudo apt install apache2</w:t>
-      </w:r>
-      <w:r>
-        <w:rPr>
-          <w:rFonts w:ascii="Courier New" w:hAnsi="Courier New" w:cs="Courier New"/>
-        </w:rPr>
-        <w:t xml:space="preserve"> python-pip virtualenvwrapper libapache2-mod-wsgi build-essential</w:t>
+      <w:proofErr w:type="spellStart"/>
+      <w:r>
+        <w:rPr>
+          <w:rFonts w:ascii="Courier New" w:hAnsi="Courier New" w:cs="Courier New"/>
+        </w:rPr>
+        <w:t>sudo</w:t>
+      </w:r>
+      <w:proofErr w:type="spellEnd"/>
+      <w:r>
+        <w:rPr>
+          <w:rFonts w:ascii="Courier New" w:hAnsi="Courier New" w:cs="Courier New"/>
+        </w:rPr>
+        <w:t xml:space="preserve"> apt install apache2</w:t>
+      </w:r>
+      <w:r>
+        <w:rPr>
+          <w:rFonts w:ascii="Courier New" w:hAnsi="Courier New" w:cs="Courier New"/>
+        </w:rPr>
+        <w:t xml:space="preserve"> python-pip </w:t>
+      </w:r>
+      <w:proofErr w:type="spellStart"/>
+      <w:r>
+        <w:rPr>
+          <w:rFonts w:ascii="Courier New" w:hAnsi="Courier New" w:cs="Courier New"/>
+        </w:rPr>
+        <w:t>virtualenvwrapper</w:t>
+      </w:r>
+      <w:proofErr w:type="spellEnd"/>
+      <w:r>
+        <w:rPr>
+          <w:rFonts w:ascii="Courier New" w:hAnsi="Courier New" w:cs="Courier New"/>
+        </w:rPr>
+        <w:t xml:space="preserve"> libapache2-mod-wsgi build-essential</w:t>
       </w:r>
       <w:r>
         <w:rPr>
@@ -1922,8 +2456,16 @@
         <w:rPr>
           <w:rFonts w:ascii="Times New Roman" w:hAnsi="Times New Roman" w:cs="Times New Roman"/>
         </w:rPr>
-        <w:t>, Python, pip and mod_wsgi</w:t>
-      </w:r>
+        <w:t xml:space="preserve">, Python, pip and </w:t>
+      </w:r>
+      <w:proofErr w:type="spellStart"/>
+      <w:r>
+        <w:rPr>
+          <w:rFonts w:ascii="Times New Roman" w:hAnsi="Times New Roman" w:cs="Times New Roman"/>
+        </w:rPr>
+        <w:t>mod_wsgi</w:t>
+      </w:r>
+      <w:proofErr w:type="spellEnd"/>
     </w:p>
     <w:p>
       <w:pPr>
@@ -1942,11 +2484,19 @@
         </w:rPr>
         <w:t>Run “</w:t>
       </w:r>
-      <w:r>
-        <w:rPr>
-          <w:rFonts w:ascii="Courier New" w:hAnsi="Courier New" w:cs="Courier New"/>
-        </w:rPr>
-        <w:t xml:space="preserve">wget </w:t>
+      <w:proofErr w:type="spellStart"/>
+      <w:r>
+        <w:rPr>
+          <w:rFonts w:ascii="Courier New" w:hAnsi="Courier New" w:cs="Courier New"/>
+        </w:rPr>
+        <w:t>wget</w:t>
+      </w:r>
+      <w:proofErr w:type="spellEnd"/>
+      <w:r>
+        <w:rPr>
+          <w:rFonts w:ascii="Courier New" w:hAnsi="Courier New" w:cs="Courier New"/>
+        </w:rPr>
+        <w:t xml:space="preserve"> </w:t>
       </w:r>
       <w:hyperlink r:id="rId15" w:history="1">
         <w:r>
@@ -1961,7 +2511,21 @@
         <w:rPr>
           <w:rFonts w:ascii="Times New Roman" w:hAnsi="Times New Roman" w:cs="Times New Roman"/>
         </w:rPr>
-        <w:t>” to download the BigSQL Postgres installer</w:t>
+        <w:t xml:space="preserve">” to download the </w:t>
+      </w:r>
+      <w:proofErr w:type="spellStart"/>
+      <w:r>
+        <w:rPr>
+          <w:rFonts w:ascii="Times New Roman" w:hAnsi="Times New Roman" w:cs="Times New Roman"/>
+        </w:rPr>
+        <w:t>BigSQL</w:t>
+      </w:r>
+      <w:proofErr w:type="spellEnd"/>
+      <w:r>
+        <w:rPr>
+          <w:rFonts w:ascii="Times New Roman" w:hAnsi="Times New Roman" w:cs="Times New Roman"/>
+        </w:rPr>
+        <w:t xml:space="preserve"> Postgres installer</w:t>
       </w:r>
     </w:p>
     <w:p>
@@ -1981,11 +2545,53 @@
         </w:rPr>
         <w:t>Run “</w:t>
       </w:r>
-      <w:r>
-        <w:rPr>
-          <w:rFonts w:ascii="Courier New" w:hAnsi="Courier New" w:cs="Courier New"/>
-        </w:rPr>
-        <w:t>sudo dpkg-i postgresql-9.6.3-1-x64-bigsql.deb</w:t>
+      <w:proofErr w:type="spellStart"/>
+      <w:r>
+        <w:rPr>
+          <w:rFonts w:ascii="Courier New" w:hAnsi="Courier New" w:cs="Courier New"/>
+        </w:rPr>
+        <w:t>sudo</w:t>
+      </w:r>
+      <w:proofErr w:type="spellEnd"/>
+      <w:r>
+        <w:rPr>
+          <w:rFonts w:ascii="Courier New" w:hAnsi="Courier New" w:cs="Courier New"/>
+        </w:rPr>
+        <w:t xml:space="preserve"> </w:t>
+      </w:r>
+      <w:proofErr w:type="spellStart"/>
+      <w:r>
+        <w:rPr>
+          <w:rFonts w:ascii="Courier New" w:hAnsi="Courier New" w:cs="Courier New"/>
+        </w:rPr>
+        <w:t>dpkg</w:t>
+      </w:r>
+      <w:proofErr w:type="spellEnd"/>
+      <w:r>
+        <w:rPr>
+          <w:rFonts w:ascii="Courier New" w:hAnsi="Courier New" w:cs="Courier New"/>
+        </w:rPr>
+        <w:t xml:space="preserve"> </w:t>
+      </w:r>
+      <w:r>
+        <w:rPr>
+          <w:rFonts w:ascii="Courier New" w:hAnsi="Courier New" w:cs="Courier New"/>
+        </w:rPr>
+        <w:t>-</w:t>
+      </w:r>
+      <w:proofErr w:type="spellStart"/>
+      <w:r>
+        <w:rPr>
+          <w:rFonts w:ascii="Courier New" w:hAnsi="Courier New" w:cs="Courier New"/>
+        </w:rPr>
+        <w:t>i</w:t>
+      </w:r>
+      <w:proofErr w:type="spellEnd"/>
+      <w:r>
+        <w:rPr>
+          <w:rFonts w:ascii="Courier New" w:hAnsi="Courier New" w:cs="Courier New"/>
+        </w:rPr>
+        <w:t xml:space="preserve"> postgresql-9.6.3-1-x64-bigsql.deb</w:t>
       </w:r>
       <w:r>
         <w:rPr>
@@ -1993,11 +2599,19 @@
         </w:rPr>
         <w:t>”, then “</w:t>
       </w:r>
-      <w:r>
-        <w:rPr>
-          <w:rFonts w:ascii="Courier New" w:hAnsi="Courier New" w:cs="Courier New"/>
-        </w:rPr>
-        <w:t>sudo apt install -f</w:t>
+      <w:proofErr w:type="spellStart"/>
+      <w:r>
+        <w:rPr>
+          <w:rFonts w:ascii="Courier New" w:hAnsi="Courier New" w:cs="Courier New"/>
+        </w:rPr>
+        <w:t>sudo</w:t>
+      </w:r>
+      <w:proofErr w:type="spellEnd"/>
+      <w:r>
+        <w:rPr>
+          <w:rFonts w:ascii="Courier New" w:hAnsi="Courier New" w:cs="Courier New"/>
+        </w:rPr>
+        <w:t xml:space="preserve"> apt install -f</w:t>
       </w:r>
       <w:r>
         <w:rPr>
@@ -2023,17 +2637,95 @@
         </w:rPr>
         <w:t>Run “</w:t>
       </w:r>
-      <w:r>
-        <w:rPr>
-          <w:rFonts w:ascii="Courier New" w:hAnsi="Courier New" w:cs="Courier New"/>
-        </w:rPr>
-        <w:t>sudo /opt/postgresql/pgc init pg96</w:t>
-      </w:r>
-      <w:r>
-        <w:rPr>
-          <w:rFonts w:ascii="Times New Roman" w:hAnsi="Times New Roman" w:cs="Times New Roman"/>
-        </w:rPr>
-        <w:t>” to initialize PostgreSQL.  Follow the on screen prompts to create the postgres user account</w:t>
+      <w:proofErr w:type="spellStart"/>
+      <w:r>
+        <w:rPr>
+          <w:rFonts w:ascii="Courier New" w:hAnsi="Courier New" w:cs="Courier New"/>
+        </w:rPr>
+        <w:t>sudo</w:t>
+      </w:r>
+      <w:proofErr w:type="spellEnd"/>
+      <w:r>
+        <w:rPr>
+          <w:rFonts w:ascii="Courier New" w:hAnsi="Courier New" w:cs="Courier New"/>
+        </w:rPr>
+        <w:t xml:space="preserve"> /opt/</w:t>
+      </w:r>
+      <w:proofErr w:type="spellStart"/>
+      <w:r>
+        <w:rPr>
+          <w:rFonts w:ascii="Courier New" w:hAnsi="Courier New" w:cs="Courier New"/>
+        </w:rPr>
+        <w:t>postgresql</w:t>
+      </w:r>
+      <w:proofErr w:type="spellEnd"/>
+      <w:r>
+        <w:rPr>
+          <w:rFonts w:ascii="Courier New" w:hAnsi="Courier New" w:cs="Courier New"/>
+        </w:rPr>
+        <w:t>/</w:t>
+      </w:r>
+      <w:proofErr w:type="spellStart"/>
+      <w:r>
+        <w:rPr>
+          <w:rFonts w:ascii="Courier New" w:hAnsi="Courier New" w:cs="Courier New"/>
+        </w:rPr>
+        <w:t>pgc</w:t>
+      </w:r>
+      <w:proofErr w:type="spellEnd"/>
+      <w:r>
+        <w:rPr>
+          <w:rFonts w:ascii="Courier New" w:hAnsi="Courier New" w:cs="Courier New"/>
+        </w:rPr>
+        <w:t xml:space="preserve"> </w:t>
+      </w:r>
+      <w:proofErr w:type="spellStart"/>
+      <w:r>
+        <w:rPr>
+          <w:rFonts w:ascii="Courier New" w:hAnsi="Courier New" w:cs="Courier New"/>
+        </w:rPr>
+        <w:t>init</w:t>
+      </w:r>
+      <w:proofErr w:type="spellEnd"/>
+      <w:r>
+        <w:rPr>
+          <w:rFonts w:ascii="Courier New" w:hAnsi="Courier New" w:cs="Courier New"/>
+        </w:rPr>
+        <w:t xml:space="preserve"> pg96</w:t>
+      </w:r>
+      <w:r>
+        <w:rPr>
+          <w:rFonts w:ascii="Times New Roman" w:hAnsi="Times New Roman" w:cs="Times New Roman"/>
+        </w:rPr>
+        <w:t xml:space="preserve">” to initialize PostgreSQL.  Follow the </w:t>
+      </w:r>
+      <w:proofErr w:type="gramStart"/>
+      <w:r>
+        <w:rPr>
+          <w:rFonts w:ascii="Times New Roman" w:hAnsi="Times New Roman" w:cs="Times New Roman"/>
+        </w:rPr>
+        <w:t>on screen</w:t>
+      </w:r>
+      <w:proofErr w:type="gramEnd"/>
+      <w:r>
+        <w:rPr>
+          <w:rFonts w:ascii="Times New Roman" w:hAnsi="Times New Roman" w:cs="Times New Roman"/>
+        </w:rPr>
+        <w:t xml:space="preserve"> prompts to create the </w:t>
+      </w:r>
+      <w:proofErr w:type="spellStart"/>
+      <w:r>
+        <w:rPr>
+          <w:rFonts w:ascii="Times New Roman" w:hAnsi="Times New Roman" w:cs="Times New Roman"/>
+        </w:rPr>
+        <w:t>postgres</w:t>
+      </w:r>
+      <w:proofErr w:type="spellEnd"/>
+      <w:r>
+        <w:rPr>
+          <w:rFonts w:ascii="Times New Roman" w:hAnsi="Times New Roman" w:cs="Times New Roman"/>
+        </w:rPr>
+        <w:t xml:space="preserve"> user account</w:t>
       </w:r>
     </w:p>
     <w:p>
@@ -2053,11 +2745,19 @@
         </w:rPr>
         <w:t>Run “</w:t>
       </w:r>
-      <w:r>
-        <w:rPr>
-          <w:rFonts w:ascii="Courier New" w:hAnsi="Courier New" w:cs="Courier New"/>
-        </w:rPr>
-        <w:t>sudo service postgresql96 start</w:t>
+      <w:proofErr w:type="spellStart"/>
+      <w:r>
+        <w:rPr>
+          <w:rFonts w:ascii="Courier New" w:hAnsi="Courier New" w:cs="Courier New"/>
+        </w:rPr>
+        <w:t>sudo</w:t>
+      </w:r>
+      <w:proofErr w:type="spellEnd"/>
+      <w:r>
+        <w:rPr>
+          <w:rFonts w:ascii="Courier New" w:hAnsi="Courier New" w:cs="Courier New"/>
+        </w:rPr>
+        <w:t xml:space="preserve"> service postgresql96 start</w:t>
       </w:r>
       <w:r>
         <w:rPr>
@@ -2099,8 +2799,16 @@
         <w:rPr>
           <w:rFonts w:ascii="Times New Roman" w:hAnsi="Times New Roman" w:cs="Times New Roman"/>
         </w:rPr>
-        <w:t>Navigate to /var</w:t>
-      </w:r>
+        <w:t>Navigate to /</w:t>
+      </w:r>
+      <w:proofErr w:type="spellStart"/>
+      <w:r>
+        <w:rPr>
+          <w:rFonts w:ascii="Times New Roman" w:hAnsi="Times New Roman" w:cs="Times New Roman"/>
+        </w:rPr>
+        <w:t>var</w:t>
+      </w:r>
+      <w:proofErr w:type="spellEnd"/>
     </w:p>
     <w:p>
       <w:pPr>
@@ -2119,11 +2827,33 @@
         </w:rPr>
         <w:t>Run “</w:t>
       </w:r>
-      <w:r>
-        <w:rPr>
-          <w:rFonts w:ascii="Courier New" w:hAnsi="Courier New" w:cs="Courier New"/>
-        </w:rPr>
-        <w:t>sudo mkdir pgadmin4</w:t>
+      <w:proofErr w:type="spellStart"/>
+      <w:r>
+        <w:rPr>
+          <w:rFonts w:ascii="Courier New" w:hAnsi="Courier New" w:cs="Courier New"/>
+        </w:rPr>
+        <w:t>sudo</w:t>
+      </w:r>
+      <w:proofErr w:type="spellEnd"/>
+      <w:r>
+        <w:rPr>
+          <w:rFonts w:ascii="Courier New" w:hAnsi="Courier New" w:cs="Courier New"/>
+        </w:rPr>
+        <w:t xml:space="preserve"> </w:t>
+      </w:r>
+      <w:proofErr w:type="spellStart"/>
+      <w:r>
+        <w:rPr>
+          <w:rFonts w:ascii="Courier New" w:hAnsi="Courier New" w:cs="Courier New"/>
+        </w:rPr>
+        <w:t>mkdir</w:t>
+      </w:r>
+      <w:proofErr w:type="spellEnd"/>
+      <w:r>
+        <w:rPr>
+          <w:rFonts w:ascii="Courier New" w:hAnsi="Courier New" w:cs="Courier New"/>
+        </w:rPr>
+        <w:t xml:space="preserve"> pgadmin4</w:t>
       </w:r>
       <w:r>
         <w:rPr>
@@ -2149,11 +2879,33 @@
         </w:rPr>
         <w:t>Run “</w:t>
       </w:r>
-      <w:r>
-        <w:rPr>
-          <w:rFonts w:ascii="Courier New" w:hAnsi="Courier New" w:cs="Courier New"/>
-        </w:rPr>
-        <w:t xml:space="preserve">sudo chown </w:t>
+      <w:proofErr w:type="spellStart"/>
+      <w:r>
+        <w:rPr>
+          <w:rFonts w:ascii="Courier New" w:hAnsi="Courier New" w:cs="Courier New"/>
+        </w:rPr>
+        <w:t>sudo</w:t>
+      </w:r>
+      <w:proofErr w:type="spellEnd"/>
+      <w:r>
+        <w:rPr>
+          <w:rFonts w:ascii="Courier New" w:hAnsi="Courier New" w:cs="Courier New"/>
+        </w:rPr>
+        <w:t xml:space="preserve"> </w:t>
+      </w:r>
+      <w:proofErr w:type="spellStart"/>
+      <w:r>
+        <w:rPr>
+          <w:rFonts w:ascii="Courier New" w:hAnsi="Courier New" w:cs="Courier New"/>
+        </w:rPr>
+        <w:t>chown</w:t>
+      </w:r>
+      <w:proofErr w:type="spellEnd"/>
+      <w:r>
+        <w:rPr>
+          <w:rFonts w:ascii="Courier New" w:hAnsi="Courier New" w:cs="Courier New"/>
+        </w:rPr>
+        <w:t xml:space="preserve"> </w:t>
       </w:r>
       <w:r>
         <w:rPr>
@@ -2161,12 +2913,14 @@
         </w:rPr>
         <w:t>&lt;</w:t>
       </w:r>
+      <w:proofErr w:type="spellStart"/>
       <w:r>
         <w:rPr>
           <w:rFonts w:ascii="Courier New" w:hAnsi="Courier New" w:cs="Courier New"/>
         </w:rPr>
         <w:t>uname</w:t>
       </w:r>
+      <w:proofErr w:type="spellEnd"/>
       <w:r>
         <w:rPr>
           <w:rFonts w:ascii="Courier New" w:hAnsi="Courier New" w:cs="Courier New"/>
@@ -2185,12 +2939,14 @@
         </w:rPr>
         <w:t>&lt;</w:t>
       </w:r>
+      <w:proofErr w:type="spellStart"/>
       <w:r>
         <w:rPr>
           <w:rFonts w:ascii="Courier New" w:hAnsi="Courier New" w:cs="Courier New"/>
         </w:rPr>
         <w:t>uname</w:t>
       </w:r>
+      <w:proofErr w:type="spellEnd"/>
       <w:r>
         <w:rPr>
           <w:rFonts w:ascii="Courier New" w:hAnsi="Courier New" w:cs="Courier New"/>
@@ -2219,7 +2975,21 @@
         <w:rPr>
           <w:rFonts w:ascii="Times New Roman" w:hAnsi="Times New Roman" w:cs="Times New Roman"/>
         </w:rPr>
-        <w:t>, where &lt;uname&gt; is the name of the current user</w:t>
+        <w:t>, where &lt;</w:t>
+      </w:r>
+      <w:proofErr w:type="spellStart"/>
+      <w:r>
+        <w:rPr>
+          <w:rFonts w:ascii="Times New Roman" w:hAnsi="Times New Roman" w:cs="Times New Roman"/>
+        </w:rPr>
+        <w:t>uname</w:t>
+      </w:r>
+      <w:proofErr w:type="spellEnd"/>
+      <w:r>
+        <w:rPr>
+          <w:rFonts w:ascii="Times New Roman" w:hAnsi="Times New Roman" w:cs="Times New Roman"/>
+        </w:rPr>
+        <w:t>&gt; is the name of the current user</w:t>
       </w:r>
     </w:p>
     <w:p>
@@ -2257,18 +3027,98 @@
         </w:rPr>
         <w:t>Run “</w:t>
       </w:r>
-      <w:r>
-        <w:rPr>
-          <w:rFonts w:ascii="Courier New" w:hAnsi="Courier New" w:cs="Courier New"/>
-        </w:rPr>
-        <w:t>sudo mkdir pgadmin4”, th</w:t>
-      </w:r>
-      <w:r>
-        <w:rPr>
-          <w:rFonts w:ascii="Courier New" w:hAnsi="Courier New" w:cs="Courier New"/>
-        </w:rPr>
-        <w:t>en “sudo chown &lt;uname&gt;:&lt;uname&gt; .</w:t>
-      </w:r>
+      <w:proofErr w:type="spellStart"/>
+      <w:r>
+        <w:rPr>
+          <w:rFonts w:ascii="Courier New" w:hAnsi="Courier New" w:cs="Courier New"/>
+        </w:rPr>
+        <w:t>sudo</w:t>
+      </w:r>
+      <w:proofErr w:type="spellEnd"/>
+      <w:r>
+        <w:rPr>
+          <w:rFonts w:ascii="Courier New" w:hAnsi="Courier New" w:cs="Courier New"/>
+        </w:rPr>
+        <w:t xml:space="preserve"> </w:t>
+      </w:r>
+      <w:proofErr w:type="spellStart"/>
+      <w:r>
+        <w:rPr>
+          <w:rFonts w:ascii="Courier New" w:hAnsi="Courier New" w:cs="Courier New"/>
+        </w:rPr>
+        <w:t>mkdir</w:t>
+      </w:r>
+      <w:proofErr w:type="spellEnd"/>
+      <w:r>
+        <w:rPr>
+          <w:rFonts w:ascii="Courier New" w:hAnsi="Courier New" w:cs="Courier New"/>
+        </w:rPr>
+        <w:t xml:space="preserve"> pgadmin4”, th</w:t>
+      </w:r>
+      <w:r>
+        <w:rPr>
+          <w:rFonts w:ascii="Courier New" w:hAnsi="Courier New" w:cs="Courier New"/>
+        </w:rPr>
+        <w:t>en “</w:t>
+      </w:r>
+      <w:proofErr w:type="spellStart"/>
+      <w:r>
+        <w:rPr>
+          <w:rFonts w:ascii="Courier New" w:hAnsi="Courier New" w:cs="Courier New"/>
+        </w:rPr>
+        <w:t>sudo</w:t>
+      </w:r>
+      <w:proofErr w:type="spellEnd"/>
+      <w:r>
+        <w:rPr>
+          <w:rFonts w:ascii="Courier New" w:hAnsi="Courier New" w:cs="Courier New"/>
+        </w:rPr>
+        <w:t xml:space="preserve"> </w:t>
+      </w:r>
+      <w:proofErr w:type="spellStart"/>
+      <w:r>
+        <w:rPr>
+          <w:rFonts w:ascii="Courier New" w:hAnsi="Courier New" w:cs="Courier New"/>
+        </w:rPr>
+        <w:t>chown</w:t>
+      </w:r>
+      <w:proofErr w:type="spellEnd"/>
+      <w:r>
+        <w:rPr>
+          <w:rFonts w:ascii="Courier New" w:hAnsi="Courier New" w:cs="Courier New"/>
+        </w:rPr>
+        <w:t xml:space="preserve"> &lt;</w:t>
+      </w:r>
+      <w:proofErr w:type="spellStart"/>
+      <w:r>
+        <w:rPr>
+          <w:rFonts w:ascii="Courier New" w:hAnsi="Courier New" w:cs="Courier New"/>
+        </w:rPr>
+        <w:t>uname</w:t>
+      </w:r>
+      <w:proofErr w:type="spellEnd"/>
+      <w:r>
+        <w:rPr>
+          <w:rFonts w:ascii="Courier New" w:hAnsi="Courier New" w:cs="Courier New"/>
+        </w:rPr>
+        <w:t>&gt;:&lt;</w:t>
+      </w:r>
+      <w:proofErr w:type="spellStart"/>
+      <w:r>
+        <w:rPr>
+          <w:rFonts w:ascii="Courier New" w:hAnsi="Courier New" w:cs="Courier New"/>
+        </w:rPr>
+        <w:t>uname</w:t>
+      </w:r>
+      <w:proofErr w:type="spellEnd"/>
+      <w:proofErr w:type="gramStart"/>
+      <w:r>
+        <w:rPr>
+          <w:rFonts w:ascii="Courier New" w:hAnsi="Courier New" w:cs="Courier New"/>
+        </w:rPr>
+        <w:t>&gt; .</w:t>
+      </w:r>
+      <w:proofErr w:type="gramEnd"/>
       <w:r>
         <w:rPr>
           <w:rFonts w:ascii="Courier New" w:hAnsi="Courier New" w:cs="Courier New"/>
@@ -2279,7 +3129,21 @@
         <w:rPr>
           <w:rFonts w:ascii="Times New Roman" w:hAnsi="Times New Roman" w:cs="Times New Roman"/>
         </w:rPr>
-        <w:t xml:space="preserve"> where &lt;uname&gt; is the name of the current user</w:t>
+        <w:t xml:space="preserve"> where &lt;</w:t>
+      </w:r>
+      <w:proofErr w:type="spellStart"/>
+      <w:r>
+        <w:rPr>
+          <w:rFonts w:ascii="Times New Roman" w:hAnsi="Times New Roman" w:cs="Times New Roman"/>
+        </w:rPr>
+        <w:t>uname</w:t>
+      </w:r>
+      <w:proofErr w:type="spellEnd"/>
+      <w:r>
+        <w:rPr>
+          <w:rFonts w:ascii="Times New Roman" w:hAnsi="Times New Roman" w:cs="Times New Roman"/>
+        </w:rPr>
+        <w:t>&gt; is the name of the current user</w:t>
       </w:r>
     </w:p>
     <w:p>
@@ -2299,11 +3163,19 @@
         </w:rPr>
         <w:t>Run “</w:t>
       </w:r>
-      <w:r>
-        <w:rPr>
-          <w:rFonts w:ascii="Courier New" w:hAnsi="Courier New" w:cs="Courier New"/>
-        </w:rPr>
-        <w:t>virtualenv pgAdmin4</w:t>
+      <w:proofErr w:type="spellStart"/>
+      <w:r>
+        <w:rPr>
+          <w:rFonts w:ascii="Courier New" w:hAnsi="Courier New" w:cs="Courier New"/>
+        </w:rPr>
+        <w:t>virtualenv</w:t>
+      </w:r>
+      <w:proofErr w:type="spellEnd"/>
+      <w:r>
+        <w:rPr>
+          <w:rFonts w:ascii="Courier New" w:hAnsi="Courier New" w:cs="Courier New"/>
+        </w:rPr>
+        <w:t xml:space="preserve"> pgAdmin4</w:t>
       </w:r>
       <w:r>
         <w:rPr>
@@ -2353,11 +3225,19 @@
         </w:rPr>
         <w:t>Run “</w:t>
       </w:r>
-      <w:r>
-        <w:rPr>
-          <w:rFonts w:ascii="Courier New" w:hAnsi="Courier New" w:cs="Courier New"/>
-        </w:rPr>
-        <w:t>source ./</w:t>
+      <w:proofErr w:type="gramStart"/>
+      <w:r>
+        <w:rPr>
+          <w:rFonts w:ascii="Courier New" w:hAnsi="Courier New" w:cs="Courier New"/>
+        </w:rPr>
+        <w:t>source .</w:t>
+      </w:r>
+      <w:proofErr w:type="gramEnd"/>
+      <w:r>
+        <w:rPr>
+          <w:rFonts w:ascii="Courier New" w:hAnsi="Courier New" w:cs="Courier New"/>
+        </w:rPr>
+        <w:t>/</w:t>
       </w:r>
       <w:r>
         <w:rPr>
@@ -2371,8 +3251,6 @@
         </w:rPr>
         <w:t>”</w:t>
       </w:r>
-      <w:bookmarkStart w:id="0" w:name="_GoBack"/>
-      <w:bookmarkEnd w:id="0"/>
     </w:p>
     <w:p>
       <w:pPr>
@@ -2575,7 +3453,29 @@
               <w:rPr>
                 <w:rFonts w:ascii="Courier New" w:hAnsi="Courier New" w:cs="Courier New"/>
               </w:rPr>
-              <w:t xml:space="preserve">    DATA_DIR = os.path.realpath(</w:t>
+              <w:t xml:space="preserve">    DATA_DIR = </w:t>
+            </w:r>
+            <w:proofErr w:type="spellStart"/>
+            <w:proofErr w:type="gramStart"/>
+            <w:r>
+              <w:rPr>
+                <w:rFonts w:ascii="Courier New" w:hAnsi="Courier New" w:cs="Courier New"/>
+              </w:rPr>
+              <w:t>os.path</w:t>
+            </w:r>
+            <w:proofErr w:type="gramEnd"/>
+            <w:r>
+              <w:rPr>
+                <w:rFonts w:ascii="Courier New" w:hAnsi="Courier New" w:cs="Courier New"/>
+              </w:rPr>
+              <w:t>.realpath</w:t>
+            </w:r>
+            <w:proofErr w:type="spellEnd"/>
+            <w:r>
+              <w:rPr>
+                <w:rFonts w:ascii="Courier New" w:hAnsi="Courier New" w:cs="Courier New"/>
+              </w:rPr>
+              <w:t>(</w:t>
             </w:r>
           </w:p>
           <w:p>
@@ -2588,7 +3488,71 @@
               <w:rPr>
                 <w:rFonts w:ascii="Courier New" w:hAnsi="Courier New" w:cs="Courier New"/>
               </w:rPr>
-              <w:t xml:space="preserve">        os.path.join(fs_short_path(env('APPDATA')), u"pgAdmin")</w:t>
+              <w:t xml:space="preserve">        </w:t>
+            </w:r>
+            <w:proofErr w:type="spellStart"/>
+            <w:proofErr w:type="gramStart"/>
+            <w:r>
+              <w:rPr>
+                <w:rFonts w:ascii="Courier New" w:hAnsi="Courier New" w:cs="Courier New"/>
+              </w:rPr>
+              <w:t>os.path</w:t>
+            </w:r>
+            <w:proofErr w:type="gramEnd"/>
+            <w:r>
+              <w:rPr>
+                <w:rFonts w:ascii="Courier New" w:hAnsi="Courier New" w:cs="Courier New"/>
+              </w:rPr>
+              <w:t>.join</w:t>
+            </w:r>
+            <w:proofErr w:type="spellEnd"/>
+            <w:r>
+              <w:rPr>
+                <w:rFonts w:ascii="Courier New" w:hAnsi="Courier New" w:cs="Courier New"/>
+              </w:rPr>
+              <w:t>(</w:t>
+            </w:r>
+            <w:proofErr w:type="spellStart"/>
+            <w:r>
+              <w:rPr>
+                <w:rFonts w:ascii="Courier New" w:hAnsi="Courier New" w:cs="Courier New"/>
+              </w:rPr>
+              <w:t>fs_short_path</w:t>
+            </w:r>
+            <w:proofErr w:type="spellEnd"/>
+            <w:r>
+              <w:rPr>
+                <w:rFonts w:ascii="Courier New" w:hAnsi="Courier New" w:cs="Courier New"/>
+              </w:rPr>
+              <w:t>(</w:t>
+            </w:r>
+            <w:proofErr w:type="spellStart"/>
+            <w:r>
+              <w:rPr>
+                <w:rFonts w:ascii="Courier New" w:hAnsi="Courier New" w:cs="Courier New"/>
+              </w:rPr>
+              <w:t>env</w:t>
+            </w:r>
+            <w:proofErr w:type="spellEnd"/>
+            <w:r>
+              <w:rPr>
+                <w:rFonts w:ascii="Courier New" w:hAnsi="Courier New" w:cs="Courier New"/>
+              </w:rPr>
+              <w:t xml:space="preserve">('APPDATA')), </w:t>
+            </w:r>
+            <w:proofErr w:type="spellStart"/>
+            <w:r>
+              <w:rPr>
+                <w:rFonts w:ascii="Courier New" w:hAnsi="Courier New" w:cs="Courier New"/>
+              </w:rPr>
+              <w:t>u"pgAdmin</w:t>
+            </w:r>
+            <w:proofErr w:type="spellEnd"/>
+            <w:r>
+              <w:rPr>
+                <w:rFonts w:ascii="Courier New" w:hAnsi="Courier New" w:cs="Courier New"/>
+              </w:rPr>
+              <w:t>")</w:t>
             </w:r>
           </w:p>
           <w:p>
@@ -2628,7 +3592,57 @@
                 <w:rFonts w:ascii="Courier New" w:hAnsi="Courier New" w:cs="Courier New"/>
               </w:rPr>
               <w:lastRenderedPageBreak/>
-              <w:t xml:space="preserve">    DATA_DIR = os.path.realpath(os.path.expanduser(u'~/.pgadmin/'))</w:t>
+              <w:t xml:space="preserve">    DATA_DIR = </w:t>
+            </w:r>
+            <w:proofErr w:type="spellStart"/>
+            <w:proofErr w:type="gramStart"/>
+            <w:r>
+              <w:rPr>
+                <w:rFonts w:ascii="Courier New" w:hAnsi="Courier New" w:cs="Courier New"/>
+              </w:rPr>
+              <w:t>os.path</w:t>
+            </w:r>
+            <w:proofErr w:type="gramEnd"/>
+            <w:r>
+              <w:rPr>
+                <w:rFonts w:ascii="Courier New" w:hAnsi="Courier New" w:cs="Courier New"/>
+              </w:rPr>
+              <w:t>.realpath</w:t>
+            </w:r>
+            <w:proofErr w:type="spellEnd"/>
+            <w:r>
+              <w:rPr>
+                <w:rFonts w:ascii="Courier New" w:hAnsi="Courier New" w:cs="Courier New"/>
+              </w:rPr>
+              <w:t>(</w:t>
+            </w:r>
+            <w:proofErr w:type="spellStart"/>
+            <w:r>
+              <w:rPr>
+                <w:rFonts w:ascii="Courier New" w:hAnsi="Courier New" w:cs="Courier New"/>
+              </w:rPr>
+              <w:t>os.path.expanduser</w:t>
+            </w:r>
+            <w:proofErr w:type="spellEnd"/>
+            <w:r>
+              <w:rPr>
+                <w:rFonts w:ascii="Courier New" w:hAnsi="Courier New" w:cs="Courier New"/>
+              </w:rPr>
+              <w:t>(u'~/.</w:t>
+            </w:r>
+            <w:proofErr w:type="spellStart"/>
+            <w:r>
+              <w:rPr>
+                <w:rFonts w:ascii="Courier New" w:hAnsi="Courier New" w:cs="Courier New"/>
+              </w:rPr>
+              <w:t>pgadmin</w:t>
+            </w:r>
+            <w:proofErr w:type="spellEnd"/>
+            <w:r>
+              <w:rPr>
+                <w:rFonts w:ascii="Courier New" w:hAnsi="Courier New" w:cs="Courier New"/>
+              </w:rPr>
+              <w:t>/'))</w:t>
             </w:r>
           </w:p>
         </w:tc>
@@ -2650,13 +3664,41 @@
           <w:rFonts w:ascii="Times New Roman" w:hAnsi="Times New Roman" w:cs="Times New Roman"/>
         </w:rPr>
         <w:lastRenderedPageBreak/>
-        <w:t>Delete this block, and in its place enter the line “</w:t>
-      </w:r>
-      <w:r>
-        <w:rPr>
-          <w:rFonts w:ascii="Courier New" w:hAnsi="Courier New" w:cs="Courier New"/>
-        </w:rPr>
-        <w:t>DATA_DIR = '/var/pgadmin4'</w:t>
+        <w:t xml:space="preserve">Delete this block, and in its </w:t>
+      </w:r>
+      <w:proofErr w:type="gramStart"/>
+      <w:r>
+        <w:rPr>
+          <w:rFonts w:ascii="Times New Roman" w:hAnsi="Times New Roman" w:cs="Times New Roman"/>
+        </w:rPr>
+        <w:t>place</w:t>
+      </w:r>
+      <w:proofErr w:type="gramEnd"/>
+      <w:r>
+        <w:rPr>
+          <w:rFonts w:ascii="Times New Roman" w:hAnsi="Times New Roman" w:cs="Times New Roman"/>
+        </w:rPr>
+        <w:t xml:space="preserve"> enter the line “</w:t>
+      </w:r>
+      <w:r>
+        <w:rPr>
+          <w:rFonts w:ascii="Courier New" w:hAnsi="Courier New" w:cs="Courier New"/>
+        </w:rPr>
+        <w:t>DATA_DIR = '/</w:t>
+      </w:r>
+      <w:proofErr w:type="spellStart"/>
+      <w:r>
+        <w:rPr>
+          <w:rFonts w:ascii="Courier New" w:hAnsi="Courier New" w:cs="Courier New"/>
+        </w:rPr>
+        <w:t>var</w:t>
+      </w:r>
+      <w:proofErr w:type="spellEnd"/>
+      <w:r>
+        <w:rPr>
+          <w:rFonts w:ascii="Courier New" w:hAnsi="Courier New" w:cs="Courier New"/>
+        </w:rPr>
+        <w:t>/pgadmin4'</w:t>
       </w:r>
       <w:r>
         <w:rPr>
@@ -2740,19 +3782,15 @@
         <w:rPr>
           <w:rFonts w:ascii="Times New Roman" w:hAnsi="Times New Roman" w:cs="Times New Roman"/>
         </w:rPr>
-        <w:t xml:space="preserve">In the </w:t>
-      </w:r>
-      <w:r>
-        <w:rPr>
-          <w:rFonts w:ascii="Times New Roman" w:hAnsi="Times New Roman" w:cs="Times New Roman"/>
-        </w:rPr>
-        <w:t>C:\pgAdmin4\Lib\site-packages\pgadmin4</w:t>
-      </w:r>
-      <w:r>
-        <w:rPr>
-          <w:rFonts w:ascii="Times New Roman" w:hAnsi="Times New Roman" w:cs="Times New Roman"/>
-        </w:rPr>
-        <w:t xml:space="preserve"> folder, open pgAdmin4.wsgi in a text editor</w:t>
+        <w:t>O</w:t>
+      </w:r>
+      <w:bookmarkStart w:id="0" w:name="_GoBack"/>
+      <w:bookmarkEnd w:id="0"/>
+      <w:r>
+        <w:rPr>
+          <w:rFonts w:ascii="Times New Roman" w:hAnsi="Times New Roman" w:cs="Times New Roman"/>
+        </w:rPr>
+        <w:t>pen pgAdmin4.wsgi in a text editor</w:t>
       </w:r>
     </w:p>
     <w:p>
@@ -2772,11 +3810,33 @@
         </w:rPr>
         <w:t>Under import sys, add the lines “</w:t>
       </w:r>
-      <w:r>
-        <w:rPr>
-          <w:rFonts w:ascii="Courier New" w:hAnsi="Courier New" w:cs="Courier New"/>
-        </w:rPr>
-        <w:t>activate_this = ’/</w:t>
+      <w:proofErr w:type="spellStart"/>
+      <w:r>
+        <w:rPr>
+          <w:rFonts w:ascii="Courier New" w:hAnsi="Courier New" w:cs="Courier New"/>
+        </w:rPr>
+        <w:t>activate_this</w:t>
+      </w:r>
+      <w:proofErr w:type="spellEnd"/>
+      <w:r>
+        <w:rPr>
+          <w:rFonts w:ascii="Courier New" w:hAnsi="Courier New" w:cs="Courier New"/>
+        </w:rPr>
+        <w:t xml:space="preserve"> </w:t>
+      </w:r>
+      <w:proofErr w:type="gramStart"/>
+      <w:r>
+        <w:rPr>
+          <w:rFonts w:ascii="Courier New" w:hAnsi="Courier New" w:cs="Courier New"/>
+        </w:rPr>
+        <w:t>= ’</w:t>
+      </w:r>
+      <w:proofErr w:type="gramEnd"/>
+      <w:r>
+        <w:rPr>
+          <w:rFonts w:ascii="Courier New" w:hAnsi="Courier New" w:cs="Courier New"/>
+        </w:rPr>
+        <w:t>/</w:t>
       </w:r>
       <w:r>
         <w:rPr>
@@ -2796,11 +3856,61 @@
         </w:rPr>
         <w:t>” and “</w:t>
       </w:r>
-      <w:r>
-        <w:rPr>
-          <w:rFonts w:ascii="Courier New" w:hAnsi="Courier New" w:cs="Courier New"/>
-        </w:rPr>
-        <w:t>execfile(activate_this, dict(__file__=activate_this))</w:t>
+      <w:proofErr w:type="spellStart"/>
+      <w:r>
+        <w:rPr>
+          <w:rFonts w:ascii="Courier New" w:hAnsi="Courier New" w:cs="Courier New"/>
+        </w:rPr>
+        <w:t>execfile</w:t>
+      </w:r>
+      <w:proofErr w:type="spellEnd"/>
+      <w:r>
+        <w:rPr>
+          <w:rFonts w:ascii="Courier New" w:hAnsi="Courier New" w:cs="Courier New"/>
+        </w:rPr>
+        <w:t>(</w:t>
+      </w:r>
+      <w:proofErr w:type="spellStart"/>
+      <w:r>
+        <w:rPr>
+          <w:rFonts w:ascii="Courier New" w:hAnsi="Courier New" w:cs="Courier New"/>
+        </w:rPr>
+        <w:t>activate_this</w:t>
+      </w:r>
+      <w:proofErr w:type="spellEnd"/>
+      <w:r>
+        <w:rPr>
+          <w:rFonts w:ascii="Courier New" w:hAnsi="Courier New" w:cs="Courier New"/>
+        </w:rPr>
+        <w:t xml:space="preserve">, </w:t>
+      </w:r>
+      <w:proofErr w:type="spellStart"/>
+      <w:r>
+        <w:rPr>
+          <w:rFonts w:ascii="Courier New" w:hAnsi="Courier New" w:cs="Courier New"/>
+        </w:rPr>
+        <w:t>dict</w:t>
+      </w:r>
+      <w:proofErr w:type="spellEnd"/>
+      <w:r>
+        <w:rPr>
+          <w:rFonts w:ascii="Courier New" w:hAnsi="Courier New" w:cs="Courier New"/>
+        </w:rPr>
+        <w:t>(__file__=</w:t>
+      </w:r>
+      <w:proofErr w:type="spellStart"/>
+      <w:r>
+        <w:rPr>
+          <w:rFonts w:ascii="Courier New" w:hAnsi="Courier New" w:cs="Courier New"/>
+        </w:rPr>
+        <w:t>activate_this</w:t>
+      </w:r>
+      <w:proofErr w:type="spellEnd"/>
+      <w:r>
+        <w:rPr>
+          <w:rFonts w:ascii="Courier New" w:hAnsi="Courier New" w:cs="Courier New"/>
+        </w:rPr>
+        <w:t>))</w:t>
       </w:r>
       <w:r>
         <w:rPr>
@@ -2842,13 +3952,49 @@
         <w:rPr>
           <w:rFonts w:ascii="Times New Roman" w:hAnsi="Times New Roman" w:cs="Times New Roman"/>
         </w:rPr>
-        <w:t>Return to /var and run “</w:t>
-      </w:r>
-      <w:r>
-        <w:rPr>
-          <w:rFonts w:ascii="Courier New" w:hAnsi="Courier New" w:cs="Courier New"/>
-        </w:rPr>
-        <w:t xml:space="preserve">sudo chown </w:t>
+        <w:t>Return to /</w:t>
+      </w:r>
+      <w:proofErr w:type="spellStart"/>
+      <w:r>
+        <w:rPr>
+          <w:rFonts w:ascii="Times New Roman" w:hAnsi="Times New Roman" w:cs="Times New Roman"/>
+        </w:rPr>
+        <w:t>var</w:t>
+      </w:r>
+      <w:proofErr w:type="spellEnd"/>
+      <w:r>
+        <w:rPr>
+          <w:rFonts w:ascii="Times New Roman" w:hAnsi="Times New Roman" w:cs="Times New Roman"/>
+        </w:rPr>
+        <w:t xml:space="preserve"> and run “</w:t>
+      </w:r>
+      <w:proofErr w:type="spellStart"/>
+      <w:r>
+        <w:rPr>
+          <w:rFonts w:ascii="Courier New" w:hAnsi="Courier New" w:cs="Courier New"/>
+        </w:rPr>
+        <w:t>sudo</w:t>
+      </w:r>
+      <w:proofErr w:type="spellEnd"/>
+      <w:r>
+        <w:rPr>
+          <w:rFonts w:ascii="Courier New" w:hAnsi="Courier New" w:cs="Courier New"/>
+        </w:rPr>
+        <w:t xml:space="preserve"> </w:t>
+      </w:r>
+      <w:proofErr w:type="spellStart"/>
+      <w:r>
+        <w:rPr>
+          <w:rFonts w:ascii="Courier New" w:hAnsi="Courier New" w:cs="Courier New"/>
+        </w:rPr>
+        <w:t>chown</w:t>
+      </w:r>
+      <w:proofErr w:type="spellEnd"/>
+      <w:r>
+        <w:rPr>
+          <w:rFonts w:ascii="Courier New" w:hAnsi="Courier New" w:cs="Courier New"/>
+        </w:rPr>
+        <w:t xml:space="preserve"> </w:t>
       </w:r>
       <w:r>
         <w:rPr>
@@ -2856,24 +4002,28 @@
         </w:rPr>
         <w:t xml:space="preserve">-R </w:t>
       </w:r>
-      <w:r>
-        <w:rPr>
-          <w:rFonts w:ascii="Courier New" w:hAnsi="Courier New" w:cs="Courier New"/>
-        </w:rPr>
-        <w:t>www-data</w:t>
-      </w:r>
-      <w:r>
-        <w:rPr>
-          <w:rFonts w:ascii="Courier New" w:hAnsi="Courier New" w:cs="Courier New"/>
-        </w:rPr>
-        <w:t>:</w:t>
-      </w:r>
-      <w:r>
-        <w:rPr>
-          <w:rFonts w:ascii="Courier New" w:hAnsi="Courier New" w:cs="Courier New"/>
-        </w:rPr>
-        <w:t>www-data</w:t>
-      </w:r>
+      <w:proofErr w:type="spellStart"/>
+      <w:r>
+        <w:rPr>
+          <w:rFonts w:ascii="Courier New" w:hAnsi="Courier New" w:cs="Courier New"/>
+        </w:rPr>
+        <w:t>www-</w:t>
+      </w:r>
+      <w:proofErr w:type="gramStart"/>
+      <w:r>
+        <w:rPr>
+          <w:rFonts w:ascii="Courier New" w:hAnsi="Courier New" w:cs="Courier New"/>
+        </w:rPr>
+        <w:t>data:www</w:t>
+      </w:r>
+      <w:proofErr w:type="gramEnd"/>
+      <w:r>
+        <w:rPr>
+          <w:rFonts w:ascii="Courier New" w:hAnsi="Courier New" w:cs="Courier New"/>
+        </w:rPr>
+        <w:t>-data</w:t>
+      </w:r>
+      <w:proofErr w:type="spellEnd"/>
       <w:r>
         <w:rPr>
           <w:rFonts w:ascii="Courier New" w:hAnsi="Courier New" w:cs="Courier New"/>
@@ -2902,25 +4052,49 @@
           <w:sz w:val="30"/>
           <w:szCs w:val="30"/>
         </w:rPr>
-        <w:t>Part 3 – Running pgAdmin4 via Apache and mod_wsgi</w:t>
-      </w:r>
-    </w:p>
-    <w:p>
-      <w:pPr>
-        <w:pStyle w:val="ListParagraph"/>
-        <w:numPr>
-          <w:ilvl w:val="0"/>
-          <w:numId w:val="1"/>
-        </w:numPr>
-        <w:rPr>
-          <w:rFonts w:ascii="Times New Roman" w:hAnsi="Times New Roman" w:cs="Times New Roman"/>
-        </w:rPr>
-      </w:pPr>
-      <w:r>
-        <w:rPr>
-          <w:rFonts w:ascii="Times New Roman" w:hAnsi="Times New Roman" w:cs="Times New Roman"/>
-        </w:rPr>
-        <w:t>Navigate to /var/www</w:t>
+        <w:t xml:space="preserve">Part 3 – Running pgAdmin4 via Apache and </w:t>
+      </w:r>
+      <w:proofErr w:type="spellStart"/>
+      <w:r>
+        <w:rPr>
+          <w:rFonts w:ascii="Times New Roman" w:hAnsi="Times New Roman" w:cs="Times New Roman"/>
+          <w:sz w:val="30"/>
+          <w:szCs w:val="30"/>
+        </w:rPr>
+        <w:t>mod_wsgi</w:t>
+      </w:r>
+      <w:proofErr w:type="spellEnd"/>
+    </w:p>
+    <w:p>
+      <w:pPr>
+        <w:pStyle w:val="ListParagraph"/>
+        <w:numPr>
+          <w:ilvl w:val="0"/>
+          <w:numId w:val="1"/>
+        </w:numPr>
+        <w:rPr>
+          <w:rFonts w:ascii="Times New Roman" w:hAnsi="Times New Roman" w:cs="Times New Roman"/>
+        </w:rPr>
+      </w:pPr>
+      <w:r>
+        <w:rPr>
+          <w:rFonts w:ascii="Times New Roman" w:hAnsi="Times New Roman" w:cs="Times New Roman"/>
+        </w:rPr>
+        <w:t>Navigate to /</w:t>
+      </w:r>
+      <w:proofErr w:type="spellStart"/>
+      <w:r>
+        <w:rPr>
+          <w:rFonts w:ascii="Times New Roman" w:hAnsi="Times New Roman" w:cs="Times New Roman"/>
+        </w:rPr>
+        <w:t>var</w:t>
+      </w:r>
+      <w:proofErr w:type="spellEnd"/>
+      <w:r>
+        <w:rPr>
+          <w:rFonts w:ascii="Times New Roman" w:hAnsi="Times New Roman" w:cs="Times New Roman"/>
+        </w:rPr>
+        <w:t>/www</w:t>
       </w:r>
     </w:p>
     <w:p>
@@ -2940,11 +4114,33 @@
         </w:rPr>
         <w:t>Run “</w:t>
       </w:r>
-      <w:r>
-        <w:rPr>
-          <w:rFonts w:ascii="Courier New" w:hAnsi="Courier New" w:cs="Courier New"/>
-        </w:rPr>
-        <w:t>sudo ln -s /opt/pgadmin4/lib/python2.7/site-packages/pgadmin4 pgadmin4”</w:t>
+      <w:proofErr w:type="spellStart"/>
+      <w:r>
+        <w:rPr>
+          <w:rFonts w:ascii="Courier New" w:hAnsi="Courier New" w:cs="Courier New"/>
+        </w:rPr>
+        <w:t>sudo</w:t>
+      </w:r>
+      <w:proofErr w:type="spellEnd"/>
+      <w:r>
+        <w:rPr>
+          <w:rFonts w:ascii="Courier New" w:hAnsi="Courier New" w:cs="Courier New"/>
+        </w:rPr>
+        <w:t xml:space="preserve"> ln -s /opt/pgadmin4/lib/python2.7/site-packages/pgadmin4 </w:t>
+      </w:r>
+      <w:proofErr w:type="spellStart"/>
+      <w:r>
+        <w:rPr>
+          <w:rFonts w:ascii="Courier New" w:hAnsi="Courier New" w:cs="Courier New"/>
+        </w:rPr>
+        <w:t>pgadmin4</w:t>
+      </w:r>
+      <w:proofErr w:type="spellEnd"/>
+      <w:r>
+        <w:rPr>
+          <w:rFonts w:ascii="Courier New" w:hAnsi="Courier New" w:cs="Courier New"/>
+        </w:rPr>
+        <w:t>”</w:t>
       </w:r>
     </w:p>
     <w:p>
@@ -2968,7 +4164,21 @@
         <w:rPr>
           <w:rFonts w:ascii="Times New Roman" w:hAnsi="Times New Roman" w:cs="Times New Roman"/>
         </w:rPr>
-        <w:t>/etc/apache2/sites-available</w:t>
+        <w:t>/</w:t>
+      </w:r>
+      <w:proofErr w:type="spellStart"/>
+      <w:r>
+        <w:rPr>
+          <w:rFonts w:ascii="Times New Roman" w:hAnsi="Times New Roman" w:cs="Times New Roman"/>
+        </w:rPr>
+        <w:t>etc</w:t>
+      </w:r>
+      <w:proofErr w:type="spellEnd"/>
+      <w:r>
+        <w:rPr>
+          <w:rFonts w:ascii="Times New Roman" w:hAnsi="Times New Roman" w:cs="Times New Roman"/>
+        </w:rPr>
+        <w:t>/apache2/sites-available</w:t>
       </w:r>
     </w:p>
     <w:p>
@@ -3033,7 +4243,21 @@
               <w:rPr>
                 <w:rFonts w:ascii="Courier New" w:hAnsi="Courier New" w:cs="Courier New"/>
               </w:rPr>
-              <w:t>&lt;VirtualHost *&gt;</w:t>
+              <w:t>&lt;</w:t>
+            </w:r>
+            <w:proofErr w:type="spellStart"/>
+            <w:r>
+              <w:rPr>
+                <w:rFonts w:ascii="Courier New" w:hAnsi="Courier New" w:cs="Courier New"/>
+              </w:rPr>
+              <w:t>VirtualHost</w:t>
+            </w:r>
+            <w:proofErr w:type="spellEnd"/>
+            <w:r>
+              <w:rPr>
+                <w:rFonts w:ascii="Courier New" w:hAnsi="Courier New" w:cs="Courier New"/>
+              </w:rPr>
+              <w:t xml:space="preserve"> *&gt;</w:t>
             </w:r>
           </w:p>
           <w:p>
@@ -3047,8 +4271,32 @@
               <w:rPr>
                 <w:rFonts w:ascii="Courier New" w:hAnsi="Courier New" w:cs="Courier New"/>
               </w:rPr>
-              <w:t xml:space="preserve">    ServerName pgadmin.local</w:t>
-            </w:r>
+              <w:t xml:space="preserve">    </w:t>
+            </w:r>
+            <w:proofErr w:type="spellStart"/>
+            <w:r>
+              <w:rPr>
+                <w:rFonts w:ascii="Courier New" w:hAnsi="Courier New" w:cs="Courier New"/>
+              </w:rPr>
+              <w:t>ServerName</w:t>
+            </w:r>
+            <w:proofErr w:type="spellEnd"/>
+            <w:r>
+              <w:rPr>
+                <w:rFonts w:ascii="Courier New" w:hAnsi="Courier New" w:cs="Courier New"/>
+              </w:rPr>
+              <w:t xml:space="preserve"> </w:t>
+            </w:r>
+            <w:proofErr w:type="spellStart"/>
+            <w:proofErr w:type="gramStart"/>
+            <w:r>
+              <w:rPr>
+                <w:rFonts w:ascii="Courier New" w:hAnsi="Courier New" w:cs="Courier New"/>
+              </w:rPr>
+              <w:t>pgadmin.local</w:t>
+            </w:r>
+            <w:proofErr w:type="spellEnd"/>
+            <w:proofErr w:type="gramEnd"/>
           </w:p>
           <w:p>
             <w:pPr>
@@ -3069,7 +4317,35 @@
               <w:rPr>
                 <w:rFonts w:ascii="Courier New" w:hAnsi="Courier New" w:cs="Courier New"/>
               </w:rPr>
-              <w:t xml:space="preserve">    WSGIDaemonProcess pgadmin processes=1 threads=25</w:t>
+              <w:t xml:space="preserve">    </w:t>
+            </w:r>
+            <w:proofErr w:type="spellStart"/>
+            <w:r>
+              <w:rPr>
+                <w:rFonts w:ascii="Courier New" w:hAnsi="Courier New" w:cs="Courier New"/>
+              </w:rPr>
+              <w:t>WSGIDaemonProcess</w:t>
+            </w:r>
+            <w:proofErr w:type="spellEnd"/>
+            <w:r>
+              <w:rPr>
+                <w:rFonts w:ascii="Courier New" w:hAnsi="Courier New" w:cs="Courier New"/>
+              </w:rPr>
+              <w:t xml:space="preserve"> </w:t>
+            </w:r>
+            <w:proofErr w:type="spellStart"/>
+            <w:r>
+              <w:rPr>
+                <w:rFonts w:ascii="Courier New" w:hAnsi="Courier New" w:cs="Courier New"/>
+              </w:rPr>
+              <w:t>pgadmin</w:t>
+            </w:r>
+            <w:proofErr w:type="spellEnd"/>
+            <w:r>
+              <w:rPr>
+                <w:rFonts w:ascii="Courier New" w:hAnsi="Courier New" w:cs="Courier New"/>
+              </w:rPr>
+              <w:t xml:space="preserve"> processes=1 threads=25</w:t>
             </w:r>
           </w:p>
           <w:p>
@@ -3083,7 +4359,35 @@
               <w:rPr>
                 <w:rFonts w:ascii="Courier New" w:hAnsi="Courier New" w:cs="Courier New"/>
               </w:rPr>
-              <w:t xml:space="preserve">    WSGIScriptAlias / /var/www/pgadmin4/pgAdmin4.wsgi</w:t>
+              <w:t xml:space="preserve">    </w:t>
+            </w:r>
+            <w:proofErr w:type="spellStart"/>
+            <w:r>
+              <w:rPr>
+                <w:rFonts w:ascii="Courier New" w:hAnsi="Courier New" w:cs="Courier New"/>
+              </w:rPr>
+              <w:t>WSGIScriptAlias</w:t>
+            </w:r>
+            <w:proofErr w:type="spellEnd"/>
+            <w:r>
+              <w:rPr>
+                <w:rFonts w:ascii="Courier New" w:hAnsi="Courier New" w:cs="Courier New"/>
+              </w:rPr>
+              <w:t xml:space="preserve"> / /</w:t>
+            </w:r>
+            <w:proofErr w:type="spellStart"/>
+            <w:r>
+              <w:rPr>
+                <w:rFonts w:ascii="Courier New" w:hAnsi="Courier New" w:cs="Courier New"/>
+              </w:rPr>
+              <w:t>var</w:t>
+            </w:r>
+            <w:proofErr w:type="spellEnd"/>
+            <w:r>
+              <w:rPr>
+                <w:rFonts w:ascii="Courier New" w:hAnsi="Courier New" w:cs="Courier New"/>
+              </w:rPr>
+              <w:t>/www/pgadmin4/pgAdmin4.wsgi</w:t>
             </w:r>
           </w:p>
           <w:p>
@@ -3105,7 +4409,21 @@
               <w:rPr>
                 <w:rFonts w:ascii="Courier New" w:hAnsi="Courier New" w:cs="Courier New"/>
               </w:rPr>
-              <w:t xml:space="preserve">    &lt;Directory /var/www/pgadmin4&gt;</w:t>
+              <w:t xml:space="preserve">    &lt;Directory /</w:t>
+            </w:r>
+            <w:proofErr w:type="spellStart"/>
+            <w:r>
+              <w:rPr>
+                <w:rFonts w:ascii="Courier New" w:hAnsi="Courier New" w:cs="Courier New"/>
+              </w:rPr>
+              <w:t>var</w:t>
+            </w:r>
+            <w:proofErr w:type="spellEnd"/>
+            <w:r>
+              <w:rPr>
+                <w:rFonts w:ascii="Courier New" w:hAnsi="Courier New" w:cs="Courier New"/>
+              </w:rPr>
+              <w:t>/www/pgadmin4&gt;</w:t>
             </w:r>
           </w:p>
           <w:p>
@@ -3119,8 +4437,30 @@
               <w:rPr>
                 <w:rFonts w:ascii="Courier New" w:hAnsi="Courier New" w:cs="Courier New"/>
               </w:rPr>
-              <w:t xml:space="preserve">        WSGIProcessGroup pgadmin</w:t>
-            </w:r>
+              <w:t xml:space="preserve">        </w:t>
+            </w:r>
+            <w:proofErr w:type="spellStart"/>
+            <w:r>
+              <w:rPr>
+                <w:rFonts w:ascii="Courier New" w:hAnsi="Courier New" w:cs="Courier New"/>
+              </w:rPr>
+              <w:t>WSGIProcessGroup</w:t>
+            </w:r>
+            <w:proofErr w:type="spellEnd"/>
+            <w:r>
+              <w:rPr>
+                <w:rFonts w:ascii="Courier New" w:hAnsi="Courier New" w:cs="Courier New"/>
+              </w:rPr>
+              <w:t xml:space="preserve"> </w:t>
+            </w:r>
+            <w:proofErr w:type="spellStart"/>
+            <w:r>
+              <w:rPr>
+                <w:rFonts w:ascii="Courier New" w:hAnsi="Courier New" w:cs="Courier New"/>
+              </w:rPr>
+              <w:t>pgadmin</w:t>
+            </w:r>
+            <w:proofErr w:type="spellEnd"/>
           </w:p>
           <w:p>
             <w:pPr>
@@ -3133,7 +4473,21 @@
               <w:rPr>
                 <w:rFonts w:ascii="Courier New" w:hAnsi="Courier New" w:cs="Courier New"/>
               </w:rPr>
-              <w:t xml:space="preserve">        WSGIApplicationGroup %{GLOBAL}</w:t>
+              <w:t xml:space="preserve">        </w:t>
+            </w:r>
+            <w:proofErr w:type="spellStart"/>
+            <w:r>
+              <w:rPr>
+                <w:rFonts w:ascii="Courier New" w:hAnsi="Courier New" w:cs="Courier New"/>
+              </w:rPr>
+              <w:t>WSGIApplicationGroup</w:t>
+            </w:r>
+            <w:proofErr w:type="spellEnd"/>
+            <w:r>
+              <w:rPr>
+                <w:rFonts w:ascii="Courier New" w:hAnsi="Courier New" w:cs="Courier New"/>
+              </w:rPr>
+              <w:t xml:space="preserve"> %{GLOBAL}</w:t>
             </w:r>
           </w:p>
           <w:p>
@@ -3175,7 +4529,21 @@
               <w:rPr>
                 <w:rFonts w:ascii="Courier New" w:hAnsi="Courier New" w:cs="Courier New"/>
               </w:rPr>
-              <w:t>&lt;/VirtualHost&gt;</w:t>
+              <w:t>&lt;/</w:t>
+            </w:r>
+            <w:proofErr w:type="spellStart"/>
+            <w:r>
+              <w:rPr>
+                <w:rFonts w:ascii="Courier New" w:hAnsi="Courier New" w:cs="Courier New"/>
+              </w:rPr>
+              <w:t>VirtualHost</w:t>
+            </w:r>
+            <w:proofErr w:type="spellEnd"/>
+            <w:r>
+              <w:rPr>
+                <w:rFonts w:ascii="Courier New" w:hAnsi="Courier New" w:cs="Courier New"/>
+              </w:rPr>
+              <w:t>&gt;</w:t>
             </w:r>
           </w:p>
         </w:tc>
@@ -3216,12 +4584,28 @@
         </w:rPr>
         <w:t>Run “</w:t>
       </w:r>
-      <w:r>
-        <w:rPr>
-          <w:rFonts w:ascii="Times New Roman" w:hAnsi="Times New Roman" w:cs="Times New Roman"/>
-        </w:rPr>
-        <w:t>sudo a2dissite 000-default.conf</w:t>
-      </w:r>
+      <w:proofErr w:type="spellStart"/>
+      <w:r>
+        <w:rPr>
+          <w:rFonts w:ascii="Times New Roman" w:hAnsi="Times New Roman" w:cs="Times New Roman"/>
+        </w:rPr>
+        <w:t>sudo</w:t>
+      </w:r>
+      <w:proofErr w:type="spellEnd"/>
+      <w:r>
+        <w:rPr>
+          <w:rFonts w:ascii="Times New Roman" w:hAnsi="Times New Roman" w:cs="Times New Roman"/>
+        </w:rPr>
+        <w:t xml:space="preserve"> a2dissite 000-</w:t>
+      </w:r>
+      <w:proofErr w:type="gramStart"/>
+      <w:r>
+        <w:rPr>
+          <w:rFonts w:ascii="Times New Roman" w:hAnsi="Times New Roman" w:cs="Times New Roman"/>
+        </w:rPr>
+        <w:t>default.conf</w:t>
+      </w:r>
+      <w:proofErr w:type="gramEnd"/>
       <w:r>
         <w:rPr>
           <w:rFonts w:ascii="Times New Roman" w:hAnsi="Times New Roman" w:cs="Times New Roman"/>
@@ -3246,11 +4630,19 @@
         </w:rPr>
         <w:t>Run “</w:t>
       </w:r>
-      <w:r>
-        <w:rPr>
-          <w:rFonts w:ascii="Times New Roman" w:hAnsi="Times New Roman" w:cs="Times New Roman"/>
-        </w:rPr>
-        <w:t>sudo a2ensite pgadmin4.conf</w:t>
+      <w:proofErr w:type="spellStart"/>
+      <w:r>
+        <w:rPr>
+          <w:rFonts w:ascii="Times New Roman" w:hAnsi="Times New Roman" w:cs="Times New Roman"/>
+        </w:rPr>
+        <w:t>sudo</w:t>
+      </w:r>
+      <w:proofErr w:type="spellEnd"/>
+      <w:r>
+        <w:rPr>
+          <w:rFonts w:ascii="Times New Roman" w:hAnsi="Times New Roman" w:cs="Times New Roman"/>
+        </w:rPr>
+        <w:t xml:space="preserve"> a2ensite pgadmin4.conf</w:t>
       </w:r>
       <w:r>
         <w:rPr>
@@ -3274,25 +4666,53 @@
         <w:rPr>
           <w:rFonts w:ascii="Times New Roman" w:hAnsi="Times New Roman" w:cs="Times New Roman"/>
         </w:rPr>
-        <w:t>Run sudo service apache2 restart</w:t>
-      </w:r>
-    </w:p>
-    <w:p>
-      <w:pPr>
-        <w:pStyle w:val="ListParagraph"/>
-        <w:numPr>
-          <w:ilvl w:val="0"/>
-          <w:numId w:val="1"/>
-        </w:numPr>
-        <w:rPr>
-          <w:rFonts w:ascii="Times New Roman" w:hAnsi="Times New Roman" w:cs="Times New Roman"/>
-        </w:rPr>
-      </w:pPr>
-      <w:r>
-        <w:rPr>
-          <w:rFonts w:ascii="Times New Roman" w:hAnsi="Times New Roman" w:cs="Times New Roman"/>
-        </w:rPr>
-        <w:t>Open a web browser and navigate to your server’s IP or URL.  pgAdmin should load</w:t>
+        <w:t xml:space="preserve">Run </w:t>
+      </w:r>
+      <w:proofErr w:type="spellStart"/>
+      <w:r>
+        <w:rPr>
+          <w:rFonts w:ascii="Times New Roman" w:hAnsi="Times New Roman" w:cs="Times New Roman"/>
+        </w:rPr>
+        <w:t>sudo</w:t>
+      </w:r>
+      <w:proofErr w:type="spellEnd"/>
+      <w:r>
+        <w:rPr>
+          <w:rFonts w:ascii="Times New Roman" w:hAnsi="Times New Roman" w:cs="Times New Roman"/>
+        </w:rPr>
+        <w:t xml:space="preserve"> service apache2 restart</w:t>
+      </w:r>
+    </w:p>
+    <w:p>
+      <w:pPr>
+        <w:pStyle w:val="ListParagraph"/>
+        <w:numPr>
+          <w:ilvl w:val="0"/>
+          <w:numId w:val="1"/>
+        </w:numPr>
+        <w:rPr>
+          <w:rFonts w:ascii="Times New Roman" w:hAnsi="Times New Roman" w:cs="Times New Roman"/>
+        </w:rPr>
+      </w:pPr>
+      <w:r>
+        <w:rPr>
+          <w:rFonts w:ascii="Times New Roman" w:hAnsi="Times New Roman" w:cs="Times New Roman"/>
+        </w:rPr>
+        <w:t xml:space="preserve">Open a web browser and navigate to your server’s IP or URL.  </w:t>
+      </w:r>
+      <w:proofErr w:type="spellStart"/>
+      <w:r>
+        <w:rPr>
+          <w:rFonts w:ascii="Times New Roman" w:hAnsi="Times New Roman" w:cs="Times New Roman"/>
+        </w:rPr>
+        <w:t>pgAdmin</w:t>
+      </w:r>
+      <w:proofErr w:type="spellEnd"/>
+      <w:r>
+        <w:rPr>
+          <w:rFonts w:ascii="Times New Roman" w:hAnsi="Times New Roman" w:cs="Times New Roman"/>
+        </w:rPr>
+        <w:t xml:space="preserve"> should load</w:t>
       </w:r>
       <w:r>
         <w:rPr>
@@ -4688,12 +6108,6 @@
 </file>
 
 <file path=customXml/item1.xml><?xml version="1.0" encoding="utf-8"?>
-<p:properties xmlns:p="http://schemas.microsoft.com/office/2006/metadata/properties" xmlns:xsi="http://www.w3.org/2001/XMLSchema-instance" xmlns:pc="http://schemas.microsoft.com/office/infopath/2007/PartnerControls">
-  <documentManagement/>
-</p:properties>
-</file>
-
-<file path=customXml/item2.xml><?xml version="1.0" encoding="utf-8"?>
 <ct:contentTypeSchema xmlns:ct="http://schemas.microsoft.com/office/2006/metadata/contentType" xmlns:ma="http://schemas.microsoft.com/office/2006/metadata/properties/metaAttributes" ct:_="" ma:_="" ma:contentTypeName="Document" ma:contentTypeID="0x010100499CC53D7816A949B59CDEEB5E82AC49" ma:contentTypeVersion="0" ma:contentTypeDescription="Create a new document." ma:contentTypeScope="" ma:versionID="e730106ca7cc978ed89d61719dfc373a">
   <xsd:schema xmlns:xsd="http://www.w3.org/2001/XMLSchema" xmlns:xs="http://www.w3.org/2001/XMLSchema" xmlns:p="http://schemas.microsoft.com/office/2006/metadata/properties" targetNamespace="http://schemas.microsoft.com/office/2006/metadata/properties" ma:root="true" ma:fieldsID="9751564fb6238a88a1c694cf074b3dfa">
     <xsd:element name="properties">
@@ -4807,6 +6221,12 @@
 </ct:contentTypeSchema>
 </file>
 
+<file path=customXml/item2.xml><?xml version="1.0" encoding="utf-8"?>
+<p:properties xmlns:p="http://schemas.microsoft.com/office/2006/metadata/properties" xmlns:xsi="http://www.w3.org/2001/XMLSchema-instance" xmlns:pc="http://schemas.microsoft.com/office/infopath/2007/PartnerControls">
+  <documentManagement/>
+</p:properties>
+</file>
+
 <file path=customXml/item3.xml><?xml version="1.0" encoding="utf-8"?>
 <?mso-contentType ?>
 <FormTemplates xmlns="http://schemas.microsoft.com/sharepoint/v3/contenttype/forms">
@@ -4817,15 +6237,6 @@
 </file>
 
 <file path=customXml/itemProps1.xml><?xml version="1.0" encoding="utf-8"?>
-<ds:datastoreItem xmlns:ds="http://schemas.openxmlformats.org/officeDocument/2006/customXml" ds:itemID="{0ACEAE77-619A-4730-A048-E0881B24FB63}">
-  <ds:schemaRefs>
-    <ds:schemaRef ds:uri="http://schemas.microsoft.com/office/2006/metadata/properties"/>
-    <ds:schemaRef ds:uri="http://schemas.microsoft.com/office/infopath/2007/PartnerControls"/>
-  </ds:schemaRefs>
-</ds:datastoreItem>
-</file>
-
-<file path=customXml/itemProps2.xml><?xml version="1.0" encoding="utf-8"?>
 <ds:datastoreItem xmlns:ds="http://schemas.openxmlformats.org/officeDocument/2006/customXml" ds:itemID="{FA802626-6376-4338-9B56-488BAC35B195}">
   <ds:schemaRefs>
     <ds:schemaRef ds:uri="http://schemas.microsoft.com/office/2006/metadata/contentType"/>
@@ -4841,6 +6252,15 @@
 </ds:datastoreItem>
 </file>
 
+<file path=customXml/itemProps2.xml><?xml version="1.0" encoding="utf-8"?>
+<ds:datastoreItem xmlns:ds="http://schemas.openxmlformats.org/officeDocument/2006/customXml" ds:itemID="{0ACEAE77-619A-4730-A048-E0881B24FB63}">
+  <ds:schemaRefs>
+    <ds:schemaRef ds:uri="http://schemas.microsoft.com/office/2006/metadata/properties"/>
+    <ds:schemaRef ds:uri="http://schemas.microsoft.com/office/infopath/2007/PartnerControls"/>
+  </ds:schemaRefs>
+</ds:datastoreItem>
+</file>
+
 <file path=customXml/itemProps3.xml><?xml version="1.0" encoding="utf-8"?>
 <ds:datastoreItem xmlns:ds="http://schemas.openxmlformats.org/officeDocument/2006/customXml" ds:itemID="{4D5B7E4F-FB3F-4EF4-9A41-DB5245439073}">
   <ds:schemaRefs>

</xml_diff>